<commit_message>
first draft; data and methods
</commit_message>
<xml_diff>
--- a/drafts/first_draft.docx
+++ b/drafts/first_draft.docx
@@ -85,7 +85,23 @@
         </w:numPr>
       </w:pPr>
       <w:r>
-        <w:t>the EU is irreversably policitised. Its legitimacy is challenged on many fronts</w:t>
+        <w:t xml:space="preserve">the EU is </w:t>
+      </w:r>
+      <w:proofErr w:type="spellStart"/>
+      <w:r>
+        <w:t>irreversably</w:t>
+      </w:r>
+      <w:proofErr w:type="spellEnd"/>
+      <w:r>
+        <w:t xml:space="preserve"> </w:t>
+      </w:r>
+      <w:proofErr w:type="spellStart"/>
+      <w:r>
+        <w:t>policitised</w:t>
+      </w:r>
+      <w:proofErr w:type="spellEnd"/>
+      <w:r>
+        <w:t>. Its legitimacy is challenged on many fronts</w:t>
       </w:r>
     </w:p>
     <w:p>
@@ -193,10 +209,7 @@
       </w:pPr>
       <w:bookmarkStart w:id="7" w:name="para-1-1"/>
       <w:r>
-        <w:t>P</w:t>
-      </w:r>
-      <w:r>
-        <w:t>ara 1:</w:t>
+        <w:t>Para 1:</w:t>
       </w:r>
     </w:p>
     <w:p>
@@ -394,10 +407,7 @@
         </w:numPr>
       </w:pPr>
       <w:r>
-        <w:t>How can pub</w:t>
-      </w:r>
-      <w:r>
-        <w:t>lic communication via social media help with legitimacy deficit</w:t>
+        <w:t>How can public communication via social media help with legitimacy deficit</w:t>
       </w:r>
     </w:p>
     <w:p>
@@ -418,8 +428,13 @@
           <w:numId w:val="16"/>
         </w:numPr>
       </w:pPr>
-      <w:r>
-        <w:t>SoMe: direct communication with citizens, thus a solution to external communication problems</w:t>
+      <w:proofErr w:type="spellStart"/>
+      <w:r>
+        <w:t>SoMe</w:t>
+      </w:r>
+      <w:proofErr w:type="spellEnd"/>
+      <w:r>
+        <w:t>: direct communication with citizens, thus a solution to external communication problems</w:t>
       </w:r>
     </w:p>
     <w:p>
@@ -441,7 +456,15 @@
         </w:numPr>
       </w:pPr>
       <w:r>
-        <w:t>Ease-of-reade: makes the EU politics comprehensible</w:t>
+        <w:t>Ease-of-</w:t>
+      </w:r>
+      <w:proofErr w:type="spellStart"/>
+      <w:r>
+        <w:t>reade</w:t>
+      </w:r>
+      <w:proofErr w:type="spellEnd"/>
+      <w:r>
+        <w:t>: makes the EU politics comprehensible</w:t>
       </w:r>
     </w:p>
     <w:p>
@@ -463,7 +486,15 @@
         </w:numPr>
       </w:pPr>
       <w:r>
-        <w:t>Political responsiblity reporting: Helps with transparency, because now the audience knows who is responsible for what</w:t>
+        <w:t xml:space="preserve">Political </w:t>
+      </w:r>
+      <w:proofErr w:type="spellStart"/>
+      <w:r>
+        <w:t>responsiblity</w:t>
+      </w:r>
+      <w:proofErr w:type="spellEnd"/>
+      <w:r>
+        <w:t xml:space="preserve"> reporting: Helps with transparency, because now the audience knows who is responsible for what</w:t>
       </w:r>
     </w:p>
     <w:p>
@@ -474,10 +505,7 @@
       <w:bookmarkEnd w:id="16"/>
       <w:bookmarkEnd w:id="12"/>
       <w:r>
-        <w:t>Data a</w:t>
-      </w:r>
-      <w:r>
-        <w:t>nd method</w:t>
+        <w:t>Data and method</w:t>
       </w:r>
     </w:p>
     <w:p>
@@ -492,83 +520,194 @@
     <w:p>
       <w:pPr>
         <w:pStyle w:val="FirstParagraph"/>
-      </w:pPr>
-      <w:r>
-        <w:t>We follow a purposeful sampling strategy and target historical tweets from 115 verified Twitter accounts of the EU to investigate the communication performance of the EU on social media. The accounts cover the supranational institutions of t</w:t>
-      </w:r>
-      <w:r>
-        <w:t>he EU, their sub-branches such as agencies, and individuals who are in charge of these institutions such as commissioners, and director generals. Graph 1 gives an overview of the account type and tweet volume. Full list of accounts and descriptions is pres</w:t>
-      </w:r>
-      <w:r>
-        <w:t>ented in Appendix(X).</w:t>
+        <w:jc w:val="both"/>
+        <w:pPrChange w:id="19" w:author="Sina Furkan Özdemir" w:date="2021-05-18T15:52:00Z">
+          <w:pPr>
+            <w:pStyle w:val="FirstParagraph"/>
+          </w:pPr>
+        </w:pPrChange>
+      </w:pPr>
+      <w:r>
+        <w:t>We follow a purposeful sampling strategy and target historical tweets from 115 verified Twitter accounts of the EU to investigate the communication performance of the EU on social media. The accounts cover the supranational institutions of the EU, their sub-branches such as agencies, and individuals who are in charge of these institutions such as commissioners, and director generals. Graph 1 gives an overview of the account type and tweet volume. Full list of accounts and descriptions is presented in Appendix(X).</w:t>
       </w:r>
     </w:p>
     <w:p>
       <w:pPr>
         <w:pStyle w:val="BodyText"/>
+        <w:jc w:val="both"/>
+        <w:pPrChange w:id="20" w:author="Sina Furkan Özdemir" w:date="2021-05-18T15:52:00Z">
+          <w:pPr>
+            <w:pStyle w:val="BodyText"/>
+          </w:pPr>
+        </w:pPrChange>
       </w:pPr>
       <w:r>
         <w:lastRenderedPageBreak/>
-        <w:t>The motivation behind choosing these accounts is two-folds. First of all, the selection of accounts collectively reflect branches of the EU that exercise political authority as a polity. Thus giving us a clear picture of the EU’s publ</w:t>
-      </w:r>
-      <w:r>
-        <w:t>ic communication as a polity[CITATION HERE]. Secondly, extant research shows that executive branches of the EU (i.e supranational institutions) such as the Commission and the ECB, are often the core subjects of politicization in national media. Thus, it is</w:t>
-      </w:r>
-      <w:r>
-        <w:t xml:space="preserve"> often their institutional legitimacy that is questioned and equated with the overall legitimacy of the EU in citizens mind[@Silvia2021].</w:t>
+        <w:t xml:space="preserve">The motivation behind choosing these accounts is two-folds. First of all, the selection of accounts collectively </w:t>
+      </w:r>
+      <w:del w:id="21" w:author="Sina Furkan Özdemir" w:date="2021-05-18T15:52:00Z">
+        <w:r>
+          <w:delText>reflect</w:delText>
+        </w:r>
+      </w:del>
+      <w:ins w:id="22" w:author="Sina Furkan Özdemir" w:date="2021-05-18T15:52:00Z">
+        <w:r>
+          <w:t>reflects</w:t>
+        </w:r>
+      </w:ins>
+      <w:r>
+        <w:t xml:space="preserve"> branches of the EU that exercise political authority as a polity. Thus giving us a clear picture of the EU’s public communication as a polity[CITATION HERE]. Secondly, extant research shows that executive branches of the EU (</w:t>
+      </w:r>
+      <w:proofErr w:type="spellStart"/>
+      <w:r>
+        <w:t>i.e</w:t>
+      </w:r>
+      <w:proofErr w:type="spellEnd"/>
+      <w:r>
+        <w:t xml:space="preserve"> supranational institutions) such as the Commission and the ECB, are often the core subjects of politicization in national media. Thus, it is often their institutional legitimacy that is questioned and equated with the overall legitimacy of the EU in citizens mind[@Silvia2021].</w:t>
       </w:r>
     </w:p>
     <w:p>
       <w:pPr>
         <w:pStyle w:val="BodyText"/>
-      </w:pPr>
-      <w:r>
-        <w:t xml:space="preserve">We target three sets of accounts to benchmark the EU’s communication quality on social media namely. The first set of accounts belong to the international organizations (IOs) which are comparable to the EU in terms of policy scope. Research shows that one </w:t>
-      </w:r>
-      <w:r>
-        <w:t>of the key determinants of politicization of international political authority is breadth of the policy scope of said authority[@Rauh2019;@Zuern2018;@DeWilde2011]. While no other international organization has breadth and depth of political authority as EU</w:t>
-      </w:r>
-      <w:r>
-        <w:t>, the selected international organizations are most similar to the EU in terms of number of policy areas. To identify and select these accounts, we make use of “Measuring International Authority” by Marks, Hooghie and Lenz[-@Hooghe2021] dataset. The number</w:t>
-      </w:r>
-      <w:r>
-        <w:t xml:space="preserve"> of policy area responsibilities of these international organization are approximately 1 sd around the EU’s number of policy area responsibilities. List of organizations and Twitter accounts are presented in the Appendix(X).</w:t>
+        <w:jc w:val="both"/>
+        <w:pPrChange w:id="23" w:author="Sina Furkan Özdemir" w:date="2021-05-18T15:52:00Z">
+          <w:pPr>
+            <w:pStyle w:val="BodyText"/>
+          </w:pPr>
+        </w:pPrChange>
+      </w:pPr>
+      <w:r>
+        <w:t>We target three sets of accounts to benchmark the EU’s communication quality on social media namely. The first set of accounts belong to the international organizations (IOs) which are comparable to the EU in terms of policy scope. Research shows that one of the key determinants of politicization of international political authority is breadth of the policy scope of said authority</w:t>
+      </w:r>
+      <w:ins w:id="24" w:author="Sina Furkan Özdemir" w:date="2021-05-18T16:10:00Z">
+        <w:r>
+          <w:t xml:space="preserve"> </w:t>
+        </w:r>
+      </w:ins>
+      <w:r>
+        <w:t>[@Rauh2019;</w:t>
+      </w:r>
+      <w:ins w:id="25" w:author="Sina Furkan Özdemir" w:date="2021-05-18T16:10:00Z">
+        <w:r>
+          <w:t xml:space="preserve"> </w:t>
+        </w:r>
+      </w:ins>
+      <w:r>
+        <w:t>@Zuern2018;</w:t>
+      </w:r>
+      <w:ins w:id="26" w:author="Sina Furkan Özdemir" w:date="2021-05-18T16:10:00Z">
+        <w:r>
+          <w:t xml:space="preserve"> </w:t>
+        </w:r>
+      </w:ins>
+      <w:r>
+        <w:t xml:space="preserve">@DeWilde2011]. While no other international organization has breadth and depth of political authority as EU, the selected international organizations are most similar to the EU in terms of number of policy areas. To identify and select these accounts, we make use of “Measuring International Authority” by Marks, </w:t>
+      </w:r>
+      <w:proofErr w:type="spellStart"/>
+      <w:r>
+        <w:t>Hooghie</w:t>
+      </w:r>
+      <w:proofErr w:type="spellEnd"/>
+      <w:r>
+        <w:t xml:space="preserve"> and Lenz[-@Hooghe2021] dataset. The number of policy area responsibilities of these international organization are approximately 1 sd around the EU’s number of policy area responsibilities. List of organizations and Twitter accounts are presented in the Appendix(X).</w:t>
       </w:r>
     </w:p>
     <w:p>
       <w:pPr>
         <w:pStyle w:val="BodyText"/>
-      </w:pPr>
-      <w:r>
-        <w:t>The second set of benchmark acc</w:t>
-      </w:r>
-      <w:r>
-        <w:t>ounts belongs the UK government. More specifically, we target the current UK government ministers, ministries, executive offices, agencies and individuals who are in charge of these institutions. As aptly named by Jacques Delore, the EU is a unidentified p</w:t>
-      </w:r>
-      <w:r>
-        <w:t>olitical object [couldn’t remember the French spelling]. On the one hand, its competencies approximate that of a nation state. On the other hand, it carries significant markers of an international organization where member states guide and decide on how th</w:t>
-      </w:r>
-      <w:r>
-        <w:t xml:space="preserve">e political authority will be exercised. Thus, making the EU neither a fully sovereign political authority nor a platform for sovereigns to collaborate together. Due to this nature of the EU, we choose to benchmark the EU’s public communication on Twitter </w:t>
-      </w:r>
-      <w:r>
-        <w:t>against that of national government. However, due to resource limitations to analyze wide variety of national languages, we focus on the UK government.</w:t>
+        <w:jc w:val="both"/>
+        <w:pPrChange w:id="27" w:author="Sina Furkan Özdemir" w:date="2021-05-18T15:52:00Z">
+          <w:pPr>
+            <w:pStyle w:val="BodyText"/>
+          </w:pPr>
+        </w:pPrChange>
+      </w:pPr>
+      <w:r>
+        <w:t xml:space="preserve">The second set of benchmark accounts belongs the UK government. More specifically, we target the current UK government ministers, ministries, executive offices, agencies and individuals who are in charge of these institutions. As aptly named by Jacques </w:t>
+      </w:r>
+      <w:proofErr w:type="spellStart"/>
+      <w:r>
+        <w:t>Delore</w:t>
+      </w:r>
+      <w:proofErr w:type="spellEnd"/>
+      <w:r>
+        <w:t xml:space="preserve">, the EU is a unidentified political object [couldn’t remember the French spelling]. On the one hand, its competencies approximate that of a nation state. On the other hand, it carries significant markers of an international organization where member states guide and decide on how the political authority will be exercised. Thus, making the EU neither a fully sovereign political authority nor a platform for sovereigns to </w:t>
+      </w:r>
+      <w:del w:id="28" w:author="Sina Furkan Özdemir" w:date="2021-05-18T16:09:00Z">
+        <w:r>
+          <w:delText>collaborate together</w:delText>
+        </w:r>
+      </w:del>
+      <w:ins w:id="29" w:author="Sina Furkan Özdemir" w:date="2021-05-18T16:09:00Z">
+        <w:r>
+          <w:t>collaborate</w:t>
+        </w:r>
+      </w:ins>
+      <w:r>
+        <w:t>. Due to this nature of the EU, we choose to benchmark the EU’s public communication on Twitter against that of national government. However, due to resource limitations to analyze wide variety of national languages, we focus on the UK government.</w:t>
       </w:r>
     </w:p>
     <w:p>
       <w:pPr>
         <w:pStyle w:val="BodyText"/>
-      </w:pPr>
-      <w:r>
-        <w:t>Our last set of benchmark is a random set of tweets from the EU countries. We streamed in tweets from 26 of the EU countries for a week with 5 min. windows. Our motivation is to identify a baseline for syntactic feature of communication in Twitter environm</w:t>
-      </w:r>
-      <w:r>
-        <w:t>ent in the EU.</w:t>
+        <w:jc w:val="both"/>
+        <w:pPrChange w:id="30" w:author="Sina Furkan Özdemir" w:date="2021-05-18T15:52:00Z">
+          <w:pPr>
+            <w:pStyle w:val="BodyText"/>
+          </w:pPr>
+        </w:pPrChange>
+      </w:pPr>
+      <w:r>
+        <w:t xml:space="preserve">Our last set of </w:t>
+      </w:r>
+      <w:del w:id="31" w:author="Sina Furkan Özdemir" w:date="2021-05-18T16:09:00Z">
+        <w:r>
+          <w:delText>benchmark</w:delText>
+        </w:r>
+      </w:del>
+      <w:ins w:id="32" w:author="Sina Furkan Özdemir" w:date="2021-05-18T16:09:00Z">
+        <w:r>
+          <w:t>benchmarks</w:t>
+        </w:r>
+      </w:ins>
+      <w:r>
+        <w:t xml:space="preserve"> is a random set of tweets from the EU countries. We streamed in tweets from 26 of the EU countries for a week with 5 min. windows. Our motivation is to identify a baseline for </w:t>
+      </w:r>
+      <w:del w:id="33" w:author="Sina Furkan Özdemir" w:date="2021-05-18T16:09:00Z">
+        <w:r>
+          <w:delText xml:space="preserve">syntactic </w:delText>
+        </w:r>
+      </w:del>
+      <w:ins w:id="34" w:author="Sina Furkan Özdemir" w:date="2021-05-18T16:09:00Z">
+        <w:r>
+          <w:t>syntactic and semantic</w:t>
+        </w:r>
+        <w:r>
+          <w:t xml:space="preserve"> </w:t>
+        </w:r>
+      </w:ins>
+      <w:r>
+        <w:t>feature</w:t>
+      </w:r>
+      <w:ins w:id="35" w:author="Sina Furkan Özdemir" w:date="2021-05-18T16:09:00Z">
+        <w:r>
+          <w:t>s</w:t>
+        </w:r>
+      </w:ins>
+      <w:r>
+        <w:t xml:space="preserve"> of communication in Twitter environment in the EU.</w:t>
       </w:r>
     </w:p>
     <w:p>
       <w:pPr>
         <w:pStyle w:val="BodyText"/>
+        <w:jc w:val="both"/>
+        <w:pPrChange w:id="36" w:author="Sina Furkan Özdemir" w:date="2021-05-18T15:52:00Z">
+          <w:pPr>
+            <w:pStyle w:val="BodyText"/>
+          </w:pPr>
+        </w:pPrChange>
       </w:pPr>
       <w:r>
         <w:t>We collect historical data from the EU, the UK and IOs using Twitter API 2.0 academic track. The total amount of data amounts up to [</w:t>
@@ -583,35 +722,82 @@
       <w:r>
         <w:t>] where 1062742 is from the EU accounts, [</w:t>
       </w:r>
+      <w:proofErr w:type="spellStart"/>
       <w:r>
         <w:rPr>
           <w:b/>
           <w:bCs/>
         </w:rPr>
-        <w:t>nrow uk here</w:t>
-      </w:r>
-      <w:r>
-        <w:t>] is from the UK accounts a</w:t>
-      </w:r>
-      <w:r>
-        <w:t>nd [</w:t>
-      </w:r>
+        <w:t>nrow</w:t>
+      </w:r>
+      <w:proofErr w:type="spellEnd"/>
       <w:r>
         <w:rPr>
           <w:b/>
           <w:bCs/>
         </w:rPr>
-        <w:t>nrow io here</w:t>
-      </w:r>
-      <w:r>
-        <w:t>] from IO accounts. The streamed tweets are collected using Twitter decahose API as this end-point was not available with API 2.0 famility at time of collection.</w:t>
+        <w:t xml:space="preserve"> </w:t>
+      </w:r>
+      <w:proofErr w:type="spellStart"/>
+      <w:r>
+        <w:rPr>
+          <w:b/>
+          <w:bCs/>
+        </w:rPr>
+        <w:t>uk</w:t>
+      </w:r>
+      <w:proofErr w:type="spellEnd"/>
+      <w:r>
+        <w:rPr>
+          <w:b/>
+          <w:bCs/>
+        </w:rPr>
+        <w:t xml:space="preserve"> here</w:t>
+      </w:r>
+      <w:r>
+        <w:t>] is from the UK accounts and [</w:t>
+      </w:r>
+      <w:proofErr w:type="spellStart"/>
+      <w:r>
+        <w:rPr>
+          <w:b/>
+          <w:bCs/>
+        </w:rPr>
+        <w:t>nrow</w:t>
+      </w:r>
+      <w:proofErr w:type="spellEnd"/>
+      <w:r>
+        <w:rPr>
+          <w:b/>
+          <w:bCs/>
+        </w:rPr>
+        <w:t xml:space="preserve"> io here</w:t>
+      </w:r>
+      <w:r>
+        <w:t xml:space="preserve">] from IO accounts. The streamed tweets are collected using Twitter </w:t>
+      </w:r>
+      <w:proofErr w:type="spellStart"/>
+      <w:r>
+        <w:t>decahose</w:t>
+      </w:r>
+      <w:proofErr w:type="spellEnd"/>
+      <w:r>
+        <w:t xml:space="preserve"> API as this end-point was not available with API 2.0 </w:t>
+      </w:r>
+      <w:proofErr w:type="spellStart"/>
+      <w:r>
+        <w:t>famility</w:t>
+      </w:r>
+      <w:proofErr w:type="spellEnd"/>
+      <w:r>
+        <w:t xml:space="preserve"> at time of collection.</w:t>
       </w:r>
     </w:p>
     <w:p>
       <w:pPr>
         <w:pStyle w:val="Heading2"/>
       </w:pPr>
-      <w:bookmarkStart w:id="19" w:name="method"/>
+      <w:bookmarkStart w:id="37" w:name="method"/>
       <w:bookmarkEnd w:id="18"/>
       <w:r>
         <w:lastRenderedPageBreak/>
@@ -621,58 +807,677 @@
     <w:p>
       <w:pPr>
         <w:pStyle w:val="FirstParagraph"/>
-      </w:pPr>
-      <w:r>
-        <w:t>To examine the communication of quality we focus on three sets of indic</w:t>
-      </w:r>
-      <w:r>
-        <w:t>ators; readability, interactivity and reporting of political responsibility. To measure readability of the tweets, we create several measures focusing on syntactic features of the tweet. Table 1 presents these indicators. [</w:t>
-      </w:r>
-      <w:r>
-        <w:rPr>
-          <w:b/>
-          <w:bCs/>
-        </w:rPr>
-        <w:t>Christian writes something here a</w:t>
-      </w:r>
-      <w:r>
-        <w:rPr>
-          <w:b/>
-          <w:bCs/>
-        </w:rPr>
-        <w:t>bout the preprocessing steps</w:t>
-      </w:r>
-      <w:r>
-        <w:t>]. We measure interactivity as percentage share of quotes, retweets and replies per account. Lastly, we approximate political responsibility reporting by combining part-of-speech tagging and dictonary method. First we identify t</w:t>
-      </w:r>
-      <w:r>
-        <w:t>weets reporting on policy issues using dictionary from Comparative Agendas Project [CAP citation here]</w:t>
-      </w:r>
-      <w:r>
-        <w:rPr>
-          <w:rStyle w:val="FootnoteReference"/>
-        </w:rPr>
-        <w:footnoteReference w:id="3"/>
-      </w:r>
-      <w:r>
-        <w:t>. We then identify tweets that contain responsibility attributing grammar structure among the policy issue related tweets using part of speech tagging</w:t>
-      </w:r>
-      <w:r>
-        <w:rPr>
-          <w:rStyle w:val="FootnoteReference"/>
-        </w:rPr>
-        <w:footnoteReference w:id="4"/>
+        <w:jc w:val="both"/>
+        <w:rPr>
+          <w:del w:id="38" w:author="Sina Furkan Özdemir" w:date="2021-05-18T15:51:00Z"/>
+        </w:rPr>
+      </w:pPr>
+      <w:r>
+        <w:t xml:space="preserve">To examine the communication of quality we focus on three sets of </w:t>
+      </w:r>
+      <w:r>
+        <w:t>indicators:</w:t>
+      </w:r>
+      <w:r>
+        <w:t xml:space="preserve"> </w:t>
+      </w:r>
+      <w:r>
+        <w:t>message complexity</w:t>
+      </w:r>
+      <w:r>
+        <w:t>, interactivity and reporting of political responsibility.</w:t>
+      </w:r>
+      <w:ins w:id="39" w:author="Sina Furkan Özdemir" w:date="2021-05-18T16:09:00Z">
+        <w:r>
+          <w:t xml:space="preserve"> </w:t>
+        </w:r>
+      </w:ins>
+      <w:del w:id="40" w:author="Sina Furkan Özdemir" w:date="2021-05-18T15:51:00Z">
+        <w:r>
+          <w:delText xml:space="preserve"> </w:delText>
+        </w:r>
+      </w:del>
+      <w:del w:id="41" w:author="Sina Furkan Özdemir" w:date="2021-05-18T15:31:00Z">
+        <w:r>
+          <w:delText>To measure readability of the tweets, we create several measures focusing on syntactic features of the tweet. Table 1 presents these indicators. [</w:delText>
+        </w:r>
+        <w:r>
+          <w:rPr>
+            <w:b/>
+            <w:bCs/>
+          </w:rPr>
+          <w:delText>Christian writes something here about the preprocessing steps</w:delText>
+        </w:r>
+        <w:r>
+          <w:delText xml:space="preserve">]. We measure interactivity as percentage share of quotes, retweets and replies per account. Lastly, we approximate political responsibility reporting by combining part-of-speech tagging and </w:delText>
+        </w:r>
+        <w:r>
+          <w:delText>dictionary</w:delText>
+        </w:r>
+        <w:r>
+          <w:delText xml:space="preserve"> method. </w:delText>
+        </w:r>
+        <w:r>
+          <w:delText>First,</w:delText>
+        </w:r>
+        <w:r>
+          <w:delText xml:space="preserve"> we identify tweets reporting on policy issues using dictionary from Comparative Agendas Project [CAP citation here]</w:delText>
+        </w:r>
+        <w:r>
+          <w:rPr>
+            <w:rStyle w:val="FootnoteReference"/>
+          </w:rPr>
+          <w:footnoteReference w:id="3"/>
+        </w:r>
+        <w:r>
+          <w:delText>. We then identify tweets that contain responsibility attributing grammar structure among the policy issue related tweets using part of speech tagging</w:delText>
+        </w:r>
+        <w:r>
+          <w:rPr>
+            <w:rStyle w:val="FootnoteReference"/>
+          </w:rPr>
+          <w:footnoteReference w:id="4"/>
+        </w:r>
+        <w:r>
+          <w:delText>.</w:delText>
+        </w:r>
+      </w:del>
+    </w:p>
+    <w:p>
+      <w:pPr>
+        <w:pStyle w:val="FirstParagraph"/>
+        <w:jc w:val="both"/>
+        <w:rPr>
+          <w:del w:id="46" w:author="Sina Furkan Özdemir" w:date="2021-05-18T15:51:00Z"/>
+        </w:rPr>
+        <w:pPrChange w:id="47" w:author="Sina Furkan Özdemir" w:date="2021-05-18T15:51:00Z">
+          <w:pPr>
+            <w:pStyle w:val="BodyText"/>
+            <w:jc w:val="both"/>
+          </w:pPr>
+        </w:pPrChange>
+      </w:pPr>
+    </w:p>
+    <w:p>
+      <w:pPr>
+        <w:pStyle w:val="BodyText"/>
+        <w:jc w:val="both"/>
+        <w:rPr>
+          <w:ins w:id="48" w:author="Sina Furkan Özdemir" w:date="2021-05-18T15:53:00Z"/>
+        </w:rPr>
+      </w:pPr>
+      <w:r>
+        <w:t xml:space="preserve">Extant research has demonstrated that both semantic and syntactic complexity of political messages strongly influence </w:t>
+      </w:r>
+      <w:r>
+        <w:t>political knowledge acquisition and engagement with the messages</w:t>
+      </w:r>
+      <w:r>
+        <w:fldChar w:fldCharType="begin"/>
+      </w:r>
+      <w:r>
+        <w:instrText xml:space="preserve"> ADDIN ZOTERO_ITEM CSL_CITATION {"citationID":"u5xIvmww","properties":{"formattedCitation":"(Bischof &amp; Senninger, 2018; Eveland et al., 2004; Spirling, 2015; Tolochko et al., 2019)","plainCitation":"(Bischof &amp; Senninger, 2018; Eveland et al., 2004; Spirling, 2015; Tolochko et al., 2019)","noteIndex":0},"citationItems":[{"id":4421,"uris":["http://zotero.org/groups/2912652/items/ILLYQJYM"],"uri":["http://zotero.org/groups/2912652/items/ILLYQJYM"],"itemData":{"id":4421,"type":"article-journal","abstract":"Which parties use simple language in their campaign messages, and do simple campaign messages resonate with voters’ information about parties? This study introduces a novel link between the language applied during election campaigns and citizens’ ability to position parties in the ideological space. To this end, how complexity of campaign messages varies across parties as well as how it affects voters’ knowledge about party positions is investigated. Theoretically, it is suggested that populist parties are more likely to simplify their campaign messages to demarcate themselves from mainstream competitors. In turn, voters should perceive and process simpler campaign messages better and, therefore, have more knowledge about the position of parties that communicate simpler campaign messages. The article presents and validates a measure of complexity and uses it to assess the language of manifestos in Austria and Germany in the period 1945–2013. It shows that political parties, in general, use barely comprehensible language to communicate their policy positions. However, differences between parties exist and support is found for the conjecture about populist parties as they employ significantly less complex language in their manifestos. Second, evidence is found that individuals are better able to place parties in the ideological space if parties use less complex campaign messages. The findings lead to greater understanding of mass-elite linkages during election campaigns and have important consequences for the future analysis of manifesto data.","container-title":"European Journal of Political Research","DOI":"https://doi.org/10.1111/1475-6765.12235","ISSN":"1475-6765","issue":"2","language":"en","note":"_eprint: https://ejpr.onlinelibrary.wiley.com/doi/pdf/10.1111/1475-6765.12235","page":"473-495","source":"Wiley Online Library","title":"Simple politics for the people? Complexity in campaign messages and political knowledge","title-short":"Simple politics for the people?","volume":"57","author":[{"family":"Bischof","given":"Daniel"},{"family":"Senninger","given":"Roman"}],"issued":{"date-parts":[["2018"]]}}},{"id":4412,"uris":["http://zotero.org/groups/2912652/items/Z56NSZPE"],"uri":["http://zotero.org/groups/2912652/items/Z56NSZPE"],"itemData":{"id":4412,"type":"article-journal","abstract":"Past research has demonstrated that nonlinear Web presentations (i.e., those that allow viewing in multiple orders) may lead to decreased free recall and learning of factual information compared to traditional, print-like linear Web designs. Recent evidence suggests, however, that nonlinear designs may facilitate learning of the interconnectedness of the presented information. This article presents experimental data from a combined sample of college students and adults (N= 172) manipulating site design and motivation designed to test for these various learning effects and to examine the potential influence of two mediating variables: selective scanning and elaboration. The central finding is that linear site designs encourage factual learning, whereas nonlinear designs increase knowledge structure density (KSD). The effects of elaboration and selective scanning, however, are mixed.","container-title":"Human Communication Research","DOI":"10.1111/j.1468-2958.2004.tb00731.x","ISSN":"0360-3989","issue":"2","journalAbbreviation":"Human Communication Research","page":"208-233","source":"Silverchair","title":"How Web Site Organization Influences Free Recall, Factual Knowledge, and Knowledge Structure Density","volume":"30","author":[{"family":"Eveland","given":"William P.","suffix":"Jr."},{"family":"Cortese","given":"Juliann"},{"family":"Park","given":"Heesun"},{"family":"Dunwoody","given":"Sharon"}],"issued":{"date-parts":[["2004",4,1]]}}},{"id":4418,"uris":["http://zotero.org/groups/2912652/items/LNME3L8N"],"uri":["http://zotero.org/groups/2912652/items/LNME3L8N"],"itemData":{"id":4418,"type":"article-journal","abstract":"We consider the impact of the Second Reform Act, and the doubling of the electorate it delivered, on the linguistic complexity of speeches made by members of parliament in Britain. Noting that the new voters were generally poorer and less educated than those who already enjoyed the suffrage, we hypothesize that cabinet ministers had strong incentives—relative to other members—to appeal to these new electors with simpler statements during parliamentary debates. We assess this claim with a data set of over half a million speeches for the period between the Great Reform Act and Great War, along with methods for measuring the comprehensibility of texts—which we validate in some detail. The theorized relationship holds: ministers become statistically significantly easier to understand (on average) relative to backbenchers, and this effect occurs almost immediately after the 1868 election. We show that this result is not an artifact of new personnel in the House of Commons.","container-title":"The Journal of Politics","DOI":"10.1086/683612","ISSN":"0022-3816","issue":"1","note":"publisher: The University of Chicago Press","page":"120-136","source":"journals.uchicago.edu (Atypon)","title":"Democratization and Linguistic Complexity: The Effect of Franchise Extension on Parliamentary Discourse, 1832–1915","title-short":"Democratization and Linguistic Complexity","volume":"78","author":[{"family":"Spirling","given":"Arthur"}],"issued":{"date-parts":[["2015",12,17]]}}},{"id":4409,"uris":["http://zotero.org/groups/2912652/items/LR4GMTFQ"],"uri":["http://zotero.org/groups/2912652/items/LR4GMTFQ"],"itemData":{"id":4409,"type":"article-journal","abstract":"Communication of political information is vital for a well-functioning democratic system, and texts are one of the main mediums of politics. Most studies dealing with political text consider how such texts communicate content, rather than the structural characteristics of texts themselves. The current study focuses on complexity as one of the focal structural characteristics of political text. Previous research showed that different types of textual complexity affect learning processes. Such prior studies are, however, limited both conceptually and empirically. This study addresses these gaps by employing a large-scale experimental design (N= 822), investigating how different dimensions of textual complexity affect factual and structural political knowledge, and whether such relationships are mediated through perceived complexity. Results indicate that different levels (high vs. low) and different dimensions of textual complexity (semantic vs. syntactic) influence reader’s perception of text, as well as their factual and structural knowledge. Only semantic complexity has an effect on one’s perceived complexity, which in turn negatively affects factual and structural knowledge. Syntactic complexity directly lowered one’s factual knowledge acquisition, while there was no direct effect of syntactic complexity on structural knowledge. The results suggest that text complexity indeed plays an important role in political information acquisition, and our findings also highlight the importance of perception in mediating the structural effects of the text.","container-title":"Political Communication","DOI":"10.1080/10584609.2019.1631919","ISSN":"1058-4609","issue":"4","note":"publisher: Routledge\n_eprint: https://doi.org/10.1080/10584609.2019.1631919","page":"609-628","source":"Taylor and Francis+NEJM","title":"“That Looks Hard!”: Effects of Objective and Perceived Textual Complexity on Factual and Structural Political Knowledge","title-short":"“That Looks Hard!”","volume":"36","author":[{"family":"Tolochko","given":"Petro"},{"family":"Song","given":"Hyunjin"},{"family":"Boomgaarden","given":"Hajo"}],"issued":{"date-parts":[["2019",10,2]]}}}],"schema":"https://github.com/citation-style-language/schema/raw/master/csl-citation.json"} </w:instrText>
+      </w:r>
+      <w:r>
+        <w:fldChar w:fldCharType="separate"/>
+      </w:r>
+      <w:r>
+        <w:rPr>
+          <w:rFonts w:ascii="Cambria" w:hAnsi="Cambria"/>
+        </w:rPr>
+        <w:t xml:space="preserve">(Bischof &amp; </w:t>
+      </w:r>
+      <w:proofErr w:type="spellStart"/>
+      <w:r>
+        <w:rPr>
+          <w:rFonts w:ascii="Cambria" w:hAnsi="Cambria"/>
+        </w:rPr>
+        <w:t>Senninger</w:t>
+      </w:r>
+      <w:proofErr w:type="spellEnd"/>
+      <w:r>
+        <w:rPr>
+          <w:rFonts w:ascii="Cambria" w:hAnsi="Cambria"/>
+        </w:rPr>
+        <w:t xml:space="preserve">, 2018; </w:t>
+      </w:r>
+      <w:proofErr w:type="spellStart"/>
+      <w:r>
+        <w:rPr>
+          <w:rFonts w:ascii="Cambria" w:hAnsi="Cambria"/>
+        </w:rPr>
+        <w:t>Eveland</w:t>
+      </w:r>
+      <w:proofErr w:type="spellEnd"/>
+      <w:r>
+        <w:rPr>
+          <w:rFonts w:ascii="Cambria" w:hAnsi="Cambria"/>
+        </w:rPr>
+        <w:t xml:space="preserve"> et al., 2004; </w:t>
+      </w:r>
+      <w:proofErr w:type="spellStart"/>
+      <w:r>
+        <w:rPr>
+          <w:rFonts w:ascii="Cambria" w:hAnsi="Cambria"/>
+        </w:rPr>
+        <w:t>Spirling</w:t>
+      </w:r>
+      <w:proofErr w:type="spellEnd"/>
+      <w:r>
+        <w:rPr>
+          <w:rFonts w:ascii="Cambria" w:hAnsi="Cambria"/>
+        </w:rPr>
+        <w:t xml:space="preserve">, 2015; </w:t>
+      </w:r>
+      <w:proofErr w:type="spellStart"/>
+      <w:r>
+        <w:rPr>
+          <w:rFonts w:ascii="Cambria" w:hAnsi="Cambria"/>
+        </w:rPr>
+        <w:t>Tolochko</w:t>
+      </w:r>
+      <w:proofErr w:type="spellEnd"/>
+      <w:r>
+        <w:rPr>
+          <w:rFonts w:ascii="Cambria" w:hAnsi="Cambria"/>
+        </w:rPr>
+        <w:t xml:space="preserve"> et al., 2019)</w:t>
+      </w:r>
+      <w:r>
+        <w:fldChar w:fldCharType="end"/>
+      </w:r>
+      <w:r>
+        <w:t>. Seman</w:t>
+      </w:r>
+      <w:r>
+        <w:t>t</w:t>
+      </w:r>
+      <w:r>
+        <w:t xml:space="preserve">ic complexity of a message refers to </w:t>
+      </w:r>
+      <w:r>
+        <w:t>the difficulty of</w:t>
+      </w:r>
+      <w:r>
+        <w:t xml:space="preserve"> comprehension of</w:t>
+      </w:r>
+      <w:r>
+        <w:t xml:space="preserve"> the words </w:t>
+      </w:r>
+      <w:r>
+        <w:t>and phrases in the message</w:t>
+      </w:r>
+      <w:r>
+        <w:t xml:space="preserve"> (</w:t>
+      </w:r>
+      <w:proofErr w:type="spellStart"/>
+      <w:r>
+        <w:t>eg</w:t>
+      </w:r>
+      <w:proofErr w:type="spellEnd"/>
+      <w:r>
+        <w:t>: relevant vs pertinent)</w:t>
       </w:r>
       <w:r>
         <w:t>.</w:t>
       </w:r>
+      <w:r>
+        <w:t xml:space="preserve"> Syntactic complexity, on the other hand, refers to the </w:t>
+      </w:r>
+      <w:r>
+        <w:t xml:space="preserve">difficulty of the structural characteristics of texts such as </w:t>
+      </w:r>
+      <w:r>
+        <w:t>long noun phrases,</w:t>
+      </w:r>
+      <w:r>
+        <w:t xml:space="preserve"> and</w:t>
+      </w:r>
+      <w:r>
+        <w:t xml:space="preserve"> clauses</w:t>
+      </w:r>
+      <w:r>
+        <w:t xml:space="preserve"> </w:t>
+      </w:r>
+      <w:r>
+        <w:t>(</w:t>
+      </w:r>
+      <w:proofErr w:type="spellStart"/>
+      <w:r>
+        <w:t>eg</w:t>
+      </w:r>
+      <w:proofErr w:type="spellEnd"/>
+      <w:r>
+        <w:t>:</w:t>
+      </w:r>
+      <w:r>
+        <w:t xml:space="preserve"> the</w:t>
+      </w:r>
+      <w:r>
+        <w:t xml:space="preserve"> </w:t>
+      </w:r>
+      <w:r>
+        <w:t>tall man stands next to the door vs the man who is tall and standing next to the door)</w:t>
+      </w:r>
+      <w:r>
+        <w:t>.</w:t>
+      </w:r>
+      <w:r>
+        <w:t xml:space="preserve"> </w:t>
+      </w:r>
+      <w:r>
+        <w:t>Complex messages requires more cognitive resources to be process</w:t>
+      </w:r>
+      <w:ins w:id="49" w:author="Sina Furkan Özdemir" w:date="2021-05-18T15:32:00Z">
+        <w:r>
+          <w:t>ed</w:t>
+        </w:r>
+      </w:ins>
+      <w:r>
+        <w:t xml:space="preserve"> and incorporated into the knowledge structure</w:t>
+      </w:r>
+      <w:r>
+        <w:fldChar w:fldCharType="begin"/>
+      </w:r>
+      <w:r>
+        <w:instrText xml:space="preserve"> ADDIN ZOTERO_ITEM CSL_CITATION {"citationID":"cDpI0je0","properties":{"formattedCitation":"(Lang et al., 2007)","plainCitation":"(Lang et al., 2007)","noteIndex":0},"citationItems":[{"id":4415,"uris":["http://zotero.org/groups/2912652/items/K68EXNLG"],"uri":["http://zotero.org/groups/2912652/items/K68EXNLG"],"itemData":{"id":4415,"type":"article-journal","abstract":"This paper examines whether emotional message content alters the effects of structural complexity and information density on available resources, measured by secondary task reaction times (STRTs), and message encoding, measured by audio recognition. In addition, hypotheses relating motivational activation and resource availability based on the motivational activation concepts of positivity offset (greater appetitive activation in a neutral environment) and negativity b</w:instrText>
+      </w:r>
+      <w:r>
+        <w:instrText xml:space="preserve">ias (faster aversive activation) influence are tested. Results replicate previous research supporting the contention that STRTs measure available resources. In addition, they show that the basic pattern of STRTs and recognition as a function of allocated and required resources is relatively consistent regardless of emotional content of the message. Emotion appears to function as a constant, increasing both resource allocation and resources required. Finally, these data provide some initial support for predicted relationships between motivational activation and resource allocation based on the constructs of positivity offset and negativity bias.","container-title":"Media Psychology","DOI":"10.1080/15213260701532880","ISSN":"1521-3269","issue":"3","note":"publisher: Routledge\n_eprint: https://doi.org/10.1080/15213260701532880","page":"317-338","source":"Taylor and Francis+NEJM","title":"Cognition and Emotion in TV Message Processing: How Valence, Arousing Content, Structural Complexity, and Information Density Affect the Availability of Cognitive Resources","title-short":"Cognition and Emotion in TV Message Processing","volume":"10","author":[{"family":"Lang","given":"Annie"},{"family":"Park","given":"Byungho"},{"family":"Sanders-Jackson","given":"Ashley N."},{"family":"Wilson","given":"Brian D."},{"family":"Wang","given":"Zheng"}],"issued":{"date-parts":[["2007",9,28]]}}}],"schema":"https://github.com/citation-style-language/schema/raw/master/csl-citation.json"} </w:instrText>
+      </w:r>
+      <w:r>
+        <w:fldChar w:fldCharType="separate"/>
+      </w:r>
+      <w:r>
+        <w:rPr>
+          <w:rFonts w:ascii="Cambria" w:hAnsi="Cambria"/>
+        </w:rPr>
+        <w:t>(Lang et al., 2007)</w:t>
+      </w:r>
+      <w:r>
+        <w:fldChar w:fldCharType="end"/>
+      </w:r>
+      <w:r>
+        <w:t>, thus reducing th</w:t>
+      </w:r>
+      <w:r>
+        <w:t xml:space="preserve">e knowledge acquisition and engagement with the political message. We measure </w:t>
+      </w:r>
+      <w:r>
+        <w:t xml:space="preserve">semantic complexity of tweets </w:t>
+      </w:r>
+      <w:r>
+        <w:t>as</w:t>
+      </w:r>
+      <w:ins w:id="50" w:author="Sina Furkan Özdemir" w:date="2021-05-18T15:33:00Z">
+        <w:r>
+          <w:t xml:space="preserve"> the</w:t>
+        </w:r>
+      </w:ins>
+      <w:r>
+        <w:t xml:space="preserve"> average commonality of </w:t>
+      </w:r>
+      <w:r>
+        <w:t xml:space="preserve">the words in the tweets by using Google books word </w:t>
+      </w:r>
+      <w:del w:id="51" w:author="Sina Furkan Özdemir" w:date="2021-05-18T15:33:00Z">
+        <w:r>
+          <w:delText xml:space="preserve">frequency </w:delText>
+        </w:r>
+      </w:del>
+      <w:ins w:id="52" w:author="Sina Furkan Özdemir" w:date="2021-05-18T15:33:00Z">
+        <w:r>
+          <w:t>commonality</w:t>
+        </w:r>
+        <w:r>
+          <w:t xml:space="preserve"> </w:t>
+        </w:r>
+      </w:ins>
+      <w:r>
+        <w:t xml:space="preserve">and comparing them to the most common word </w:t>
+      </w:r>
+      <w:r>
+        <w:t>in English, article “the”. For syntactic complexity, we make use of Flesch ease-of-read score</w:t>
+      </w:r>
+      <w:r>
+        <w:fldChar w:fldCharType="begin"/>
+      </w:r>
+      <w:r>
+        <w:instrText xml:space="preserve"> ADDIN ZOTERO_ITEM CSL_CITATION {"citationID":"XW76p6PL","properties":{"formattedCitation":"(Flesch, 1948)","plainCitation":"(Flesch, 1948)","noteIndex":0},"citationItems":[{"id":4424,"uris":["http://zotero.org/groups/2912652/items/3PW2B6CH"],"uri":["http://zotero.org/groups/2912652/items/3PW2B6CH"],"itemData":{"id":4424,"type":"article-journal","container-title":"Journal of Applied Psychology","DOI":"10.1037/h0057532","ISSN":"1939-1854","issue":"3","note":"publisher: US: American Psychological Association","page":"221","source":"psycnet.apa.org","title":"A new readability yardstick.","volume":"32","author":[{"family":"Flesch","given":"Rudolph"}],"issued":{"date-parts":[["1948"]]}}}],"schema":"https://github.com/citation-style-language/schema/raw/master/csl-citation.json"} </w:instrText>
+      </w:r>
+      <w:r>
+        <w:fldChar w:fldCharType="separate"/>
+      </w:r>
+      <w:r>
+        <w:rPr>
+          <w:rFonts w:ascii="Cambria" w:hAnsi="Cambria"/>
+        </w:rPr>
+        <w:t>(Flesch, 1948)</w:t>
+      </w:r>
+      <w:r>
+        <w:fldChar w:fldCharType="end"/>
+      </w:r>
+      <w:r>
+        <w:t xml:space="preserve"> for each tweet</w:t>
+      </w:r>
+      <w:r>
+        <w:t>.</w:t>
+      </w:r>
+      <w:ins w:id="53" w:author="Sina Furkan Özdemir" w:date="2021-05-18T15:33:00Z">
+        <w:r>
+          <w:t xml:space="preserve"> </w:t>
+        </w:r>
+      </w:ins>
+      <w:ins w:id="54" w:author="Sina Furkan Özdemir" w:date="2021-05-18T15:44:00Z">
+        <w:r>
+          <w:t xml:space="preserve">We create two more syntactic complexity </w:t>
+        </w:r>
+      </w:ins>
+      <w:ins w:id="55" w:author="Sina Furkan Özdemir" w:date="2021-05-18T15:45:00Z">
+        <w:r>
+          <w:t xml:space="preserve">indicators focusing on the meta-linguistic features in Twitter communication; </w:t>
+        </w:r>
+      </w:ins>
+      <w:ins w:id="56" w:author="Sina Furkan Özdemir" w:date="2021-05-18T15:48:00Z">
+        <w:r>
+          <w:t xml:space="preserve">number of hashtags and emojis </w:t>
+        </w:r>
+      </w:ins>
+      <w:ins w:id="57" w:author="Sina Furkan Özdemir" w:date="2021-05-18T15:49:00Z">
+        <w:r>
+          <w:t>normalized by number of words</w:t>
+        </w:r>
+      </w:ins>
+      <w:ins w:id="58" w:author="Sina Furkan Özdemir" w:date="2021-05-18T15:51:00Z">
+        <w:r>
+          <w:t xml:space="preserve"> in a tweet</w:t>
+        </w:r>
+      </w:ins>
+      <w:ins w:id="59" w:author="Sina Furkan Özdemir" w:date="2021-05-18T15:49:00Z">
+        <w:r>
+          <w:t>.</w:t>
+        </w:r>
+      </w:ins>
+      <w:ins w:id="60" w:author="Sina Furkan Özdemir" w:date="2021-05-18T15:50:00Z">
+        <w:r>
+          <w:t xml:space="preserve"> </w:t>
+        </w:r>
+        <w:r>
+          <w:t xml:space="preserve">Such meta-linguistic features encode large amount of information in a few tokens, thus </w:t>
+        </w:r>
+      </w:ins>
+      <w:ins w:id="61" w:author="Sina Furkan Özdemir" w:date="2021-05-18T15:51:00Z">
+        <w:r>
+          <w:t>aid message comprehension</w:t>
+        </w:r>
+      </w:ins>
+      <w:ins w:id="62" w:author="Sina Furkan Özdemir" w:date="2021-05-18T15:53:00Z">
+        <w:r>
+          <w:t xml:space="preserve"> </w:t>
+        </w:r>
+      </w:ins>
+      <w:ins w:id="63" w:author="Sina Furkan Özdemir" w:date="2021-05-18T15:51:00Z">
+        <w:r>
+          <w:fldChar w:fldCharType="begin"/>
+        </w:r>
+        <w:r>
+          <w:instrText xml:space="preserve"> ADDIN ZOTERO_ITEM CSL_CITATION {"citationID":"NvwMOp82","properties":{"formattedCitation":"(Tang &amp; Hew, 2018)","plainCitation":"(Tang &amp; Hew, 2018)","noteIndex":0},"citationItems":[{"id":4426,"uris":["http://zotero.org/groups/2912652/items/RSK838UU"],"uri":["http://zotero.org/groups/2912652/items/RSK838UU"],"itemData":{"id":4426,"type":"paper-conference","abstract":"Using emoticons, emoji, and stickers can supplement the lack of human nonverbal cues in computer-mediated environment. Although the use of emoticons, emoji, and stickers has become a common practice, we lack a comprehensive understanding of its communicative function, its impact on online user interactions, the characteristics of user behavior, and user motives. This study is by far the first review to systematically categorize and conclude the studies on using emoticons, emoji, and stickers in computer-mediated communications. We searched related literature in 11 databases and reviewed 50 empirical studies. We then summarized the characteristics of previous studies and the major topics and findings in an inductive approach. The results show that proper use of emoticons, emoji, and stickers, especially positive emoticons, is conducive to both relationship formation and cognitive understanding. They not only help participants express emotions and manage interrelations but also function as words to aid message comprehension.","collection-title":"Educational Communications and Technology Yearbook","container-title":"New Media for Educational Change","DOI":"10.1007/978-981-10-8896-4_16","event-place":"Singapore","ISBN":"978-981-10-8896-4","language":"en","page":"191-201","publisher":"Springer","publisher-place":"Singapore","source":"Springer Link","title":"Emoticon, Emoji, and Sticker Use in Computer-Mediated Communications: Understanding Its Communicative Function, Impact, User Behavior, and Motive","title-short":"Emoticon, Emoji, and Sticker Use in Computer-Mediated Communications","author":[{"family":"Tang","given":"Ying"},{"family":"Hew","given":"Khe Foon"}],"editor":[{"family":"Deng","given":"Liping"},{"family":"Ma","given":"Will W. K."},{"family":"Fong","given":"Cheuk Wai Rose"}],"issued":{"date-parts":[["2018"]]}}}],"schema":"https://github.com/citation-style-language/schema/raw/master/csl-citation.json"} </w:instrText>
+        </w:r>
+      </w:ins>
+      <w:r>
+        <w:fldChar w:fldCharType="separate"/>
+      </w:r>
+      <w:ins w:id="64" w:author="Sina Furkan Özdemir" w:date="2021-05-18T15:51:00Z">
+        <w:r>
+          <w:rPr>
+            <w:rFonts w:ascii="Cambria" w:hAnsi="Cambria"/>
+            <w:rPrChange w:id="65" w:author="Sina Furkan Özdemir" w:date="2021-05-18T15:51:00Z">
+              <w:rPr/>
+            </w:rPrChange>
+          </w:rPr>
+          <w:t>(Tang &amp; Hew, 2018)</w:t>
+        </w:r>
+        <w:r>
+          <w:fldChar w:fldCharType="end"/>
+        </w:r>
+      </w:ins>
+      <w:ins w:id="66" w:author="Sina Furkan Özdemir" w:date="2021-05-18T15:53:00Z">
+        <w:r>
+          <w:t>.</w:t>
+        </w:r>
+      </w:ins>
+    </w:p>
+    <w:p>
+      <w:pPr>
+        <w:pStyle w:val="BodyText"/>
+        <w:jc w:val="both"/>
+        <w:rPr>
+          <w:ins w:id="67" w:author="Sina Furkan Özdemir" w:date="2021-05-18T15:53:00Z"/>
+        </w:rPr>
+      </w:pPr>
+    </w:p>
+    <w:p>
+      <w:pPr>
+        <w:pStyle w:val="BodyText"/>
+        <w:jc w:val="both"/>
+        <w:rPr>
+          <w:ins w:id="68" w:author="Sina Furkan Özdemir" w:date="2021-05-18T16:03:00Z"/>
+        </w:rPr>
+      </w:pPr>
+      <w:ins w:id="69" w:author="Sina Furkan Özdemir" w:date="2021-05-18T15:53:00Z">
+        <w:r>
+          <w:t xml:space="preserve">We gauge the interactivity of the Twitter communication by exploiting quote, </w:t>
+        </w:r>
+      </w:ins>
+      <w:ins w:id="70" w:author="Sina Furkan Özdemir" w:date="2021-05-18T15:54:00Z">
+        <w:r>
+          <w:t xml:space="preserve">retweet and reply meta-data provided by the </w:t>
+        </w:r>
+        <w:r>
+          <w:t xml:space="preserve">Twitter API. </w:t>
+        </w:r>
+        <w:commentRangeStart w:id="71"/>
+        <w:r>
+          <w:t>We measure the one-way interactivity by percentage share of quoted</w:t>
+        </w:r>
+      </w:ins>
+      <w:ins w:id="72" w:author="Sina Furkan Özdemir" w:date="2021-05-18T16:01:00Z">
+        <w:r>
+          <w:t xml:space="preserve"> and</w:t>
+        </w:r>
+      </w:ins>
+      <w:ins w:id="73" w:author="Sina Furkan Özdemir" w:date="2021-05-18T15:54:00Z">
+        <w:r>
+          <w:t xml:space="preserve"> retweeted tweets </w:t>
+        </w:r>
+        <w:r>
+          <w:t>per account</w:t>
+        </w:r>
+      </w:ins>
+      <w:commentRangeEnd w:id="71"/>
+      <w:ins w:id="74" w:author="Sina Furkan Özdemir" w:date="2021-05-18T16:02:00Z">
+        <w:r>
+          <w:rPr>
+            <w:rStyle w:val="CommentReference"/>
+          </w:rPr>
+          <w:commentReference w:id="71"/>
+        </w:r>
+      </w:ins>
+      <w:ins w:id="75" w:author="Sina Furkan Özdemir" w:date="2021-05-18T15:54:00Z">
+        <w:r>
+          <w:t xml:space="preserve">. </w:t>
+        </w:r>
+      </w:ins>
+      <w:ins w:id="76" w:author="Sina Furkan Özdemir" w:date="2021-05-18T15:57:00Z">
+        <w:r>
+          <w:t>Quoting</w:t>
+        </w:r>
+      </w:ins>
+      <w:ins w:id="77" w:author="Sina Furkan Özdemir" w:date="2021-05-18T15:54:00Z">
+        <w:r>
+          <w:t xml:space="preserve"> </w:t>
+        </w:r>
+      </w:ins>
+      <w:ins w:id="78" w:author="Sina Furkan Özdemir" w:date="2021-05-18T15:56:00Z">
+        <w:r>
+          <w:t>refer</w:t>
+        </w:r>
+      </w:ins>
+      <w:ins w:id="79" w:author="Sina Furkan Özdemir" w:date="2021-05-18T15:55:00Z">
+        <w:r>
+          <w:t xml:space="preserve"> to the activity of sharing </w:t>
+        </w:r>
+        <w:r>
+          <w:t xml:space="preserve">others’ </w:t>
+        </w:r>
+        <w:r>
+          <w:t>tweet</w:t>
+        </w:r>
+        <w:r>
+          <w:t>s</w:t>
+        </w:r>
+        <w:r>
+          <w:t xml:space="preserve"> with a comment while retweeting is simply sharing </w:t>
+        </w:r>
+        <w:r>
+          <w:t xml:space="preserve">others’ tweet. These one-way interactivity between accounts </w:t>
+        </w:r>
+      </w:ins>
+      <w:ins w:id="80" w:author="Sina Furkan Özdemir" w:date="2021-05-18T15:56:00Z">
+        <w:r>
+          <w:t>enable</w:t>
+        </w:r>
+      </w:ins>
+      <w:ins w:id="81" w:author="Sina Furkan Özdemir" w:date="2021-05-18T15:57:00Z">
+        <w:r>
+          <w:t xml:space="preserve"> public</w:t>
+        </w:r>
+      </w:ins>
+      <w:ins w:id="82" w:author="Sina Furkan Özdemir" w:date="2021-05-18T15:56:00Z">
+        <w:r>
+          <w:t xml:space="preserve"> messages travel further thus find a broader audience. </w:t>
+        </w:r>
+      </w:ins>
+      <w:ins w:id="83" w:author="Sina Furkan Özdemir" w:date="2021-05-18T15:57:00Z">
+        <w:r>
+          <w:t xml:space="preserve">We measure the two-way interactivity with percentage share of replies by </w:t>
+        </w:r>
+        <w:r>
+          <w:t xml:space="preserve">an account. </w:t>
+        </w:r>
+      </w:ins>
+      <w:ins w:id="84" w:author="Sina Furkan Özdemir" w:date="2021-05-18T15:58:00Z">
+        <w:r>
+          <w:t xml:space="preserve">Unlike mentions, replies </w:t>
+        </w:r>
+      </w:ins>
+      <w:ins w:id="85" w:author="Sina Furkan Özdemir" w:date="2021-05-18T16:03:00Z">
+        <w:r>
+          <w:t>are tweets</w:t>
+        </w:r>
+      </w:ins>
+      <w:ins w:id="86" w:author="Sina Furkan Özdemir" w:date="2021-05-18T16:02:00Z">
+        <w:r>
+          <w:t xml:space="preserve"> targeting other tweets </w:t>
+        </w:r>
+      </w:ins>
+      <w:ins w:id="87" w:author="Sina Furkan Özdemir" w:date="2021-05-18T16:03:00Z">
+        <w:r>
+          <w:t>addressed to the account. These interactions enable a dialog between account owner and the audience.</w:t>
+        </w:r>
+      </w:ins>
+    </w:p>
+    <w:p>
+      <w:pPr>
+        <w:pStyle w:val="BodyText"/>
+        <w:jc w:val="both"/>
+        <w:rPr>
+          <w:ins w:id="88" w:author="Sina Furkan Özdemir" w:date="2021-05-18T16:03:00Z"/>
+        </w:rPr>
+      </w:pPr>
+    </w:p>
+    <w:p>
+      <w:pPr>
+        <w:pStyle w:val="BodyText"/>
+        <w:jc w:val="both"/>
+      </w:pPr>
+      <w:ins w:id="89" w:author="Sina Furkan Özdemir" w:date="2021-05-18T16:03:00Z">
+        <w:r>
+          <w:t xml:space="preserve">Finally, we measure </w:t>
+        </w:r>
+        <w:r>
+          <w:t xml:space="preserve">political responsibility reporting </w:t>
+        </w:r>
+      </w:ins>
+      <w:ins w:id="90" w:author="Sina Furkan Özdemir" w:date="2021-05-18T16:04:00Z">
+        <w:r>
+          <w:t>with rule-based classification</w:t>
+        </w:r>
+        <w:r>
+          <w:t xml:space="preserve"> method in two steps</w:t>
+        </w:r>
+        <w:r>
+          <w:t>.</w:t>
+        </w:r>
+        <w:r>
+          <w:t xml:space="preserve"> First, we identify tweets that report on political activity and agenda using </w:t>
+        </w:r>
+        <w:r>
+          <w:t>the policy dictionary f</w:t>
+        </w:r>
+      </w:ins>
+      <w:ins w:id="91" w:author="Sina Furkan Özdemir" w:date="2021-05-18T16:05:00Z">
+        <w:r>
+          <w:t>rom [CAP or MIA] project</w:t>
+        </w:r>
+        <w:r>
+          <w:t xml:space="preserve"> [precision and recall values here]</w:t>
+        </w:r>
+        <w:r>
+          <w:t>.</w:t>
+        </w:r>
+        <w:r>
+          <w:t xml:space="preserve"> In the second step</w:t>
+        </w:r>
+      </w:ins>
+      <w:ins w:id="92" w:author="Sina Furkan Özdemir" w:date="2021-05-18T16:06:00Z">
+        <w:r>
+          <w:t xml:space="preserve">, we exploit Part-of-Speech tagging to identify responsibility reporting. To do so, we focus on </w:t>
+        </w:r>
+      </w:ins>
+      <w:ins w:id="93" w:author="Sina Furkan Özdemir" w:date="2021-05-18T16:21:00Z">
+        <w:r>
+          <w:t>grammar</w:t>
+        </w:r>
+      </w:ins>
+      <w:ins w:id="94" w:author="Sina Furkan Özdemir" w:date="2021-05-18T16:06:00Z">
+        <w:r>
+          <w:t xml:space="preserve"> structures that indicate agency (</w:t>
+        </w:r>
+      </w:ins>
+      <w:ins w:id="95" w:author="Sina Furkan Özdemir" w:date="2021-05-18T16:07:00Z">
+        <w:r>
+          <w:t>an example here). We then clas</w:t>
+        </w:r>
+      </w:ins>
+      <w:ins w:id="96" w:author="Sina Furkan Özdemir" w:date="2021-05-18T16:08:00Z">
+        <w:r>
+          <w:t xml:space="preserve">sify tweets that contain both elements as political responsibility measure and create </w:t>
+        </w:r>
+        <w:r>
+          <w:t xml:space="preserve">an </w:t>
+        </w:r>
+        <w:r>
+          <w:t>aggregate measure for it as percentage share of political responsibility reporting tweets per account.</w:t>
+        </w:r>
+      </w:ins>
     </w:p>
     <w:p>
       <w:pPr>
         <w:pStyle w:val="Heading1"/>
       </w:pPr>
-      <w:bookmarkStart w:id="20" w:name="results-and-discussion"/>
-      <w:bookmarkEnd w:id="19"/>
+      <w:bookmarkStart w:id="97" w:name="results-and-discussion"/>
+      <w:bookmarkEnd w:id="37"/>
       <w:bookmarkEnd w:id="17"/>
       <w:r>
         <w:t>Results and discussion</w:t>
@@ -696,17 +1501,25 @@
       <w:pPr>
         <w:pStyle w:val="Heading2"/>
       </w:pPr>
-      <w:bookmarkStart w:id="21" w:name="X04e5f752f68e32d50535e28ba375aab410b1071"/>
+      <w:bookmarkStart w:id="98" w:name="X04e5f752f68e32d50535e28ba375aab410b1071"/>
       <w:r>
         <w:lastRenderedPageBreak/>
-        <w:t>Within sample comparision: communication performance of different EU accounts</w:t>
+        <w:t xml:space="preserve">Within sample </w:t>
+      </w:r>
+      <w:proofErr w:type="spellStart"/>
+      <w:r>
+        <w:t>comparision</w:t>
+      </w:r>
+      <w:proofErr w:type="spellEnd"/>
+      <w:r>
+        <w:t>: communication performance of different EU accounts</w:t>
       </w:r>
     </w:p>
     <w:p>
       <w:pPr>
         <w:pStyle w:val="Heading3"/>
       </w:pPr>
-      <w:bookmarkStart w:id="22" w:name="ease-of-read"/>
+      <w:bookmarkStart w:id="99" w:name="ease-of-read"/>
       <w:r>
         <w:t>Ease of read:</w:t>
       </w:r>
@@ -715,8 +1528,8 @@
       <w:pPr>
         <w:pStyle w:val="Heading3"/>
       </w:pPr>
-      <w:bookmarkStart w:id="23" w:name="interactivity"/>
-      <w:bookmarkEnd w:id="22"/>
+      <w:bookmarkStart w:id="100" w:name="interactivity"/>
+      <w:bookmarkEnd w:id="99"/>
       <w:r>
         <w:t>Interactivity:</w:t>
       </w:r>
@@ -730,9 +1543,17 @@
           <w:noProof/>
         </w:rPr>
         <w:drawing>
-          <wp:inline distT="0" distB="0" distL="0" distR="0" wp14:anchorId="15E866B5" wp14:editId="0FB8E4D4">
+          <wp:anchor distT="0" distB="0" distL="114300" distR="114300" simplePos="0" relativeHeight="251659264" behindDoc="0" locked="0" layoutInCell="1" allowOverlap="1" wp14:anchorId="15E866B5" wp14:editId="6AFDD2EA">
+            <wp:simplePos x="0" y="0"/>
+            <wp:positionH relativeFrom="column">
+              <wp:posOffset>0</wp:posOffset>
+            </wp:positionH>
+            <wp:positionV relativeFrom="paragraph">
+              <wp:posOffset>114202</wp:posOffset>
+            </wp:positionV>
             <wp:extent cx="4620126" cy="3696101"/>
-            <wp:effectExtent l="0" t="0" r="0" b="0"/>
+            <wp:effectExtent l="0" t="0" r="9525" b="0"/>
+            <wp:wrapTopAndBottom/>
             <wp:docPr id="1" name="Picture"/>
             <wp:cNvGraphicFramePr/>
             <a:graphic xmlns:a="http://schemas.openxmlformats.org/drawingml/2006/main">
@@ -745,7 +1566,13 @@
                     </pic:cNvPicPr>
                   </pic:nvPicPr>
                   <pic:blipFill>
-                    <a:blip r:embed="rId7"/>
+                    <a:blip r:embed="rId11">
+                      <a:extLst>
+                        <a:ext uri="{28A0092B-C50C-407E-A947-70E740481C1C}">
+                          <a14:useLocalDpi xmlns:a14="http://schemas.microsoft.com/office/drawing/2010/main" val="0"/>
+                        </a:ext>
+                      </a:extLst>
+                    </a:blip>
                     <a:stretch>
                       <a:fillRect/>
                     </a:stretch>
@@ -768,7 +1595,7 @@
                 </pic:pic>
               </a:graphicData>
             </a:graphic>
-          </wp:inline>
+          </wp:anchor>
         </w:drawing>
       </w:r>
     </w:p>
@@ -780,13 +1607,35 @@
         <w:rPr>
           <w:rStyle w:val="VerbatimChar"/>
         </w:rPr>
-        <w:t>## `summarise()` has grouped output by 'Actor_type'. You can override using the `.groups` arg</w:t>
-      </w:r>
+        <w:t>## `</w:t>
+      </w:r>
+      <w:proofErr w:type="spellStart"/>
       <w:r>
         <w:rPr>
           <w:rStyle w:val="VerbatimChar"/>
         </w:rPr>
-        <w:t>ument.</w:t>
+        <w:t>summarise</w:t>
+      </w:r>
+      <w:proofErr w:type="spellEnd"/>
+      <w:r>
+        <w:rPr>
+          <w:rStyle w:val="VerbatimChar"/>
+        </w:rPr>
+        <w:t>()` has grouped output by '</w:t>
+      </w:r>
+      <w:proofErr w:type="spellStart"/>
+      <w:r>
+        <w:rPr>
+          <w:rStyle w:val="VerbatimChar"/>
+        </w:rPr>
+        <w:t>Actor_type</w:t>
+      </w:r>
+      <w:proofErr w:type="spellEnd"/>
+      <w:r>
+        <w:rPr>
+          <w:rStyle w:val="VerbatimChar"/>
+        </w:rPr>
+        <w:t>'. You can override using the `.groups` argument.</w:t>
       </w:r>
     </w:p>
     <w:p>
@@ -799,9 +1648,17 @@
         </w:rPr>
         <w:lastRenderedPageBreak/>
         <w:drawing>
-          <wp:inline distT="0" distB="0" distL="0" distR="0" wp14:anchorId="432F5FE6" wp14:editId="0B7ECDF4">
+          <wp:anchor distT="0" distB="0" distL="114300" distR="114300" simplePos="0" relativeHeight="251658240" behindDoc="0" locked="0" layoutInCell="1" allowOverlap="1" wp14:anchorId="432F5FE6" wp14:editId="50713FC2">
+            <wp:simplePos x="0" y="0"/>
+            <wp:positionH relativeFrom="column">
+              <wp:posOffset>0</wp:posOffset>
+            </wp:positionH>
+            <wp:positionV relativeFrom="paragraph">
+              <wp:posOffset>0</wp:posOffset>
+            </wp:positionV>
             <wp:extent cx="4620126" cy="3696101"/>
-            <wp:effectExtent l="0" t="0" r="0" b="0"/>
+            <wp:effectExtent l="0" t="0" r="9525" b="0"/>
+            <wp:wrapTopAndBottom/>
             <wp:docPr id="2" name="Picture"/>
             <wp:cNvGraphicFramePr/>
             <a:graphic xmlns:a="http://schemas.openxmlformats.org/drawingml/2006/main">
@@ -814,7 +1671,13 @@
                     </pic:cNvPicPr>
                   </pic:nvPicPr>
                   <pic:blipFill>
-                    <a:blip r:embed="rId8"/>
+                    <a:blip r:embed="rId12">
+                      <a:extLst>
+                        <a:ext uri="{28A0092B-C50C-407E-A947-70E740481C1C}">
+                          <a14:useLocalDpi xmlns:a14="http://schemas.microsoft.com/office/drawing/2010/main" val="0"/>
+                        </a:ext>
+                      </a:extLst>
+                    </a:blip>
                     <a:stretch>
                       <a:fillRect/>
                     </a:stretch>
@@ -837,7 +1700,7 @@
                 </pic:pic>
               </a:graphicData>
             </a:graphic>
-          </wp:inline>
+          </wp:anchor>
         </w:drawing>
       </w:r>
       <w:r>
@@ -855,19 +1718,27 @@
       <w:pPr>
         <w:pStyle w:val="Heading3"/>
       </w:pPr>
-      <w:bookmarkStart w:id="24" w:name="political-responsiblity-reporting"/>
-      <w:bookmarkEnd w:id="23"/>
-      <w:r>
-        <w:t>Political responsiblity reporting:</w:t>
+      <w:bookmarkStart w:id="101" w:name="political-responsiblity-reporting"/>
+      <w:bookmarkEnd w:id="100"/>
+      <w:r>
+        <w:t xml:space="preserve">Political </w:t>
+      </w:r>
+      <w:proofErr w:type="spellStart"/>
+      <w:r>
+        <w:t>responsiblity</w:t>
+      </w:r>
+      <w:proofErr w:type="spellEnd"/>
+      <w:r>
+        <w:t xml:space="preserve"> reporting:</w:t>
       </w:r>
     </w:p>
     <w:p>
       <w:pPr>
         <w:pStyle w:val="Heading2"/>
       </w:pPr>
-      <w:bookmarkStart w:id="25" w:name="X915bea9b2d452c7edac65d1e057c849fc4454d7"/>
-      <w:bookmarkEnd w:id="24"/>
-      <w:bookmarkEnd w:id="21"/>
+      <w:bookmarkStart w:id="102" w:name="X915bea9b2d452c7edac65d1e057c849fc4454d7"/>
+      <w:bookmarkEnd w:id="101"/>
+      <w:bookmarkEnd w:id="98"/>
       <w:r>
         <w:t>Benchmarks: communication performance of the EU compared to IOs and national governments</w:t>
       </w:r>
@@ -876,7 +1747,7 @@
       <w:pPr>
         <w:pStyle w:val="Heading3"/>
       </w:pPr>
-      <w:bookmarkStart w:id="26" w:name="ease-of-read-1"/>
+      <w:bookmarkStart w:id="103" w:name="ease-of-read-1"/>
       <w:r>
         <w:t>Ease of read</w:t>
       </w:r>
@@ -885,8 +1756,8 @@
       <w:pPr>
         <w:pStyle w:val="Heading3"/>
       </w:pPr>
-      <w:bookmarkStart w:id="27" w:name="interactivity-1"/>
-      <w:bookmarkEnd w:id="26"/>
+      <w:bookmarkStart w:id="104" w:name="interactivity-1"/>
+      <w:bookmarkEnd w:id="103"/>
       <w:r>
         <w:t>Interactivity</w:t>
       </w:r>
@@ -895,20 +1766,33 @@
       <w:pPr>
         <w:pStyle w:val="Heading3"/>
       </w:pPr>
-      <w:bookmarkStart w:id="28" w:name="political-responsiblity-reporting-1"/>
-      <w:bookmarkEnd w:id="27"/>
-      <w:r>
-        <w:t>Political responsiblity reporting:</w:t>
+      <w:bookmarkStart w:id="105" w:name="political-responsiblity-reporting-1"/>
+      <w:bookmarkEnd w:id="104"/>
+      <w:r>
+        <w:t xml:space="preserve">Political </w:t>
+      </w:r>
+      <w:del w:id="106" w:author="Sina Furkan Özdemir" w:date="2021-05-18T15:52:00Z">
+        <w:r>
+          <w:delText>responsiblity</w:delText>
+        </w:r>
+      </w:del>
+      <w:ins w:id="107" w:author="Sina Furkan Özdemir" w:date="2021-05-18T15:52:00Z">
+        <w:r>
+          <w:t>responsibility</w:t>
+        </w:r>
+      </w:ins>
+      <w:r>
+        <w:t xml:space="preserve"> reporting:</w:t>
       </w:r>
     </w:p>
     <w:p>
       <w:pPr>
         <w:pStyle w:val="Heading1"/>
       </w:pPr>
-      <w:bookmarkStart w:id="29" w:name="conclusion"/>
-      <w:bookmarkEnd w:id="28"/>
-      <w:bookmarkEnd w:id="25"/>
-      <w:bookmarkEnd w:id="20"/>
+      <w:bookmarkStart w:id="108" w:name="conclusion"/>
+      <w:bookmarkEnd w:id="105"/>
+      <w:bookmarkEnd w:id="102"/>
+      <w:bookmarkEnd w:id="97"/>
       <w:r>
         <w:t>Conclusion</w:t>
       </w:r>
@@ -917,13 +1801,13 @@
       <w:pPr>
         <w:pStyle w:val="Heading1"/>
       </w:pPr>
-      <w:bookmarkStart w:id="30" w:name="references"/>
-      <w:bookmarkEnd w:id="29"/>
+      <w:bookmarkStart w:id="109" w:name="references"/>
+      <w:bookmarkEnd w:id="108"/>
       <w:r>
         <w:t>References</w:t>
       </w:r>
     </w:p>
-    <w:bookmarkEnd w:id="30"/>
+    <w:bookmarkEnd w:id="109"/>
     <w:sectPr>
       <w:pgSz w:w="12240" w:h="15840"/>
       <w:pgMar w:top="1440" w:right="1440" w:bottom="1440" w:left="1440" w:header="708" w:footer="708" w:gutter="0"/>
@@ -933,6 +1817,48 @@
 </w:document>
 </file>
 
+<file path=word/comments.xml><?xml version="1.0" encoding="utf-8"?>
+<w:comments xmlns:wpc="http://schemas.microsoft.com/office/word/2010/wordprocessingCanvas" xmlns:cx="http://schemas.microsoft.com/office/drawing/2014/chartex" xmlns:cx1="http://schemas.microsoft.com/office/drawing/2015/9/8/chartex" xmlns:cx2="http://schemas.microsoft.com/office/drawing/2015/10/21/chartex" xmlns:cx3="http://schemas.microsoft.com/office/drawing/2016/5/9/chartex" xmlns:cx4="http://schemas.microsoft.com/office/drawing/2016/5/10/chartex" xmlns:cx5="http://schemas.microsoft.com/office/drawing/2016/5/11/chartex" xmlns:cx6="http://schemas.microsoft.com/office/drawing/2016/5/12/chartex" xmlns:cx7="http://schemas.microsoft.com/office/drawing/2016/5/13/chartex" xmlns:cx8="http://schemas.microsoft.com/office/drawing/2016/5/14/chartex" xmlns:mc="http://schemas.openxmlformats.org/markup-compatibility/2006" xmlns:aink="http://schemas.microsoft.com/office/drawing/2016/ink" xmlns:am3d="http://schemas.microsoft.com/office/drawing/2017/model3d" xmlns:o="urn:schemas-microsoft-com:office:office" xmlns:r="http://schemas.openxmlformats.org/officeDocument/2006/relationships" xmlns:m="http://schemas.openxmlformats.org/officeDocument/2006/math" xmlns:v="urn:schemas-microsoft-com:vml" xmlns:wp14="http://schemas.microsoft.com/office/word/2010/wordprocessingDrawing" xmlns:wp="http://schemas.openxmlformats.org/drawingml/2006/wordprocessingDrawing" xmlns:w10="urn:schemas-microsoft-com:office:word" xmlns:w="http://schemas.openxmlformats.org/wordprocessingml/2006/main" xmlns:w14="http://schemas.microsoft.com/office/word/2010/wordml" xmlns:w15="http://schemas.microsoft.com/office/word/2012/wordml" xmlns:w16cex="http://schemas.microsoft.com/office/word/2018/wordml/cex" xmlns:w16cid="http://schemas.microsoft.com/office/word/2016/wordml/cid" xmlns:w16="http://schemas.microsoft.com/office/word/2018/wordml" xmlns:w16sdtdh="http://schemas.microsoft.com/office/word/2020/wordml/sdtdatahash" xmlns:w16se="http://schemas.microsoft.com/office/word/2015/wordml/symex" xmlns:wpg="http://schemas.microsoft.com/office/word/2010/wordprocessingGroup" xmlns:wpi="http://schemas.microsoft.com/office/word/2010/wordprocessingInk" xmlns:wne="http://schemas.microsoft.com/office/word/2006/wordml" xmlns:wps="http://schemas.microsoft.com/office/word/2010/wordprocessingShape" mc:Ignorable="w14 w15 w16se w16cid w16 w16cex w16sdtdh wp14">
+  <w:comment w:id="71" w:author="Sina Furkan Özdemir" w:date="2021-05-18T16:02:00Z" w:initials="SFÖ">
+    <w:p>
+      <w:pPr>
+        <w:pStyle w:val="CommentText"/>
+      </w:pPr>
+      <w:r>
+        <w:rPr>
+          <w:rStyle w:val="CommentReference"/>
+        </w:rPr>
+        <w:annotationRef/>
+      </w:r>
+      <w:r>
+        <w:rPr>
+          <w:lang w:val="tr-TR"/>
+        </w:rPr>
+        <w:t>we should probably do something with mentions as a one way interaction too.</w:t>
+      </w:r>
+    </w:p>
+  </w:comment>
+</w:comments>
+</file>
+
+<file path=word/commentsExtended.xml><?xml version="1.0" encoding="utf-8"?>
+<w15:commentsEx xmlns:wpc="http://schemas.microsoft.com/office/word/2010/wordprocessingCanvas" xmlns:cx="http://schemas.microsoft.com/office/drawing/2014/chartex" xmlns:cx1="http://schemas.microsoft.com/office/drawing/2015/9/8/chartex" xmlns:cx2="http://schemas.microsoft.com/office/drawing/2015/10/21/chartex" xmlns:cx3="http://schemas.microsoft.com/office/drawing/2016/5/9/chartex" xmlns:cx4="http://schemas.microsoft.com/office/drawing/2016/5/10/chartex" xmlns:cx5="http://schemas.microsoft.com/office/drawing/2016/5/11/chartex" xmlns:cx6="http://schemas.microsoft.com/office/drawing/2016/5/12/chartex" xmlns:cx7="http://schemas.microsoft.com/office/drawing/2016/5/13/chartex" xmlns:cx8="http://schemas.microsoft.com/office/drawing/2016/5/14/chartex" xmlns:mc="http://schemas.openxmlformats.org/markup-compatibility/2006" xmlns:aink="http://schemas.microsoft.com/office/drawing/2016/ink" xmlns:am3d="http://schemas.microsoft.com/office/drawing/2017/model3d" xmlns:o="urn:schemas-microsoft-com:office:office" xmlns:r="http://schemas.openxmlformats.org/officeDocument/2006/relationships" xmlns:m="http://schemas.openxmlformats.org/officeDocument/2006/math" xmlns:v="urn:schemas-microsoft-com:vml" xmlns:wp14="http://schemas.microsoft.com/office/word/2010/wordprocessingDrawing" xmlns:wp="http://schemas.openxmlformats.org/drawingml/2006/wordprocessingDrawing" xmlns:w10="urn:schemas-microsoft-com:office:word" xmlns:w="http://schemas.openxmlformats.org/wordprocessingml/2006/main" xmlns:w14="http://schemas.microsoft.com/office/word/2010/wordml" xmlns:w15="http://schemas.microsoft.com/office/word/2012/wordml" xmlns:w16cex="http://schemas.microsoft.com/office/word/2018/wordml/cex" xmlns:w16cid="http://schemas.microsoft.com/office/word/2016/wordml/cid" xmlns:w16="http://schemas.microsoft.com/office/word/2018/wordml" xmlns:w16sdtdh="http://schemas.microsoft.com/office/word/2020/wordml/sdtdatahash" xmlns:w16se="http://schemas.microsoft.com/office/word/2015/wordml/symex" xmlns:wpg="http://schemas.microsoft.com/office/word/2010/wordprocessingGroup" xmlns:wpi="http://schemas.microsoft.com/office/word/2010/wordprocessingInk" xmlns:wne="http://schemas.microsoft.com/office/word/2006/wordml" xmlns:wps="http://schemas.microsoft.com/office/word/2010/wordprocessingShape" mc:Ignorable="w14 w15 w16se w16cid w16 w16cex w16sdtdh wp14">
+  <w15:commentEx w15:paraId="7069508B" w15:done="0"/>
+</w15:commentsEx>
+</file>
+
+<file path=word/commentsExtensible.xml><?xml version="1.0" encoding="utf-8"?>
+<w16cex:commentsExtensible xmlns:wpc="http://schemas.microsoft.com/office/word/2010/wordprocessingCanvas" xmlns:cx="http://schemas.microsoft.com/office/drawing/2014/chartex" xmlns:cx1="http://schemas.microsoft.com/office/drawing/2015/9/8/chartex" xmlns:cx2="http://schemas.microsoft.com/office/drawing/2015/10/21/chartex" xmlns:cx3="http://schemas.microsoft.com/office/drawing/2016/5/9/chartex" xmlns:cx4="http://schemas.microsoft.com/office/drawing/2016/5/10/chartex" xmlns:cx5="http://schemas.microsoft.com/office/drawing/2016/5/11/chartex" xmlns:cx6="http://schemas.microsoft.com/office/drawing/2016/5/12/chartex" xmlns:cx7="http://schemas.microsoft.com/office/drawing/2016/5/13/chartex" xmlns:cx8="http://schemas.microsoft.com/office/drawing/2016/5/14/chartex" xmlns:mc="http://schemas.openxmlformats.org/markup-compatibility/2006" xmlns:aink="http://schemas.microsoft.com/office/drawing/2016/ink" xmlns:am3d="http://schemas.microsoft.com/office/drawing/2017/model3d" xmlns:o="urn:schemas-microsoft-com:office:office" xmlns:r="http://schemas.openxmlformats.org/officeDocument/2006/relationships" xmlns:m="http://schemas.openxmlformats.org/officeDocument/2006/math" xmlns:v="urn:schemas-microsoft-com:vml" xmlns:wp14="http://schemas.microsoft.com/office/word/2010/wordprocessingDrawing" xmlns:wp="http://schemas.openxmlformats.org/drawingml/2006/wordprocessingDrawing" xmlns:w10="urn:schemas-microsoft-com:office:word" xmlns:w="http://schemas.openxmlformats.org/wordprocessingml/2006/main" xmlns:w14="http://schemas.microsoft.com/office/word/2010/wordml" xmlns:w15="http://schemas.microsoft.com/office/word/2012/wordml" xmlns:w16cex="http://schemas.microsoft.com/office/word/2018/wordml/cex" xmlns:w16cid="http://schemas.microsoft.com/office/word/2016/wordml/cid" xmlns:w16="http://schemas.microsoft.com/office/word/2018/wordml" xmlns:w16sdtdh="http://schemas.microsoft.com/office/word/2020/wordml/sdtdatahash" xmlns:w16se="http://schemas.microsoft.com/office/word/2015/wordml/symex" xmlns:wpg="http://schemas.microsoft.com/office/word/2010/wordprocessingGroup" xmlns:wpi="http://schemas.microsoft.com/office/word/2010/wordprocessingInk" xmlns:wne="http://schemas.microsoft.com/office/word/2006/wordml" xmlns:wps="http://schemas.microsoft.com/office/word/2010/wordprocessingShape" mc:Ignorable="w14 w15 w16se w16cid w16 w16cex w16sdtdh wp14">
+  <w16cex:commentExtensible w16cex:durableId="244E6390" w16cex:dateUtc="2021-05-18T14:02:00Z"/>
+</w16cex:commentsExtensible>
+</file>
+
+<file path=word/commentsIds.xml><?xml version="1.0" encoding="utf-8"?>
+<w16cid:commentsIds xmlns:wpc="http://schemas.microsoft.com/office/word/2010/wordprocessingCanvas" xmlns:cx="http://schemas.microsoft.com/office/drawing/2014/chartex" xmlns:cx1="http://schemas.microsoft.com/office/drawing/2015/9/8/chartex" xmlns:cx2="http://schemas.microsoft.com/office/drawing/2015/10/21/chartex" xmlns:cx3="http://schemas.microsoft.com/office/drawing/2016/5/9/chartex" xmlns:cx4="http://schemas.microsoft.com/office/drawing/2016/5/10/chartex" xmlns:cx5="http://schemas.microsoft.com/office/drawing/2016/5/11/chartex" xmlns:cx6="http://schemas.microsoft.com/office/drawing/2016/5/12/chartex" xmlns:cx7="http://schemas.microsoft.com/office/drawing/2016/5/13/chartex" xmlns:cx8="http://schemas.microsoft.com/office/drawing/2016/5/14/chartex" xmlns:mc="http://schemas.openxmlformats.org/markup-compatibility/2006" xmlns:aink="http://schemas.microsoft.com/office/drawing/2016/ink" xmlns:am3d="http://schemas.microsoft.com/office/drawing/2017/model3d" xmlns:o="urn:schemas-microsoft-com:office:office" xmlns:r="http://schemas.openxmlformats.org/officeDocument/2006/relationships" xmlns:m="http://schemas.openxmlformats.org/officeDocument/2006/math" xmlns:v="urn:schemas-microsoft-com:vml" xmlns:wp14="http://schemas.microsoft.com/office/word/2010/wordprocessingDrawing" xmlns:wp="http://schemas.openxmlformats.org/drawingml/2006/wordprocessingDrawing" xmlns:w10="urn:schemas-microsoft-com:office:word" xmlns:w="http://schemas.openxmlformats.org/wordprocessingml/2006/main" xmlns:w14="http://schemas.microsoft.com/office/word/2010/wordml" xmlns:w15="http://schemas.microsoft.com/office/word/2012/wordml" xmlns:w16cex="http://schemas.microsoft.com/office/word/2018/wordml/cex" xmlns:w16cid="http://schemas.microsoft.com/office/word/2016/wordml/cid" xmlns:w16="http://schemas.microsoft.com/office/word/2018/wordml" xmlns:w16sdtdh="http://schemas.microsoft.com/office/word/2020/wordml/sdtdatahash" xmlns:w16se="http://schemas.microsoft.com/office/word/2015/wordml/symex" xmlns:wpg="http://schemas.microsoft.com/office/word/2010/wordprocessingGroup" xmlns:wpi="http://schemas.microsoft.com/office/word/2010/wordprocessingInk" xmlns:wne="http://schemas.microsoft.com/office/word/2006/wordml" xmlns:wps="http://schemas.microsoft.com/office/word/2010/wordprocessingShape" mc:Ignorable="w14 w15 w16se w16cid w16 w16cex w16sdtdh wp14">
+  <w16cid:commentId w16cid:paraId="7069508B" w16cid:durableId="244E6390"/>
+</w16cid:commentsIds>
+</file>
+
 <file path=word/endnotes.xml><?xml version="1.0" encoding="utf-8"?>
 <w:endnotes xmlns:wpc="http://schemas.microsoft.com/office/word/2010/wordprocessingCanvas" xmlns:cx="http://schemas.microsoft.com/office/drawing/2014/chartex" xmlns:cx1="http://schemas.microsoft.com/office/drawing/2015/9/8/chartex" xmlns:cx2="http://schemas.microsoft.com/office/drawing/2015/10/21/chartex" xmlns:cx3="http://schemas.microsoft.com/office/drawing/2016/5/9/chartex" xmlns:cx4="http://schemas.microsoft.com/office/drawing/2016/5/10/chartex" xmlns:cx5="http://schemas.microsoft.com/office/drawing/2016/5/11/chartex" xmlns:cx6="http://schemas.microsoft.com/office/drawing/2016/5/12/chartex" xmlns:cx7="http://schemas.microsoft.com/office/drawing/2016/5/13/chartex" xmlns:cx8="http://schemas.microsoft.com/office/drawing/2016/5/14/chartex" xmlns:mc="http://schemas.openxmlformats.org/markup-compatibility/2006" xmlns:aink="http://schemas.microsoft.com/office/drawing/2016/ink" xmlns:am3d="http://schemas.microsoft.com/office/drawing/2017/model3d" xmlns:o="urn:schemas-microsoft-com:office:office" xmlns:r="http://schemas.openxmlformats.org/officeDocument/2006/relationships" xmlns:m="http://schemas.openxmlformats.org/officeDocument/2006/math" xmlns:v="urn:schemas-microsoft-com:vml" xmlns:wp14="http://schemas.microsoft.com/office/word/2010/wordprocessingDrawing" xmlns:wp="http://schemas.openxmlformats.org/drawingml/2006/wordprocessingDrawing" xmlns:w10="urn:schemas-microsoft-com:office:word" xmlns:w="http://schemas.openxmlformats.org/wordprocessingml/2006/main" xmlns:w14="http://schemas.microsoft.com/office/word/2010/wordml" xmlns:w15="http://schemas.microsoft.com/office/word/2012/wordml" xmlns:w16cex="http://schemas.microsoft.com/office/word/2018/wordml/cex" xmlns:w16cid="http://schemas.microsoft.com/office/word/2016/wordml/cid" xmlns:w16="http://schemas.microsoft.com/office/word/2018/wordml" xmlns:w16sdtdh="http://schemas.microsoft.com/office/word/2020/wordml/sdtdatahash" xmlns:w16se="http://schemas.microsoft.com/office/word/2015/wordml/symex" xmlns:wpg="http://schemas.microsoft.com/office/word/2010/wordprocessingGroup" xmlns:wpi="http://schemas.microsoft.com/office/word/2010/wordprocessingInk" xmlns:wne="http://schemas.microsoft.com/office/word/2006/wordml" xmlns:wps="http://schemas.microsoft.com/office/word/2010/wordprocessingShape" mc:Ignorable="w14 w15 w16se w16cid w16 w16cex w16sdtdh wp14">
   <w:endnote w:type="separator" w:id="-1">
@@ -1010,46 +1936,49 @@
     <w:p>
       <w:pPr>
         <w:pStyle w:val="FootnoteText"/>
-      </w:pPr>
-      <w:r>
-        <w:rPr>
-          <w:rStyle w:val="FootnoteReference"/>
-        </w:rPr>
-        <w:footnoteRef/>
-      </w:r>
-      <w:r>
-        <w:t xml:space="preserve"> </w:t>
-      </w:r>
-      <w:r>
-        <w:rPr>
-          <w:b/>
-          <w:bCs/>
-        </w:rPr>
-        <w:t>I haven’t managed to find the dictionary yet. This method also needs to be</w:t>
-      </w:r>
-      <w:r>
-        <w:rPr>
-          <w:b/>
-          <w:bCs/>
-        </w:rPr>
-        <w:t xml:space="preserve"> validated manually later on</w:t>
-      </w:r>
+        <w:rPr>
+          <w:del w:id="42" w:author="Sina Furkan Özdemir" w:date="2021-05-18T15:31:00Z"/>
+        </w:rPr>
+      </w:pPr>
+      <w:del w:id="43" w:author="Sina Furkan Özdemir" w:date="2021-05-18T15:31:00Z">
+        <w:r>
+          <w:rPr>
+            <w:rStyle w:val="FootnoteReference"/>
+          </w:rPr>
+          <w:footnoteRef/>
+        </w:r>
+        <w:r>
+          <w:delText xml:space="preserve"> </w:delText>
+        </w:r>
+        <w:r>
+          <w:rPr>
+            <w:b/>
+            <w:bCs/>
+          </w:rPr>
+          <w:delText>I haven’t managed to find the dictionary yet. This method also needs to be validated manually later on</w:delText>
+        </w:r>
+      </w:del>
     </w:p>
   </w:footnote>
   <w:footnote w:id="4">
     <w:p>
       <w:pPr>
         <w:pStyle w:val="FootnoteText"/>
-      </w:pPr>
-      <w:r>
-        <w:rPr>
-          <w:rStyle w:val="FootnoteReference"/>
-        </w:rPr>
-        <w:footnoteRef/>
-      </w:r>
-      <w:r>
-        <w:t xml:space="preserve"> responsbility attribution grammar follows “Noun”or“Personal Pronoun” + “Action verb” structure</w:t>
-      </w:r>
+        <w:rPr>
+          <w:del w:id="44" w:author="Sina Furkan Özdemir" w:date="2021-05-18T15:31:00Z"/>
+        </w:rPr>
+      </w:pPr>
+      <w:del w:id="45" w:author="Sina Furkan Özdemir" w:date="2021-05-18T15:31:00Z">
+        <w:r>
+          <w:rPr>
+            <w:rStyle w:val="FootnoteReference"/>
+          </w:rPr>
+          <w:footnoteRef/>
+        </w:r>
+        <w:r>
+          <w:delText xml:space="preserve"> responsbility attribution grammar follows “Noun”or“Personal Pronoun” + “Action verb” structure</w:delText>
+        </w:r>
+      </w:del>
     </w:p>
   </w:footnote>
 </w:footnotes>
@@ -1260,6 +2189,14 @@
     <w:abstractNumId w:val="0"/>
   </w:num>
 </w:numbering>
+</file>
+
+<file path=word/people.xml><?xml version="1.0" encoding="utf-8"?>
+<w15:people xmlns:wpc="http://schemas.microsoft.com/office/word/2010/wordprocessingCanvas" xmlns:cx="http://schemas.microsoft.com/office/drawing/2014/chartex" xmlns:cx1="http://schemas.microsoft.com/office/drawing/2015/9/8/chartex" xmlns:cx2="http://schemas.microsoft.com/office/drawing/2015/10/21/chartex" xmlns:cx3="http://schemas.microsoft.com/office/drawing/2016/5/9/chartex" xmlns:cx4="http://schemas.microsoft.com/office/drawing/2016/5/10/chartex" xmlns:cx5="http://schemas.microsoft.com/office/drawing/2016/5/11/chartex" xmlns:cx6="http://schemas.microsoft.com/office/drawing/2016/5/12/chartex" xmlns:cx7="http://schemas.microsoft.com/office/drawing/2016/5/13/chartex" xmlns:cx8="http://schemas.microsoft.com/office/drawing/2016/5/14/chartex" xmlns:mc="http://schemas.openxmlformats.org/markup-compatibility/2006" xmlns:aink="http://schemas.microsoft.com/office/drawing/2016/ink" xmlns:am3d="http://schemas.microsoft.com/office/drawing/2017/model3d" xmlns:o="urn:schemas-microsoft-com:office:office" xmlns:r="http://schemas.openxmlformats.org/officeDocument/2006/relationships" xmlns:m="http://schemas.openxmlformats.org/officeDocument/2006/math" xmlns:v="urn:schemas-microsoft-com:vml" xmlns:wp14="http://schemas.microsoft.com/office/word/2010/wordprocessingDrawing" xmlns:wp="http://schemas.openxmlformats.org/drawingml/2006/wordprocessingDrawing" xmlns:w10="urn:schemas-microsoft-com:office:word" xmlns:w="http://schemas.openxmlformats.org/wordprocessingml/2006/main" xmlns:w14="http://schemas.microsoft.com/office/word/2010/wordml" xmlns:w15="http://schemas.microsoft.com/office/word/2012/wordml" xmlns:w16cex="http://schemas.microsoft.com/office/word/2018/wordml/cex" xmlns:w16cid="http://schemas.microsoft.com/office/word/2016/wordml/cid" xmlns:w16="http://schemas.microsoft.com/office/word/2018/wordml" xmlns:w16sdtdh="http://schemas.microsoft.com/office/word/2020/wordml/sdtdatahash" xmlns:w16se="http://schemas.microsoft.com/office/word/2015/wordml/symex" xmlns:wpg="http://schemas.microsoft.com/office/word/2010/wordprocessingGroup" xmlns:wpi="http://schemas.microsoft.com/office/word/2010/wordprocessingInk" xmlns:wne="http://schemas.microsoft.com/office/word/2006/wordml" xmlns:wps="http://schemas.microsoft.com/office/word/2010/wordprocessingShape" mc:Ignorable="w14 w15 w16se w16cid w16 w16cex w16sdtdh wp14">
+  <w15:person w15:author="Sina Furkan Özdemir">
+    <w15:presenceInfo w15:providerId="AD" w15:userId="S::sinaoz@ntnu.no::eebcc2fc-5879-41a0-9396-a479935adea3"/>
+  </w15:person>
+</w15:people>
 </file>
 
 <file path=word/styles.xml><?xml version="1.0" encoding="utf-8"?>
@@ -1417,6 +2354,13 @@
     <w:lsdException w:name="Placeholder Text" w:semiHidden="1"/>
     <w:lsdException w:name="Light Shading"/>
     <w:lsdException w:name="Light List"/>
+    <w:lsdException w:name="Light Grid"/>
+    <w:lsdException w:name="Medium Shading 1"/>
+    <w:lsdException w:name="Medium Shading 2"/>
+    <w:lsdException w:name="Medium List 1"/>
+    <w:lsdException w:name="Medium List 2"/>
+    <w:lsdException w:name="Medium Grid 1"/>
+    <w:lsdException w:name="Medium Grid 2"/>
     <w:lsdException w:name="Medium Grid 3"/>
     <w:lsdException w:name="Dark List"/>
     <w:lsdException w:name="Colorful Shading"/>
@@ -1791,7 +2735,6 @@
   <w:style w:type="character" w:default="1" w:styleId="DefaultParagraphFont">
     <w:name w:val="Default Paragraph Font"/>
     <w:uiPriority w:val="1"/>
-    <w:semiHidden/>
     <w:unhideWhenUsed/>
   </w:style>
   <w:style w:type="table" w:default="1" w:styleId="TableNormal">
@@ -2385,6 +3328,64 @@
       <w:rFonts w:ascii="Consolas" w:hAnsi="Consolas"/>
       <w:sz w:val="22"/>
       <w:shd w:val="clear" w:color="auto" w:fill="F8F8F8"/>
+    </w:rPr>
+  </w:style>
+  <w:style w:type="character" w:styleId="CommentReference">
+    <w:name w:val="annotation reference"/>
+    <w:basedOn w:val="DefaultParagraphFont"/>
+    <w:semiHidden/>
+    <w:unhideWhenUsed/>
+    <w:rsid w:val="009309E3"/>
+    <w:rPr>
+      <w:sz w:val="16"/>
+      <w:szCs w:val="16"/>
+    </w:rPr>
+  </w:style>
+  <w:style w:type="paragraph" w:styleId="CommentText">
+    <w:name w:val="annotation text"/>
+    <w:basedOn w:val="Normal"/>
+    <w:link w:val="CommentTextChar"/>
+    <w:unhideWhenUsed/>
+    <w:rsid w:val="009309E3"/>
+    <w:rPr>
+      <w:sz w:val="20"/>
+      <w:szCs w:val="20"/>
+    </w:rPr>
+  </w:style>
+  <w:style w:type="character" w:customStyle="1" w:styleId="CommentTextChar">
+    <w:name w:val="Comment Text Char"/>
+    <w:basedOn w:val="DefaultParagraphFont"/>
+    <w:link w:val="CommentText"/>
+    <w:rsid w:val="009309E3"/>
+    <w:rPr>
+      <w:sz w:val="20"/>
+      <w:szCs w:val="20"/>
+    </w:rPr>
+  </w:style>
+  <w:style w:type="paragraph" w:styleId="CommentSubject">
+    <w:name w:val="annotation subject"/>
+    <w:basedOn w:val="CommentText"/>
+    <w:next w:val="CommentText"/>
+    <w:link w:val="CommentSubjectChar"/>
+    <w:semiHidden/>
+    <w:unhideWhenUsed/>
+    <w:rsid w:val="009309E3"/>
+    <w:rPr>
+      <w:b/>
+      <w:bCs/>
+    </w:rPr>
+  </w:style>
+  <w:style w:type="character" w:customStyle="1" w:styleId="CommentSubjectChar">
+    <w:name w:val="Comment Subject Char"/>
+    <w:basedOn w:val="CommentTextChar"/>
+    <w:link w:val="CommentSubject"/>
+    <w:semiHidden/>
+    <w:rsid w:val="009309E3"/>
+    <w:rPr>
+      <w:b/>
+      <w:bCs/>
+      <w:sz w:val="20"/>
+      <w:szCs w:val="20"/>
     </w:rPr>
   </w:style>
 </w:styles>

</xml_diff>

<commit_message>
first draft of the article: contains only the data and methods
</commit_message>
<xml_diff>
--- a/drafts/first_draft.docx
+++ b/drafts/first_draft.docx
@@ -4,7 +4,7 @@
   <w:body>
     <w:p>
       <w:pPr>
-        <w:pStyle w:val="Title"/>
+        <w:pStyle w:val="KonuBal"/>
         <w:rPr>
           <w:lang w:val="es-ES"/>
         </w:rPr>
@@ -31,7 +31,7 @@
       </w:r>
       <w:r>
         <w:rPr>
-          <w:rStyle w:val="FootnoteReference"/>
+          <w:rStyle w:val="DipnotBavurusu"/>
         </w:rPr>
         <w:footnoteReference w:id="1"/>
       </w:r>
@@ -45,14 +45,14 @@
       </w:r>
       <w:r>
         <w:rPr>
-          <w:rStyle w:val="FootnoteReference"/>
+          <w:rStyle w:val="DipnotBavurusu"/>
         </w:rPr>
         <w:footnoteReference w:id="2"/>
       </w:r>
     </w:p>
     <w:p>
       <w:pPr>
-        <w:pStyle w:val="Date"/>
+        <w:pStyle w:val="Tarih"/>
       </w:pPr>
       <w:r>
         <w:t>5/14/2021</w:t>
@@ -60,7 +60,7 @@
     </w:p>
     <w:p>
       <w:pPr>
-        <w:pStyle w:val="Heading1"/>
+        <w:pStyle w:val="Balk1"/>
       </w:pPr>
       <w:bookmarkStart w:id="0" w:name="introduction"/>
       <w:r>
@@ -69,7 +69,7 @@
     </w:p>
     <w:p>
       <w:pPr>
-        <w:pStyle w:val="Heading2"/>
+        <w:pStyle w:val="Balk2"/>
       </w:pPr>
       <w:bookmarkStart w:id="1" w:name="para-1"/>
       <w:r>
@@ -101,12 +101,17 @@
       </w:r>
       <w:proofErr w:type="spellEnd"/>
       <w:r>
-        <w:t>. Its legitimacy is challenged on many fronts</w:t>
-      </w:r>
-    </w:p>
-    <w:p>
-      <w:pPr>
-        <w:pStyle w:val="Heading2"/>
+        <w:t xml:space="preserve">. Its legitimacy is challenged on many </w:t>
+      </w:r>
+      <w:proofErr w:type="gramStart"/>
+      <w:r>
+        <w:t>fronts</w:t>
+      </w:r>
+      <w:proofErr w:type="gramEnd"/>
+    </w:p>
+    <w:p>
+      <w:pPr>
+        <w:pStyle w:val="Balk2"/>
       </w:pPr>
       <w:bookmarkStart w:id="2" w:name="para-2"/>
       <w:bookmarkEnd w:id="1"/>
@@ -123,12 +128,17 @@
         </w:numPr>
       </w:pPr>
       <w:r>
-        <w:t>The EU has internal and external problems with communicating its legitimacy</w:t>
-      </w:r>
-    </w:p>
-    <w:p>
-      <w:pPr>
-        <w:pStyle w:val="Heading2"/>
+        <w:t xml:space="preserve">The EU has internal and external problems with communicating its </w:t>
+      </w:r>
+      <w:proofErr w:type="gramStart"/>
+      <w:r>
+        <w:t>legitimacy</w:t>
+      </w:r>
+      <w:proofErr w:type="gramEnd"/>
+    </w:p>
+    <w:p>
+      <w:pPr>
+        <w:pStyle w:val="Balk2"/>
       </w:pPr>
       <w:bookmarkStart w:id="3" w:name="para-3"/>
       <w:bookmarkEnd w:id="2"/>
@@ -145,12 +155,17 @@
         </w:numPr>
       </w:pPr>
       <w:r>
-        <w:t>Social media offers unique solutions to external communication problems</w:t>
-      </w:r>
-    </w:p>
-    <w:p>
-      <w:pPr>
-        <w:pStyle w:val="Heading2"/>
+        <w:t xml:space="preserve">Social media offers unique solutions to external communication </w:t>
+      </w:r>
+      <w:proofErr w:type="gramStart"/>
+      <w:r>
+        <w:t>problems</w:t>
+      </w:r>
+      <w:proofErr w:type="gramEnd"/>
+    </w:p>
+    <w:p>
+      <w:pPr>
+        <w:pStyle w:val="Balk2"/>
       </w:pPr>
       <w:bookmarkStart w:id="4" w:name="para-4"/>
       <w:bookmarkEnd w:id="3"/>
@@ -172,7 +187,7 @@
     </w:p>
     <w:p>
       <w:pPr>
-        <w:pStyle w:val="Heading2"/>
+        <w:pStyle w:val="Balk2"/>
       </w:pPr>
       <w:bookmarkStart w:id="5" w:name="para-5"/>
       <w:bookmarkEnd w:id="4"/>
@@ -194,18 +209,18 @@
     </w:p>
     <w:p>
       <w:pPr>
-        <w:pStyle w:val="Heading1"/>
+        <w:pStyle w:val="Balk1"/>
       </w:pPr>
       <w:bookmarkStart w:id="6" w:name="legitimacy-deficit-of-the-eu"/>
+      <w:bookmarkEnd w:id="0"/>
       <w:bookmarkEnd w:id="5"/>
-      <w:bookmarkEnd w:id="0"/>
       <w:r>
         <w:t>Legitimacy deficit of the EU</w:t>
       </w:r>
     </w:p>
     <w:p>
       <w:pPr>
-        <w:pStyle w:val="Heading2"/>
+        <w:pStyle w:val="Balk2"/>
       </w:pPr>
       <w:bookmarkStart w:id="7" w:name="para-1-1"/>
       <w:r>
@@ -226,7 +241,7 @@
     </w:p>
     <w:p>
       <w:pPr>
-        <w:pStyle w:val="Heading2"/>
+        <w:pStyle w:val="Balk2"/>
       </w:pPr>
       <w:bookmarkStart w:id="8" w:name="para-2-1"/>
       <w:bookmarkEnd w:id="7"/>
@@ -248,7 +263,7 @@
     </w:p>
     <w:p>
       <w:pPr>
-        <w:pStyle w:val="Heading2"/>
+        <w:pStyle w:val="Balk2"/>
       </w:pPr>
       <w:bookmarkStart w:id="9" w:name="para-3-1"/>
       <w:bookmarkEnd w:id="8"/>
@@ -270,7 +285,7 @@
     </w:p>
     <w:p>
       <w:pPr>
-        <w:pStyle w:val="Heading2"/>
+        <w:pStyle w:val="Balk2"/>
       </w:pPr>
       <w:bookmarkStart w:id="10" w:name="para-3-2"/>
       <w:bookmarkEnd w:id="9"/>
@@ -293,7 +308,7 @@
     </w:p>
     <w:p>
       <w:pPr>
-        <w:pStyle w:val="Heading2"/>
+        <w:pStyle w:val="Balk2"/>
       </w:pPr>
       <w:bookmarkStart w:id="11" w:name="para-4-1"/>
       <w:bookmarkEnd w:id="10"/>
@@ -315,18 +330,18 @@
     </w:p>
     <w:p>
       <w:pPr>
-        <w:pStyle w:val="Heading1"/>
+        <w:pStyle w:val="Balk1"/>
       </w:pPr>
       <w:bookmarkStart w:id="12" w:name="X91f2997adf86e8cbc6f00792196581c4c1db04a"/>
+      <w:bookmarkEnd w:id="6"/>
       <w:bookmarkEnd w:id="11"/>
-      <w:bookmarkEnd w:id="6"/>
       <w:r>
         <w:t>Public communication and the EU’s legitimacy</w:t>
       </w:r>
     </w:p>
     <w:p>
       <w:pPr>
-        <w:pStyle w:val="Heading2"/>
+        <w:pStyle w:val="Balk2"/>
       </w:pPr>
       <w:bookmarkStart w:id="13" w:name="para-1-2"/>
       <w:r>
@@ -347,7 +362,7 @@
     </w:p>
     <w:p>
       <w:pPr>
-        <w:pStyle w:val="Heading2"/>
+        <w:pStyle w:val="Balk2"/>
       </w:pPr>
       <w:bookmarkStart w:id="14" w:name="para-2-2"/>
       <w:bookmarkEnd w:id="13"/>
@@ -369,7 +384,7 @@
     </w:p>
     <w:p>
       <w:pPr>
-        <w:pStyle w:val="Heading2"/>
+        <w:pStyle w:val="Balk2"/>
       </w:pPr>
       <w:bookmarkStart w:id="15" w:name="para-3-3"/>
       <w:bookmarkEnd w:id="14"/>
@@ -386,12 +401,17 @@
         </w:numPr>
       </w:pPr>
       <w:r>
-        <w:t>Attempts at remedying communication deficit</w:t>
-      </w:r>
-    </w:p>
-    <w:p>
-      <w:pPr>
-        <w:pStyle w:val="Heading2"/>
+        <w:t xml:space="preserve">Attempts at remedying communication </w:t>
+      </w:r>
+      <w:proofErr w:type="gramStart"/>
+      <w:r>
+        <w:t>deficit</w:t>
+      </w:r>
+      <w:proofErr w:type="gramEnd"/>
+    </w:p>
+    <w:p>
+      <w:pPr>
+        <w:pStyle w:val="Balk2"/>
       </w:pPr>
       <w:bookmarkStart w:id="16" w:name="para-4-2"/>
       <w:bookmarkEnd w:id="15"/>
@@ -407,8 +427,13 @@
         </w:numPr>
       </w:pPr>
       <w:r>
-        <w:t>How can public communication via social media help with legitimacy deficit</w:t>
-      </w:r>
+        <w:t xml:space="preserve">How can public communication via social media help with </w:t>
+      </w:r>
+      <w:proofErr w:type="gramStart"/>
+      <w:r>
+        <w:t>legitimacy deficit</w:t>
+      </w:r>
+      <w:proofErr w:type="gramEnd"/>
     </w:p>
     <w:p>
       <w:pPr>
@@ -464,8 +489,13 @@
       </w:r>
       <w:proofErr w:type="spellEnd"/>
       <w:r>
-        <w:t>: makes the EU politics comprehensible</w:t>
-      </w:r>
+        <w:t xml:space="preserve">: makes the EU politics </w:t>
+      </w:r>
+      <w:proofErr w:type="gramStart"/>
+      <w:r>
+        <w:t>comprehensible</w:t>
+      </w:r>
+      <w:proofErr w:type="gramEnd"/>
     </w:p>
     <w:p>
       <w:pPr>
@@ -494,23 +524,28 @@
       </w:r>
       <w:proofErr w:type="spellEnd"/>
       <w:r>
-        <w:t xml:space="preserve"> reporting: Helps with transparency, because now the audience knows who is responsible for what</w:t>
-      </w:r>
-    </w:p>
-    <w:p>
-      <w:pPr>
-        <w:pStyle w:val="Heading1"/>
+        <w:t xml:space="preserve"> reporting: Helps with transparency, because now the audience knows who is responsible for </w:t>
+      </w:r>
+      <w:proofErr w:type="gramStart"/>
+      <w:r>
+        <w:t>what</w:t>
+      </w:r>
+      <w:proofErr w:type="gramEnd"/>
+    </w:p>
+    <w:p>
+      <w:pPr>
+        <w:pStyle w:val="Balk1"/>
       </w:pPr>
       <w:bookmarkStart w:id="17" w:name="data-and-method"/>
+      <w:bookmarkEnd w:id="12"/>
       <w:bookmarkEnd w:id="16"/>
-      <w:bookmarkEnd w:id="12"/>
       <w:r>
         <w:t>Data and method</w:t>
       </w:r>
     </w:p>
     <w:p>
       <w:pPr>
-        <w:pStyle w:val="Heading2"/>
+        <w:pStyle w:val="Balk2"/>
       </w:pPr>
       <w:bookmarkStart w:id="18" w:name="data"/>
       <w:r>
@@ -528,22 +563,38 @@
         </w:pPrChange>
       </w:pPr>
       <w:r>
-        <w:t>We follow a purposeful sampling strategy and target historical tweets from 115 verified Twitter accounts of the EU to investigate the communication performance of the EU on social media. The accounts cover the supranational institutions of the EU, their sub-branches such as agencies, and individuals who are in charge of these institutions such as commissioners, and director generals. Graph 1 gives an overview of the account type and tweet volume. Full list of accounts and descriptions is presented in Appendix(X).</w:t>
-      </w:r>
-    </w:p>
-    <w:p>
-      <w:pPr>
-        <w:pStyle w:val="BodyText"/>
+        <w:t xml:space="preserve">We follow a purposeful sampling strategy and target historical tweets from 115 verified Twitter accounts of the EU to investigate the communication performance of the EU on social media. The accounts cover the supranational institutions of the EU, their sub-branches such as agencies, and individuals who </w:t>
+      </w:r>
+      <w:proofErr w:type="gramStart"/>
+      <w:r>
+        <w:t>are in charge of</w:t>
+      </w:r>
+      <w:proofErr w:type="gramEnd"/>
+      <w:r>
+        <w:t xml:space="preserve"> these institutions such as commissioners, and director generals. Graph 1 gives an overview of the account type and tweet volume. Full list of accounts and descriptions is presented in Appendix(X).</w:t>
+      </w:r>
+    </w:p>
+    <w:p>
+      <w:pPr>
+        <w:pStyle w:val="GvdeMetni"/>
         <w:jc w:val="both"/>
         <w:pPrChange w:id="20" w:author="Sina Furkan Özdemir" w:date="2021-05-18T15:52:00Z">
           <w:pPr>
-            <w:pStyle w:val="BodyText"/>
+            <w:pStyle w:val="GvdeMetni"/>
           </w:pPr>
         </w:pPrChange>
       </w:pPr>
       <w:r>
         <w:lastRenderedPageBreak/>
-        <w:t xml:space="preserve">The motivation behind choosing these accounts is two-folds. First of all, the selection of accounts collectively </w:t>
+        <w:t xml:space="preserve">The motivation behind choosing these accounts is two-folds. </w:t>
+      </w:r>
+      <w:proofErr w:type="gramStart"/>
+      <w:r>
+        <w:t>First of all</w:t>
+      </w:r>
+      <w:proofErr w:type="gramEnd"/>
+      <w:r>
+        <w:t xml:space="preserve">, the selection of accounts collectively </w:t>
       </w:r>
       <w:del w:id="21" w:author="Sina Furkan Özdemir" w:date="2021-05-18T15:52:00Z">
         <w:r>
@@ -556,7 +607,23 @@
         </w:r>
       </w:ins>
       <w:r>
-        <w:t xml:space="preserve"> branches of the EU that exercise political authority as a polity. Thus giving us a clear picture of the EU’s public communication as a polity[CITATION HERE]. Secondly, extant research shows that executive branches of the EU (</w:t>
+        <w:t xml:space="preserve"> branches of the EU that exercise political authority as a polity. </w:t>
+      </w:r>
+      <w:proofErr w:type="gramStart"/>
+      <w:r>
+        <w:t>Thus</w:t>
+      </w:r>
+      <w:proofErr w:type="gramEnd"/>
+      <w:r>
+        <w:t xml:space="preserve"> giving us a clear picture of the EU’s public communication as a polity</w:t>
+      </w:r>
+      <w:ins w:id="23" w:author="Sina Furkan Özdemir [2]" w:date="2021-06-02T13:51:00Z">
+        <w:r>
+          <w:t xml:space="preserve"> </w:t>
+        </w:r>
+      </w:ins>
+      <w:r>
+        <w:t>[CITATION HERE]. Secondly, extant research shows that executive branches of the EU (</w:t>
       </w:r>
       <w:proofErr w:type="spellStart"/>
       <w:r>
@@ -569,18 +636,18 @@
     </w:p>
     <w:p>
       <w:pPr>
-        <w:pStyle w:val="BodyText"/>
+        <w:pStyle w:val="GvdeMetni"/>
         <w:jc w:val="both"/>
-        <w:pPrChange w:id="23" w:author="Sina Furkan Özdemir" w:date="2021-05-18T15:52:00Z">
+        <w:pPrChange w:id="24" w:author="Sina Furkan Özdemir" w:date="2021-05-18T15:52:00Z">
           <w:pPr>
-            <w:pStyle w:val="BodyText"/>
+            <w:pStyle w:val="GvdeMetni"/>
           </w:pPr>
         </w:pPrChange>
       </w:pPr>
       <w:r>
         <w:t>We target three sets of accounts to benchmark the EU’s communication quality on social media namely. The first set of accounts belong to the international organizations (IOs) which are comparable to the EU in terms of policy scope. Research shows that one of the key determinants of politicization of international political authority is breadth of the policy scope of said authority</w:t>
       </w:r>
-      <w:ins w:id="24" w:author="Sina Furkan Özdemir" w:date="2021-05-18T16:10:00Z">
+      <w:ins w:id="25" w:author="Sina Furkan Özdemir" w:date="2021-05-18T16:10:00Z">
         <w:r>
           <w:t xml:space="preserve"> </w:t>
         </w:r>
@@ -588,7 +655,7 @@
       <w:r>
         <w:t>[@Rauh2019;</w:t>
       </w:r>
-      <w:ins w:id="25" w:author="Sina Furkan Özdemir" w:date="2021-05-18T16:10:00Z">
+      <w:ins w:id="26" w:author="Sina Furkan Özdemir" w:date="2021-05-18T16:10:00Z">
         <w:r>
           <w:t xml:space="preserve"> </w:t>
         </w:r>
@@ -596,13 +663,21 @@
       <w:r>
         <w:t>@Zuern2018;</w:t>
       </w:r>
-      <w:ins w:id="26" w:author="Sina Furkan Özdemir" w:date="2021-05-18T16:10:00Z">
+      <w:ins w:id="27" w:author="Sina Furkan Özdemir" w:date="2021-05-18T16:10:00Z">
         <w:r>
           <w:t xml:space="preserve"> </w:t>
         </w:r>
       </w:ins>
       <w:r>
-        <w:t xml:space="preserve">@DeWilde2011]. While no other international organization has breadth and depth of political authority as EU, the selected international organizations are most similar to the EU in terms of number of policy areas. To identify and select these accounts, we make use of “Measuring International Authority” by Marks, </w:t>
+        <w:t xml:space="preserve">@DeWilde2011]. While no other international organization has breadth and depth of political authority as EU, the selected international organizations are most </w:t>
+      </w:r>
+      <w:proofErr w:type="gramStart"/>
+      <w:r>
+        <w:t>similar to</w:t>
+      </w:r>
+      <w:proofErr w:type="gramEnd"/>
+      <w:r>
+        <w:t xml:space="preserve"> the EU in terms of number of policy areas. To identify and select these accounts, we make use of “Measuring International Authority” by Marks, </w:t>
       </w:r>
       <w:proofErr w:type="spellStart"/>
       <w:r>
@@ -615,16 +690,24 @@
     </w:p>
     <w:p>
       <w:pPr>
-        <w:pStyle w:val="BodyText"/>
+        <w:pStyle w:val="GvdeMetni"/>
         <w:jc w:val="both"/>
-        <w:pPrChange w:id="27" w:author="Sina Furkan Özdemir" w:date="2021-05-18T15:52:00Z">
+        <w:pPrChange w:id="28" w:author="Sina Furkan Özdemir" w:date="2021-05-18T15:52:00Z">
           <w:pPr>
-            <w:pStyle w:val="BodyText"/>
+            <w:pStyle w:val="GvdeMetni"/>
           </w:pPr>
         </w:pPrChange>
       </w:pPr>
       <w:r>
-        <w:t xml:space="preserve">The second set of benchmark accounts belongs the UK government. More specifically, we target the current UK government ministers, ministries, executive offices, agencies and individuals who are in charge of these institutions. As aptly named by Jacques </w:t>
+        <w:t xml:space="preserve">The second set of benchmark accounts belongs the UK government. More specifically, we target the current UK government ministers, ministries, executive offices, </w:t>
+      </w:r>
+      <w:proofErr w:type="gramStart"/>
+      <w:r>
+        <w:t>agencies</w:t>
+      </w:r>
+      <w:proofErr w:type="gramEnd"/>
+      <w:r>
+        <w:t xml:space="preserve"> and individuals who are in charge of these institutions. As aptly named by Jacques </w:t>
       </w:r>
       <w:proofErr w:type="spellStart"/>
       <w:r>
@@ -632,14 +715,22 @@
       </w:r>
       <w:proofErr w:type="spellEnd"/>
       <w:r>
-        <w:t xml:space="preserve">, the EU is a unidentified political object [couldn’t remember the French spelling]. On the one hand, its competencies approximate that of a nation state. On the other hand, it carries significant markers of an international organization where member states guide and decide on how the political authority will be exercised. Thus, making the EU neither a fully sovereign political authority nor a platform for sovereigns to </w:t>
-      </w:r>
-      <w:del w:id="28" w:author="Sina Furkan Özdemir" w:date="2021-05-18T16:09:00Z">
+        <w:t xml:space="preserve">, the EU is </w:t>
+      </w:r>
+      <w:proofErr w:type="gramStart"/>
+      <w:r>
+        <w:t>a</w:t>
+      </w:r>
+      <w:proofErr w:type="gramEnd"/>
+      <w:r>
+        <w:t xml:space="preserve"> unidentified political object [couldn’t remember the French spelling]. On the one hand, its competencies approximate that of a nation state. On the other hand, it carries significant markers of an international organization where member states guide and decide on how the political authority will be exercised. Thus, making the EU neither a fully sovereign political authority nor a platform for sovereigns to </w:t>
+      </w:r>
+      <w:del w:id="29" w:author="Sina Furkan Özdemir" w:date="2021-05-18T16:09:00Z">
         <w:r>
           <w:delText>collaborate together</w:delText>
         </w:r>
       </w:del>
-      <w:ins w:id="29" w:author="Sina Furkan Özdemir" w:date="2021-05-18T16:09:00Z">
+      <w:ins w:id="30" w:author="Sina Furkan Özdemir" w:date="2021-05-18T16:09:00Z">
         <w:r>
           <w:t>collaborate</w:t>
         </w:r>
@@ -650,23 +741,23 @@
     </w:p>
     <w:p>
       <w:pPr>
-        <w:pStyle w:val="BodyText"/>
+        <w:pStyle w:val="GvdeMetni"/>
         <w:jc w:val="both"/>
-        <w:pPrChange w:id="30" w:author="Sina Furkan Özdemir" w:date="2021-05-18T15:52:00Z">
+        <w:pPrChange w:id="31" w:author="Sina Furkan Özdemir" w:date="2021-05-18T15:52:00Z">
           <w:pPr>
-            <w:pStyle w:val="BodyText"/>
+            <w:pStyle w:val="GvdeMetni"/>
           </w:pPr>
         </w:pPrChange>
       </w:pPr>
       <w:r>
         <w:t xml:space="preserve">Our last set of </w:t>
       </w:r>
-      <w:del w:id="31" w:author="Sina Furkan Özdemir" w:date="2021-05-18T16:09:00Z">
+      <w:del w:id="32" w:author="Sina Furkan Özdemir" w:date="2021-05-18T16:09:00Z">
         <w:r>
           <w:delText>benchmark</w:delText>
         </w:r>
       </w:del>
-      <w:ins w:id="32" w:author="Sina Furkan Özdemir" w:date="2021-05-18T16:09:00Z">
+      <w:ins w:id="33" w:author="Sina Furkan Özdemir" w:date="2021-05-18T16:09:00Z">
         <w:r>
           <w:t>benchmarks</w:t>
         </w:r>
@@ -674,23 +765,20 @@
       <w:r>
         <w:t xml:space="preserve"> is a random set of tweets from the EU countries. We streamed in tweets from 26 of the EU countries for a week with 5 min. windows. Our motivation is to identify a baseline for </w:t>
       </w:r>
-      <w:del w:id="33" w:author="Sina Furkan Özdemir" w:date="2021-05-18T16:09:00Z">
+      <w:del w:id="34" w:author="Sina Furkan Özdemir" w:date="2021-05-18T16:09:00Z">
         <w:r>
           <w:delText xml:space="preserve">syntactic </w:delText>
         </w:r>
       </w:del>
-      <w:ins w:id="34" w:author="Sina Furkan Özdemir" w:date="2021-05-18T16:09:00Z">
-        <w:r>
-          <w:t>syntactic and semantic</w:t>
-        </w:r>
-        <w:r>
-          <w:t xml:space="preserve"> </w:t>
+      <w:ins w:id="35" w:author="Sina Furkan Özdemir" w:date="2021-05-18T16:09:00Z">
+        <w:r>
+          <w:t xml:space="preserve">syntactic and semantic </w:t>
         </w:r>
       </w:ins>
       <w:r>
         <w:t>feature</w:t>
       </w:r>
-      <w:ins w:id="35" w:author="Sina Furkan Özdemir" w:date="2021-05-18T16:09:00Z">
+      <w:ins w:id="36" w:author="Sina Furkan Özdemir" w:date="2021-05-18T16:09:00Z">
         <w:r>
           <w:t>s</w:t>
         </w:r>
@@ -701,11 +789,11 @@
     </w:p>
     <w:p>
       <w:pPr>
-        <w:pStyle w:val="BodyText"/>
+        <w:pStyle w:val="GvdeMetni"/>
         <w:jc w:val="both"/>
-        <w:pPrChange w:id="36" w:author="Sina Furkan Özdemir" w:date="2021-05-18T15:52:00Z">
+        <w:pPrChange w:id="37" w:author="Sina Furkan Özdemir" w:date="2021-05-18T15:52:00Z">
           <w:pPr>
-            <w:pStyle w:val="BodyText"/>
+            <w:pStyle w:val="GvdeMetni"/>
           </w:pPr>
         </w:pPrChange>
       </w:pPr>
@@ -782,7 +870,15 @@
       </w:r>
       <w:proofErr w:type="spellEnd"/>
       <w:r>
-        <w:t xml:space="preserve"> API as this end-point was not available with API 2.0 </w:t>
+        <w:t xml:space="preserve"> API as this </w:t>
+      </w:r>
+      <w:proofErr w:type="gramStart"/>
+      <w:r>
+        <w:t>end-point</w:t>
+      </w:r>
+      <w:proofErr w:type="gramEnd"/>
+      <w:r>
+        <w:t xml:space="preserve"> was not available with API 2.0 </w:t>
       </w:r>
       <w:proofErr w:type="spellStart"/>
       <w:r>
@@ -795,9 +891,9 @@
     </w:p>
     <w:p>
       <w:pPr>
-        <w:pStyle w:val="Heading2"/>
-      </w:pPr>
-      <w:bookmarkStart w:id="37" w:name="method"/>
+        <w:pStyle w:val="Balk2"/>
+      </w:pPr>
+      <w:bookmarkStart w:id="38" w:name="method"/>
       <w:bookmarkEnd w:id="18"/>
       <w:r>
         <w:lastRenderedPageBreak/>
@@ -809,7 +905,7 @@
         <w:pStyle w:val="FirstParagraph"/>
         <w:jc w:val="both"/>
         <w:rPr>
-          <w:del w:id="38" w:author="Sina Furkan Özdemir" w:date="2021-05-18T15:51:00Z"/>
+          <w:del w:id="39" w:author="Sina Furkan Özdemir" w:date="2021-05-18T15:51:00Z"/>
         </w:rPr>
       </w:pPr>
       <w:r>
@@ -827,17 +923,17 @@
       <w:r>
         <w:t>, interactivity and reporting of political responsibility.</w:t>
       </w:r>
-      <w:ins w:id="39" w:author="Sina Furkan Özdemir" w:date="2021-05-18T16:09:00Z">
+      <w:ins w:id="40" w:author="Sina Furkan Özdemir" w:date="2021-05-18T16:09:00Z">
         <w:r>
           <w:t xml:space="preserve"> </w:t>
         </w:r>
       </w:ins>
-      <w:del w:id="40" w:author="Sina Furkan Özdemir" w:date="2021-05-18T15:51:00Z">
+      <w:del w:id="41" w:author="Sina Furkan Özdemir" w:date="2021-05-18T15:51:00Z">
         <w:r>
           <w:delText xml:space="preserve"> </w:delText>
         </w:r>
       </w:del>
-      <w:del w:id="41" w:author="Sina Furkan Özdemir" w:date="2021-05-18T15:31:00Z">
+      <w:del w:id="42" w:author="Sina Furkan Özdemir" w:date="2021-05-18T15:31:00Z">
         <w:r>
           <w:delText>To measure readability of the tweets, we create several measures focusing on syntactic features of the tweet. Table 1 presents these indicators. [</w:delText>
         </w:r>
@@ -865,7 +961,7 @@
         </w:r>
         <w:r>
           <w:rPr>
-            <w:rStyle w:val="FootnoteReference"/>
+            <w:rStyle w:val="DipnotBavurusu"/>
           </w:rPr>
           <w:footnoteReference w:id="3"/>
         </w:r>
@@ -874,7 +970,7 @@
         </w:r>
         <w:r>
           <w:rPr>
-            <w:rStyle w:val="FootnoteReference"/>
+            <w:rStyle w:val="DipnotBavurusu"/>
           </w:rPr>
           <w:footnoteReference w:id="4"/>
         </w:r>
@@ -888,11 +984,11 @@
         <w:pStyle w:val="FirstParagraph"/>
         <w:jc w:val="both"/>
         <w:rPr>
-          <w:del w:id="46" w:author="Sina Furkan Özdemir" w:date="2021-05-18T15:51:00Z"/>
-        </w:rPr>
-        <w:pPrChange w:id="47" w:author="Sina Furkan Özdemir" w:date="2021-05-18T15:51:00Z">
+          <w:del w:id="47" w:author="Sina Furkan Özdemir" w:date="2021-05-18T15:51:00Z"/>
+        </w:rPr>
+        <w:pPrChange w:id="48" w:author="Sina Furkan Özdemir" w:date="2021-05-18T15:51:00Z">
           <w:pPr>
-            <w:pStyle w:val="BodyText"/>
+            <w:pStyle w:val="GvdeMetni"/>
             <w:jc w:val="both"/>
           </w:pPr>
         </w:pPrChange>
@@ -900,10 +996,10 @@
     </w:p>
     <w:p>
       <w:pPr>
-        <w:pStyle w:val="BodyText"/>
+        <w:pStyle w:val="GvdeMetni"/>
         <w:jc w:val="both"/>
         <w:rPr>
-          <w:ins w:id="48" w:author="Sina Furkan Özdemir" w:date="2021-05-18T15:53:00Z"/>
+          <w:ins w:id="49" w:author="Sina Furkan Özdemir" w:date="2021-05-18T15:53:00Z"/>
         </w:rPr>
       </w:pPr>
       <w:r>
@@ -925,313 +1021,254 @@
         <w:rPr>
           <w:rFonts w:ascii="Cambria" w:hAnsi="Cambria"/>
         </w:rPr>
-        <w:t xml:space="preserve">(Bischof &amp; </w:t>
+        <w:t>(Bischof &amp; Senninger, 2018; Eveland et al., 2004; Spirling, 2015; Tolochko et al., 2019)</w:t>
+      </w:r>
+      <w:r>
+        <w:fldChar w:fldCharType="end"/>
+      </w:r>
+      <w:r>
+        <w:t>. Seman</w:t>
+      </w:r>
+      <w:r>
+        <w:t>t</w:t>
+      </w:r>
+      <w:r>
+        <w:t xml:space="preserve">ic complexity of a message refers to </w:t>
+      </w:r>
+      <w:r>
+        <w:t>the difficulty of</w:t>
+      </w:r>
+      <w:r>
+        <w:t xml:space="preserve"> comprehension of</w:t>
+      </w:r>
+      <w:r>
+        <w:t xml:space="preserve"> the words </w:t>
+      </w:r>
+      <w:r>
+        <w:t>and phrases in the message</w:t>
+      </w:r>
+      <w:r>
+        <w:t xml:space="preserve"> (</w:t>
       </w:r>
       <w:proofErr w:type="spellStart"/>
       <w:r>
+        <w:t>eg</w:t>
+      </w:r>
+      <w:proofErr w:type="spellEnd"/>
+      <w:r>
+        <w:t>: relevant vs pertinent)</w:t>
+      </w:r>
+      <w:r>
+        <w:t>.</w:t>
+      </w:r>
+      <w:r>
+        <w:t xml:space="preserve"> Syntactic complexity, on the other hand, refers to the </w:t>
+      </w:r>
+      <w:r>
+        <w:t xml:space="preserve">difficulty of the structural characteristics of texts such as </w:t>
+      </w:r>
+      <w:r>
+        <w:t>long noun phrases,</w:t>
+      </w:r>
+      <w:r>
+        <w:t xml:space="preserve"> and</w:t>
+      </w:r>
+      <w:r>
+        <w:t xml:space="preserve"> clauses</w:t>
+      </w:r>
+      <w:r>
+        <w:t xml:space="preserve"> </w:t>
+      </w:r>
+      <w:r>
+        <w:t>(</w:t>
+      </w:r>
+      <w:proofErr w:type="spellStart"/>
+      <w:r>
+        <w:t>eg</w:t>
+      </w:r>
+      <w:proofErr w:type="spellEnd"/>
+      <w:r>
+        <w:t>:</w:t>
+      </w:r>
+      <w:r>
+        <w:t xml:space="preserve"> the</w:t>
+      </w:r>
+      <w:r>
+        <w:t xml:space="preserve"> </w:t>
+      </w:r>
+      <w:r>
+        <w:t>tall man stands next to the door vs the man who is tall and standing next to the door)</w:t>
+      </w:r>
+      <w:r>
+        <w:t>.</w:t>
+      </w:r>
+      <w:r>
+        <w:t xml:space="preserve"> </w:t>
+      </w:r>
+      <w:r>
+        <w:t>Complex messages requires more cognitive resources to be process</w:t>
+      </w:r>
+      <w:ins w:id="50" w:author="Sina Furkan Özdemir" w:date="2021-05-18T15:32:00Z">
+        <w:r>
+          <w:t>ed</w:t>
+        </w:r>
+      </w:ins>
+      <w:r>
+        <w:t xml:space="preserve"> and incorporated into the knowledge structure</w:t>
+      </w:r>
+      <w:r>
+        <w:fldChar w:fldCharType="begin"/>
+      </w:r>
+      <w:r>
+        <w:instrText xml:space="preserve"> ADDIN ZOTERO_ITEM CSL_CITATION {"citationID":"cDpI0je0","properties":{"formattedCitation":"(Lang et al., 2007)","plainCitation":"(Lang et al., 2007)","noteIndex":0},"citationItems":[{"id":4415,"uris":["http://zotero.org/groups/2912652/items/K68EXNLG"],"uri":["http://zotero.org/groups/2912652/items/K68EXNLG"],"itemData":{"id":4415,"type":"article-journal","abstract":"This paper examines whether emotional message content alters the effects of structural complexity and information density on available resources, measured by secondary task reaction times (STRTs), and message encoding, measured by audio recognition. In addition, hypotheses relating motivational activation and resource availability based on the motivational activation concepts of positivity offset (greater appetitive activation in a neutral environment) and negativity b</w:instrText>
+      </w:r>
+      <w:r>
+        <w:instrText xml:space="preserve">ias (faster aversive activation) influence are tested. Results replicate previous research supporting the contention that STRTs measure available resources. In addition, they show that the basic pattern of STRTs and recognition as a function of allocated and required resources is relatively consistent regardless of emotional content of the message. Emotion appears to function as a constant, increasing both resource allocation and resources required. Finally, these data provide some initial support for predicted relationships between motivational activation and resource allocation based on the constructs of positivity offset and negativity bias.","container-title":"Media Psychology","DOI":"10.1080/15213260701532880","ISSN":"1521-3269","issue":"3","note":"publisher: Routledge\n_eprint: https://doi.org/10.1080/15213260701532880","page":"317-338","source":"Taylor and Francis+NEJM","title":"Cognition and Emotion in TV Message Processing: How Valence, Arousing Content, Structural Complexity, and Information Density Affect the Availability of Cognitive Resources","title-short":"Cognition and Emotion in TV Message Processing","volume":"10","author":[{"family":"Lang","given":"Annie"},{"family":"Park","given":"Byungho"},{"family":"Sanders-Jackson","given":"Ashley N."},{"family":"Wilson","given":"Brian D."},{"family":"Wang","given":"Zheng"}],"issued":{"date-parts":[["2007",9,28]]}}}],"schema":"https://github.com/citation-style-language/schema/raw/master/csl-citation.json"} </w:instrText>
+      </w:r>
+      <w:r>
+        <w:fldChar w:fldCharType="separate"/>
+      </w:r>
+      <w:r>
         <w:rPr>
           <w:rFonts w:ascii="Cambria" w:hAnsi="Cambria"/>
         </w:rPr>
-        <w:t>Senninger</w:t>
-      </w:r>
-      <w:proofErr w:type="spellEnd"/>
+        <w:t>(Lang et al., 2007)</w:t>
+      </w:r>
+      <w:r>
+        <w:fldChar w:fldCharType="end"/>
+      </w:r>
+      <w:r>
+        <w:t>, thus reducing th</w:t>
+      </w:r>
+      <w:r>
+        <w:t xml:space="preserve">e knowledge acquisition and engagement with the political message. We measure </w:t>
+      </w:r>
+      <w:r>
+        <w:t xml:space="preserve">semantic complexity of tweets </w:t>
+      </w:r>
+      <w:r>
+        <w:t>as</w:t>
+      </w:r>
+      <w:ins w:id="51" w:author="Sina Furkan Özdemir" w:date="2021-05-18T15:33:00Z">
+        <w:r>
+          <w:t xml:space="preserve"> the</w:t>
+        </w:r>
+      </w:ins>
+      <w:r>
+        <w:t xml:space="preserve"> average commonality of </w:t>
+      </w:r>
+      <w:r>
+        <w:t xml:space="preserve">the words in the tweets by using Google books word </w:t>
+      </w:r>
+      <w:del w:id="52" w:author="Sina Furkan Özdemir" w:date="2021-05-18T15:33:00Z">
+        <w:r>
+          <w:delText xml:space="preserve">frequency </w:delText>
+        </w:r>
+      </w:del>
+      <w:ins w:id="53" w:author="Sina Furkan Özdemir" w:date="2021-05-18T15:33:00Z">
+        <w:r>
+          <w:t xml:space="preserve">commonality </w:t>
+        </w:r>
+      </w:ins>
+      <w:r>
+        <w:t xml:space="preserve">and comparing them to the most common word </w:t>
+      </w:r>
+      <w:r>
+        <w:t>in English, article “the”. For syntactic complexity, we make use of Flesch ease-of-read score</w:t>
+      </w:r>
+      <w:r>
+        <w:fldChar w:fldCharType="begin"/>
+      </w:r>
+      <w:r>
+        <w:instrText xml:space="preserve"> ADDIN ZOTERO_ITEM CSL_CITATION {"citationID":"XW76p6PL","properties":{"formattedCitation":"(Flesch, 1948)","plainCitation":"(Flesch, 1948)","noteIndex":0},"citationItems":[{"id":4424,"uris":["http://zotero.org/groups/2912652/items/3PW2B6CH"],"uri":["http://zotero.org/groups/2912652/items/3PW2B6CH"],"itemData":{"id":4424,"type":"article-journal","container-title":"Journal of Applied Psychology","DOI":"10.1037/h0057532","ISSN":"1939-1854","issue":"3","note":"publisher: US: American Psychological Association","page":"221","source":"psycnet.apa.org","title":"A new readability yardstick.","volume":"32","author":[{"family":"Flesch","given":"Rudolph"}],"issued":{"date-parts":[["1948"]]}}}],"schema":"https://github.com/citation-style-language/schema/raw/master/csl-citation.json"} </w:instrText>
+      </w:r>
+      <w:r>
+        <w:fldChar w:fldCharType="separate"/>
+      </w:r>
       <w:r>
         <w:rPr>
           <w:rFonts w:ascii="Cambria" w:hAnsi="Cambria"/>
         </w:rPr>
-        <w:t xml:space="preserve">, 2018; </w:t>
-      </w:r>
-      <w:proofErr w:type="spellStart"/>
-      <w:r>
-        <w:rPr>
-          <w:rFonts w:ascii="Cambria" w:hAnsi="Cambria"/>
-        </w:rPr>
-        <w:t>Eveland</w:t>
-      </w:r>
-      <w:proofErr w:type="spellEnd"/>
-      <w:r>
-        <w:rPr>
-          <w:rFonts w:ascii="Cambria" w:hAnsi="Cambria"/>
-        </w:rPr>
-        <w:t xml:space="preserve"> et al., 2004; </w:t>
-      </w:r>
-      <w:proofErr w:type="spellStart"/>
-      <w:r>
-        <w:rPr>
-          <w:rFonts w:ascii="Cambria" w:hAnsi="Cambria"/>
-        </w:rPr>
-        <w:t>Spirling</w:t>
-      </w:r>
-      <w:proofErr w:type="spellEnd"/>
-      <w:r>
-        <w:rPr>
-          <w:rFonts w:ascii="Cambria" w:hAnsi="Cambria"/>
-        </w:rPr>
-        <w:t xml:space="preserve">, 2015; </w:t>
-      </w:r>
-      <w:proofErr w:type="spellStart"/>
-      <w:r>
-        <w:rPr>
-          <w:rFonts w:ascii="Cambria" w:hAnsi="Cambria"/>
-        </w:rPr>
-        <w:t>Tolochko</w:t>
-      </w:r>
-      <w:proofErr w:type="spellEnd"/>
-      <w:r>
-        <w:rPr>
-          <w:rFonts w:ascii="Cambria" w:hAnsi="Cambria"/>
-        </w:rPr>
-        <w:t xml:space="preserve"> et al., 2019)</w:t>
+        <w:t>(Flesch, 1948)</w:t>
       </w:r>
       <w:r>
         <w:fldChar w:fldCharType="end"/>
       </w:r>
       <w:r>
-        <w:t>. Seman</w:t>
-      </w:r>
-      <w:r>
-        <w:t>t</w:t>
-      </w:r>
-      <w:r>
-        <w:t xml:space="preserve">ic complexity of a message refers to </w:t>
-      </w:r>
-      <w:r>
-        <w:t>the difficulty of</w:t>
-      </w:r>
-      <w:r>
-        <w:t xml:space="preserve"> comprehension of</w:t>
-      </w:r>
-      <w:r>
-        <w:t xml:space="preserve"> the words </w:t>
-      </w:r>
-      <w:r>
-        <w:t>and phrases in the message</w:t>
-      </w:r>
-      <w:r>
-        <w:t xml:space="preserve"> (</w:t>
-      </w:r>
-      <w:proofErr w:type="spellStart"/>
-      <w:r>
-        <w:t>eg</w:t>
-      </w:r>
-      <w:proofErr w:type="spellEnd"/>
-      <w:r>
-        <w:t>: relevant vs pertinent)</w:t>
+        <w:t xml:space="preserve"> for each tweet</w:t>
       </w:r>
       <w:r>
         <w:t>.</w:t>
       </w:r>
-      <w:r>
-        <w:t xml:space="preserve"> Syntactic complexity, on the other hand, refers to the </w:t>
-      </w:r>
-      <w:r>
-        <w:t xml:space="preserve">difficulty of the structural characteristics of texts such as </w:t>
-      </w:r>
-      <w:r>
-        <w:t>long noun phrases,</w:t>
-      </w:r>
-      <w:r>
-        <w:t xml:space="preserve"> and</w:t>
-      </w:r>
-      <w:r>
-        <w:t xml:space="preserve"> clauses</w:t>
-      </w:r>
-      <w:r>
-        <w:t xml:space="preserve"> </w:t>
-      </w:r>
-      <w:r>
-        <w:t>(</w:t>
-      </w:r>
-      <w:proofErr w:type="spellStart"/>
-      <w:r>
-        <w:t>eg</w:t>
-      </w:r>
-      <w:proofErr w:type="spellEnd"/>
-      <w:r>
-        <w:t>:</w:t>
-      </w:r>
-      <w:r>
-        <w:t xml:space="preserve"> the</w:t>
-      </w:r>
-      <w:r>
-        <w:t xml:space="preserve"> </w:t>
-      </w:r>
-      <w:r>
-        <w:t>tall man stands next to the door vs the man who is tall and standing next to the door)</w:t>
-      </w:r>
-      <w:r>
-        <w:t>.</w:t>
-      </w:r>
-      <w:r>
-        <w:t xml:space="preserve"> </w:t>
-      </w:r>
-      <w:r>
-        <w:t>Complex messages requires more cognitive resources to be process</w:t>
-      </w:r>
-      <w:ins w:id="49" w:author="Sina Furkan Özdemir" w:date="2021-05-18T15:32:00Z">
-        <w:r>
-          <w:t>ed</w:t>
-        </w:r>
-      </w:ins>
-      <w:r>
-        <w:t xml:space="preserve"> and incorporated into the knowledge structure</w:t>
-      </w:r>
-      <w:r>
-        <w:fldChar w:fldCharType="begin"/>
-      </w:r>
-      <w:r>
-        <w:instrText xml:space="preserve"> ADDIN ZOTERO_ITEM CSL_CITATION {"citationID":"cDpI0je0","properties":{"formattedCitation":"(Lang et al., 2007)","plainCitation":"(Lang et al., 2007)","noteIndex":0},"citationItems":[{"id":4415,"uris":["http://zotero.org/groups/2912652/items/K68EXNLG"],"uri":["http://zotero.org/groups/2912652/items/K68EXNLG"],"itemData":{"id":4415,"type":"article-journal","abstract":"This paper examines whether emotional message content alters the effects of structural complexity and information density on available resources, measured by secondary task reaction times (STRTs), and message encoding, measured by audio recognition. In addition, hypotheses relating motivational activation and resource availability based on the motivational activation concepts of positivity offset (greater appetitive activation in a neutral environment) and negativity b</w:instrText>
-      </w:r>
-      <w:r>
-        <w:instrText xml:space="preserve">ias (faster aversive activation) influence are tested. Results replicate previous research supporting the contention that STRTs measure available resources. In addition, they show that the basic pattern of STRTs and recognition as a function of allocated and required resources is relatively consistent regardless of emotional content of the message. Emotion appears to function as a constant, increasing both resource allocation and resources required. Finally, these data provide some initial support for predicted relationships between motivational activation and resource allocation based on the constructs of positivity offset and negativity bias.","container-title":"Media Psychology","DOI":"10.1080/15213260701532880","ISSN":"1521-3269","issue":"3","note":"publisher: Routledge\n_eprint: https://doi.org/10.1080/15213260701532880","page":"317-338","source":"Taylor and Francis+NEJM","title":"Cognition and Emotion in TV Message Processing: How Valence, Arousing Content, Structural Complexity, and Information Density Affect the Availability of Cognitive Resources","title-short":"Cognition and Emotion in TV Message Processing","volume":"10","author":[{"family":"Lang","given":"Annie"},{"family":"Park","given":"Byungho"},{"family":"Sanders-Jackson","given":"Ashley N."},{"family":"Wilson","given":"Brian D."},{"family":"Wang","given":"Zheng"}],"issued":{"date-parts":[["2007",9,28]]}}}],"schema":"https://github.com/citation-style-language/schema/raw/master/csl-citation.json"} </w:instrText>
-      </w:r>
+      <w:ins w:id="54" w:author="Sina Furkan Özdemir" w:date="2021-05-18T15:33:00Z">
+        <w:r>
+          <w:t xml:space="preserve"> </w:t>
+        </w:r>
+      </w:ins>
+      <w:ins w:id="55" w:author="Sina Furkan Özdemir" w:date="2021-05-18T15:44:00Z">
+        <w:r>
+          <w:t xml:space="preserve">We create two more syntactic complexity </w:t>
+        </w:r>
+      </w:ins>
+      <w:ins w:id="56" w:author="Sina Furkan Özdemir" w:date="2021-05-18T15:45:00Z">
+        <w:r>
+          <w:t xml:space="preserve">indicators focusing on the meta-linguistic features in Twitter communication; </w:t>
+        </w:r>
+      </w:ins>
+      <w:ins w:id="57" w:author="Sina Furkan Özdemir" w:date="2021-05-18T15:48:00Z">
+        <w:r>
+          <w:t xml:space="preserve">number of hashtags and emojis </w:t>
+        </w:r>
+      </w:ins>
+      <w:ins w:id="58" w:author="Sina Furkan Özdemir" w:date="2021-05-18T15:49:00Z">
+        <w:r>
+          <w:t>normalized by number of words</w:t>
+        </w:r>
+      </w:ins>
+      <w:ins w:id="59" w:author="Sina Furkan Özdemir" w:date="2021-05-18T15:51:00Z">
+        <w:r>
+          <w:t xml:space="preserve"> in a tweet</w:t>
+        </w:r>
+      </w:ins>
+      <w:ins w:id="60" w:author="Sina Furkan Özdemir" w:date="2021-05-18T15:49:00Z">
+        <w:r>
+          <w:t>.</w:t>
+        </w:r>
+      </w:ins>
+      <w:ins w:id="61" w:author="Sina Furkan Özdemir" w:date="2021-05-18T15:50:00Z">
+        <w:r>
+          <w:t xml:space="preserve"> </w:t>
+        </w:r>
+        <w:r>
+          <w:t xml:space="preserve">Such meta-linguistic features encode large amount of information in a few tokens, thus </w:t>
+        </w:r>
+      </w:ins>
+      <w:ins w:id="62" w:author="Sina Furkan Özdemir" w:date="2021-05-18T15:51:00Z">
+        <w:r>
+          <w:t>aid message comprehension</w:t>
+        </w:r>
+      </w:ins>
+      <w:ins w:id="63" w:author="Sina Furkan Özdemir" w:date="2021-05-18T15:53:00Z">
+        <w:r>
+          <w:t xml:space="preserve"> </w:t>
+        </w:r>
+      </w:ins>
+      <w:ins w:id="64" w:author="Sina Furkan Özdemir" w:date="2021-05-18T15:51:00Z">
+        <w:r>
+          <w:fldChar w:fldCharType="begin"/>
+        </w:r>
+        <w:r>
+          <w:instrText xml:space="preserve"> ADDIN ZOTERO_ITEM CSL_CITATION {"citationID":"NvwMOp82","properties":{"formattedCitation":"(Tang &amp; Hew, 2018)","plainCitation":"(Tang &amp; Hew, 2018)","noteIndex":0},"citationItems":[{"id":4426,"uris":["http://zotero.org/groups/2912652/items/RSK838UU"],"uri":["http://zotero.org/groups/2912652/items/RSK838UU"],"itemData":{"id":4426,"type":"paper-conference","abstract":"Using emoticons, emoji, and stickers can supplement the lack of human nonverbal cues in computer-mediated environment. Although the use of emoticons, emoji, and stickers has become a common practice, we lack a comprehensive understanding of its communicative function, its impact on online user interactions, the characteristics of user behavior, and user motives. This study is by far the first review to systematically categorize and conclude the studies on using emoticons, emoji, and stickers in computer-mediated communications. We searched related literature in 11 databases and reviewed 50 empirical studies. We then summarized the characteristics of previous studies and the major topics and findings in an inductive approach. The results show that proper use of emoticons, emoji, and stickers, especially positive emoticons, is conducive to both relationship formation and cognitive understanding. They not only help participants express emotions and manage interrelations but also function as words to aid message comprehension.","collection-title":"Educational Communications and Technology Yearbook","container-title":"New Media for Educational Change","DOI":"10.1007/978-981-10-8896-4_16","event-place":"Singapore","ISBN":"978-981-10-8896-4","language":"en","page":"191-201","publisher":"Springer","publisher-place":"Singapore","source":"Springer Link","title":"Emoticon, Emoji, and Sticker Use in Computer-Mediated Communications: Understanding Its Communicative Function, Impact, User Behavior, and Motive","title-short":"Emoticon, Emoji, and Sticker Use in Computer-Mediated Communications","author":[{"family":"Tang","given":"Ying"},{"family":"Hew","given":"Khe Foon"}],"editor":[{"family":"Deng","given":"Liping"},{"family":"Ma","given":"Will W. K."},{"family":"Fong","given":"Cheuk Wai Rose"}],"issued":{"date-parts":[["2018"]]}}}],"schema":"https://github.com/citation-style-language/schema/raw/master/csl-citation.json"} </w:instrText>
+        </w:r>
+      </w:ins>
       <w:r>
         <w:fldChar w:fldCharType="separate"/>
       </w:r>
-      <w:r>
-        <w:rPr>
-          <w:rFonts w:ascii="Cambria" w:hAnsi="Cambria"/>
-        </w:rPr>
-        <w:t>(Lang et al., 2007)</w:t>
-      </w:r>
-      <w:r>
-        <w:fldChar w:fldCharType="end"/>
-      </w:r>
-      <w:r>
-        <w:t>, thus reducing th</w:t>
-      </w:r>
-      <w:r>
-        <w:t xml:space="preserve">e knowledge acquisition and engagement with the political message. We measure </w:t>
-      </w:r>
-      <w:r>
-        <w:t xml:space="preserve">semantic complexity of tweets </w:t>
-      </w:r>
-      <w:r>
-        <w:t>as</w:t>
-      </w:r>
-      <w:ins w:id="50" w:author="Sina Furkan Özdemir" w:date="2021-05-18T15:33:00Z">
-        <w:r>
-          <w:t xml:space="preserve"> the</w:t>
-        </w:r>
-      </w:ins>
-      <w:r>
-        <w:t xml:space="preserve"> average commonality of </w:t>
-      </w:r>
-      <w:r>
-        <w:t xml:space="preserve">the words in the tweets by using Google books word </w:t>
-      </w:r>
-      <w:del w:id="51" w:author="Sina Furkan Özdemir" w:date="2021-05-18T15:33:00Z">
-        <w:r>
-          <w:delText xml:space="preserve">frequency </w:delText>
-        </w:r>
-      </w:del>
-      <w:ins w:id="52" w:author="Sina Furkan Özdemir" w:date="2021-05-18T15:33:00Z">
-        <w:r>
-          <w:t>commonality</w:t>
-        </w:r>
-        <w:r>
-          <w:t xml:space="preserve"> </w:t>
-        </w:r>
-      </w:ins>
-      <w:r>
-        <w:t xml:space="preserve">and comparing them to the most common word </w:t>
-      </w:r>
-      <w:r>
-        <w:t>in English, article “the”. For syntactic complexity, we make use of Flesch ease-of-read score</w:t>
-      </w:r>
-      <w:r>
-        <w:fldChar w:fldCharType="begin"/>
-      </w:r>
-      <w:r>
-        <w:instrText xml:space="preserve"> ADDIN ZOTERO_ITEM CSL_CITATION {"citationID":"XW76p6PL","properties":{"formattedCitation":"(Flesch, 1948)","plainCitation":"(Flesch, 1948)","noteIndex":0},"citationItems":[{"id":4424,"uris":["http://zotero.org/groups/2912652/items/3PW2B6CH"],"uri":["http://zotero.org/groups/2912652/items/3PW2B6CH"],"itemData":{"id":4424,"type":"article-journal","container-title":"Journal of Applied Psychology","DOI":"10.1037/h0057532","ISSN":"1939-1854","issue":"3","note":"publisher: US: American Psychological Association","page":"221","source":"psycnet.apa.org","title":"A new readability yardstick.","volume":"32","author":[{"family":"Flesch","given":"Rudolph"}],"issued":{"date-parts":[["1948"]]}}}],"schema":"https://github.com/citation-style-language/schema/raw/master/csl-citation.json"} </w:instrText>
-      </w:r>
-      <w:r>
-        <w:fldChar w:fldCharType="separate"/>
-      </w:r>
-      <w:r>
-        <w:rPr>
-          <w:rFonts w:ascii="Cambria" w:hAnsi="Cambria"/>
-        </w:rPr>
-        <w:t>(Flesch, 1948)</w:t>
-      </w:r>
-      <w:r>
-        <w:fldChar w:fldCharType="end"/>
-      </w:r>
-      <w:r>
-        <w:t xml:space="preserve"> for each tweet</w:t>
-      </w:r>
-      <w:r>
-        <w:t>.</w:t>
-      </w:r>
-      <w:ins w:id="53" w:author="Sina Furkan Özdemir" w:date="2021-05-18T15:33:00Z">
-        <w:r>
-          <w:t xml:space="preserve"> </w:t>
-        </w:r>
-      </w:ins>
-      <w:ins w:id="54" w:author="Sina Furkan Özdemir" w:date="2021-05-18T15:44:00Z">
-        <w:r>
-          <w:t xml:space="preserve">We create two more syntactic complexity </w:t>
-        </w:r>
-      </w:ins>
-      <w:ins w:id="55" w:author="Sina Furkan Özdemir" w:date="2021-05-18T15:45:00Z">
-        <w:r>
-          <w:t xml:space="preserve">indicators focusing on the meta-linguistic features in Twitter communication; </w:t>
-        </w:r>
-      </w:ins>
-      <w:ins w:id="56" w:author="Sina Furkan Özdemir" w:date="2021-05-18T15:48:00Z">
-        <w:r>
-          <w:t xml:space="preserve">number of hashtags and emojis </w:t>
-        </w:r>
-      </w:ins>
-      <w:ins w:id="57" w:author="Sina Furkan Özdemir" w:date="2021-05-18T15:49:00Z">
-        <w:r>
-          <w:t>normalized by number of words</w:t>
-        </w:r>
-      </w:ins>
-      <w:ins w:id="58" w:author="Sina Furkan Özdemir" w:date="2021-05-18T15:51:00Z">
-        <w:r>
-          <w:t xml:space="preserve"> in a tweet</w:t>
-        </w:r>
-      </w:ins>
-      <w:ins w:id="59" w:author="Sina Furkan Özdemir" w:date="2021-05-18T15:49:00Z">
-        <w:r>
-          <w:t>.</w:t>
-        </w:r>
-      </w:ins>
-      <w:ins w:id="60" w:author="Sina Furkan Özdemir" w:date="2021-05-18T15:50:00Z">
-        <w:r>
-          <w:t xml:space="preserve"> </w:t>
-        </w:r>
-        <w:r>
-          <w:t xml:space="preserve">Such meta-linguistic features encode large amount of information in a few tokens, thus </w:t>
-        </w:r>
-      </w:ins>
-      <w:ins w:id="61" w:author="Sina Furkan Özdemir" w:date="2021-05-18T15:51:00Z">
-        <w:r>
-          <w:t>aid message comprehension</w:t>
-        </w:r>
-      </w:ins>
-      <w:ins w:id="62" w:author="Sina Furkan Özdemir" w:date="2021-05-18T15:53:00Z">
-        <w:r>
-          <w:t xml:space="preserve"> </w:t>
-        </w:r>
-      </w:ins>
-      <w:ins w:id="63" w:author="Sina Furkan Özdemir" w:date="2021-05-18T15:51:00Z">
-        <w:r>
-          <w:fldChar w:fldCharType="begin"/>
-        </w:r>
-        <w:r>
-          <w:instrText xml:space="preserve"> ADDIN ZOTERO_ITEM CSL_CITATION {"citationID":"NvwMOp82","properties":{"formattedCitation":"(Tang &amp; Hew, 2018)","plainCitation":"(Tang &amp; Hew, 2018)","noteIndex":0},"citationItems":[{"id":4426,"uris":["http://zotero.org/groups/2912652/items/RSK838UU"],"uri":["http://zotero.org/groups/2912652/items/RSK838UU"],"itemData":{"id":4426,"type":"paper-conference","abstract":"Using emoticons, emoji, and stickers can supplement the lack of human nonverbal cues in computer-mediated environment. Although the use of emoticons, emoji, and stickers has become a common practice, we lack a comprehensive understanding of its communicative function, its impact on online user interactions, the characteristics of user behavior, and user motives. This study is by far the first review to systematically categorize and conclude the studies on using emoticons, emoji, and stickers in computer-mediated communications. We searched related literature in 11 databases and reviewed 50 empirical studies. We then summarized the characteristics of previous studies and the major topics and findings in an inductive approach. The results show that proper use of emoticons, emoji, and stickers, especially positive emoticons, is conducive to both relationship formation and cognitive understanding. They not only help participants express emotions and manage interrelations but also function as words to aid message comprehension.","collection-title":"Educational Communications and Technology Yearbook","container-title":"New Media for Educational Change","DOI":"10.1007/978-981-10-8896-4_16","event-place":"Singapore","ISBN":"978-981-10-8896-4","language":"en","page":"191-201","publisher":"Springer","publisher-place":"Singapore","source":"Springer Link","title":"Emoticon, Emoji, and Sticker Use in Computer-Mediated Communications: Understanding Its Communicative Function, Impact, User Behavior, and Motive","title-short":"Emoticon, Emoji, and Sticker Use in Computer-Mediated Communications","author":[{"family":"Tang","given":"Ying"},{"family":"Hew","given":"Khe Foon"}],"editor":[{"family":"Deng","given":"Liping"},{"family":"Ma","given":"Will W. K."},{"family":"Fong","given":"Cheuk Wai Rose"}],"issued":{"date-parts":[["2018"]]}}}],"schema":"https://github.com/citation-style-language/schema/raw/master/csl-citation.json"} </w:instrText>
-        </w:r>
-      </w:ins>
-      <w:r>
-        <w:fldChar w:fldCharType="separate"/>
-      </w:r>
-      <w:ins w:id="64" w:author="Sina Furkan Özdemir" w:date="2021-05-18T15:51:00Z">
+      <w:ins w:id="65" w:author="Sina Furkan Özdemir" w:date="2021-05-18T15:51:00Z">
         <w:r>
           <w:rPr>
             <w:rFonts w:ascii="Cambria" w:hAnsi="Cambria"/>
-            <w:rPrChange w:id="65" w:author="Sina Furkan Özdemir" w:date="2021-05-18T15:51:00Z">
+            <w:rPrChange w:id="66" w:author="Sina Furkan Özdemir" w:date="2021-05-18T15:51:00Z">
               <w:rPr/>
             </w:rPrChange>
           </w:rPr>
@@ -1241,7 +1278,7 @@
           <w:fldChar w:fldCharType="end"/>
         </w:r>
       </w:ins>
-      <w:ins w:id="66" w:author="Sina Furkan Özdemir" w:date="2021-05-18T15:53:00Z">
+      <w:ins w:id="67" w:author="Sina Furkan Özdemir" w:date="2021-05-18T15:53:00Z">
         <w:r>
           <w:t>.</w:t>
         </w:r>
@@ -1249,44 +1286,44 @@
     </w:p>
     <w:p>
       <w:pPr>
-        <w:pStyle w:val="BodyText"/>
+        <w:pStyle w:val="GvdeMetni"/>
         <w:jc w:val="both"/>
         <w:rPr>
-          <w:ins w:id="67" w:author="Sina Furkan Özdemir" w:date="2021-05-18T15:53:00Z"/>
-        </w:rPr>
-      </w:pPr>
-    </w:p>
-    <w:p>
-      <w:pPr>
-        <w:pStyle w:val="BodyText"/>
+          <w:ins w:id="68" w:author="Sina Furkan Özdemir" w:date="2021-05-18T15:53:00Z"/>
+        </w:rPr>
+      </w:pPr>
+    </w:p>
+    <w:p>
+      <w:pPr>
+        <w:pStyle w:val="GvdeMetni"/>
         <w:jc w:val="both"/>
         <w:rPr>
-          <w:ins w:id="68" w:author="Sina Furkan Özdemir" w:date="2021-05-18T16:03:00Z"/>
-        </w:rPr>
-      </w:pPr>
-      <w:ins w:id="69" w:author="Sina Furkan Özdemir" w:date="2021-05-18T15:53:00Z">
+          <w:ins w:id="69" w:author="Sina Furkan Özdemir" w:date="2021-05-18T16:03:00Z"/>
+        </w:rPr>
+      </w:pPr>
+      <w:ins w:id="70" w:author="Sina Furkan Özdemir" w:date="2021-05-18T15:53:00Z">
         <w:r>
           <w:t xml:space="preserve">We gauge the interactivity of the Twitter communication by exploiting quote, </w:t>
         </w:r>
       </w:ins>
-      <w:ins w:id="70" w:author="Sina Furkan Özdemir" w:date="2021-05-18T15:54:00Z">
+      <w:ins w:id="71" w:author="Sina Furkan Özdemir" w:date="2021-05-18T15:54:00Z">
         <w:r>
           <w:t xml:space="preserve">retweet and reply meta-data provided by the </w:t>
         </w:r>
         <w:r>
           <w:t xml:space="preserve">Twitter API. </w:t>
         </w:r>
-        <w:commentRangeStart w:id="71"/>
+        <w:commentRangeStart w:id="72"/>
         <w:r>
           <w:t>We measure the one-way interactivity by percentage share of quoted</w:t>
         </w:r>
       </w:ins>
-      <w:ins w:id="72" w:author="Sina Furkan Özdemir" w:date="2021-05-18T16:01:00Z">
+      <w:ins w:id="73" w:author="Sina Furkan Özdemir" w:date="2021-05-18T16:01:00Z">
         <w:r>
           <w:t xml:space="preserve"> and</w:t>
         </w:r>
       </w:ins>
-      <w:ins w:id="73" w:author="Sina Furkan Özdemir" w:date="2021-05-18T15:54:00Z">
+      <w:ins w:id="74" w:author="Sina Furkan Özdemir" w:date="2021-05-18T15:54:00Z">
         <w:r>
           <w:t xml:space="preserve"> retweeted tweets </w:t>
         </w:r>
@@ -1294,36 +1331,36 @@
           <w:t>per account</w:t>
         </w:r>
       </w:ins>
-      <w:commentRangeEnd w:id="71"/>
-      <w:ins w:id="74" w:author="Sina Furkan Özdemir" w:date="2021-05-18T16:02:00Z">
+      <w:commentRangeEnd w:id="72"/>
+      <w:ins w:id="75" w:author="Sina Furkan Özdemir" w:date="2021-05-18T16:02:00Z">
         <w:r>
           <w:rPr>
-            <w:rStyle w:val="CommentReference"/>
+            <w:rStyle w:val="AklamaBavurusu"/>
           </w:rPr>
-          <w:commentReference w:id="71"/>
-        </w:r>
-      </w:ins>
-      <w:ins w:id="75" w:author="Sina Furkan Özdemir" w:date="2021-05-18T15:54:00Z">
+          <w:commentReference w:id="72"/>
+        </w:r>
+      </w:ins>
+      <w:ins w:id="76" w:author="Sina Furkan Özdemir" w:date="2021-05-18T15:54:00Z">
         <w:r>
           <w:t xml:space="preserve">. </w:t>
         </w:r>
       </w:ins>
-      <w:ins w:id="76" w:author="Sina Furkan Özdemir" w:date="2021-05-18T15:57:00Z">
+      <w:ins w:id="77" w:author="Sina Furkan Özdemir" w:date="2021-05-18T15:57:00Z">
         <w:r>
           <w:t>Quoting</w:t>
         </w:r>
       </w:ins>
-      <w:ins w:id="77" w:author="Sina Furkan Özdemir" w:date="2021-05-18T15:54:00Z">
+      <w:ins w:id="78" w:author="Sina Furkan Özdemir" w:date="2021-05-18T15:54:00Z">
         <w:r>
           <w:t xml:space="preserve"> </w:t>
         </w:r>
       </w:ins>
-      <w:ins w:id="78" w:author="Sina Furkan Özdemir" w:date="2021-05-18T15:56:00Z">
+      <w:ins w:id="79" w:author="Sina Furkan Özdemir" w:date="2021-05-18T15:56:00Z">
         <w:r>
           <w:t>refer</w:t>
         </w:r>
       </w:ins>
-      <w:ins w:id="79" w:author="Sina Furkan Özdemir" w:date="2021-05-18T15:55:00Z">
+      <w:ins w:id="80" w:author="Sina Furkan Özdemir" w:date="2021-05-18T15:55:00Z">
         <w:r>
           <w:t xml:space="preserve"> to the activity of sharing </w:t>
         </w:r>
@@ -1343,22 +1380,22 @@
           <w:t xml:space="preserve">others’ tweet. These one-way interactivity between accounts </w:t>
         </w:r>
       </w:ins>
-      <w:ins w:id="80" w:author="Sina Furkan Özdemir" w:date="2021-05-18T15:56:00Z">
+      <w:ins w:id="81" w:author="Sina Furkan Özdemir" w:date="2021-05-18T15:56:00Z">
         <w:r>
           <w:t>enable</w:t>
         </w:r>
       </w:ins>
-      <w:ins w:id="81" w:author="Sina Furkan Özdemir" w:date="2021-05-18T15:57:00Z">
+      <w:ins w:id="82" w:author="Sina Furkan Özdemir" w:date="2021-05-18T15:57:00Z">
         <w:r>
           <w:t xml:space="preserve"> public</w:t>
         </w:r>
       </w:ins>
-      <w:ins w:id="82" w:author="Sina Furkan Özdemir" w:date="2021-05-18T15:56:00Z">
+      <w:ins w:id="83" w:author="Sina Furkan Özdemir" w:date="2021-05-18T15:56:00Z">
         <w:r>
           <w:t xml:space="preserve"> messages travel further thus find a broader audience. </w:t>
         </w:r>
       </w:ins>
-      <w:ins w:id="83" w:author="Sina Furkan Özdemir" w:date="2021-05-18T15:57:00Z">
+      <w:ins w:id="84" w:author="Sina Furkan Özdemir" w:date="2021-05-18T15:57:00Z">
         <w:r>
           <w:t xml:space="preserve">We measure the two-way interactivity with percentage share of replies by </w:t>
         </w:r>
@@ -1366,22 +1403,22 @@
           <w:t xml:space="preserve">an account. </w:t>
         </w:r>
       </w:ins>
-      <w:ins w:id="84" w:author="Sina Furkan Özdemir" w:date="2021-05-18T15:58:00Z">
+      <w:ins w:id="85" w:author="Sina Furkan Özdemir" w:date="2021-05-18T15:58:00Z">
         <w:r>
           <w:t xml:space="preserve">Unlike mentions, replies </w:t>
         </w:r>
       </w:ins>
-      <w:ins w:id="85" w:author="Sina Furkan Özdemir" w:date="2021-05-18T16:03:00Z">
+      <w:ins w:id="86" w:author="Sina Furkan Özdemir" w:date="2021-05-18T16:03:00Z">
         <w:r>
           <w:t>are tweets</w:t>
         </w:r>
       </w:ins>
-      <w:ins w:id="86" w:author="Sina Furkan Özdemir" w:date="2021-05-18T16:02:00Z">
+      <w:ins w:id="87" w:author="Sina Furkan Özdemir" w:date="2021-05-18T16:02:00Z">
         <w:r>
           <w:t xml:space="preserve"> targeting other tweets </w:t>
         </w:r>
       </w:ins>
-      <w:ins w:id="87" w:author="Sina Furkan Özdemir" w:date="2021-05-18T16:03:00Z">
+      <w:ins w:id="88" w:author="Sina Furkan Özdemir" w:date="2021-05-18T16:03:00Z">
         <w:r>
           <w:t>addressed to the account. These interactions enable a dialog between account owner and the audience.</w:t>
         </w:r>
@@ -1389,19 +1426,19 @@
     </w:p>
     <w:p>
       <w:pPr>
-        <w:pStyle w:val="BodyText"/>
+        <w:pStyle w:val="GvdeMetni"/>
         <w:jc w:val="both"/>
         <w:rPr>
-          <w:ins w:id="88" w:author="Sina Furkan Özdemir" w:date="2021-05-18T16:03:00Z"/>
-        </w:rPr>
-      </w:pPr>
-    </w:p>
-    <w:p>
-      <w:pPr>
-        <w:pStyle w:val="BodyText"/>
+          <w:ins w:id="89" w:author="Sina Furkan Özdemir" w:date="2021-05-18T16:03:00Z"/>
+        </w:rPr>
+      </w:pPr>
+    </w:p>
+    <w:p>
+      <w:pPr>
+        <w:pStyle w:val="GvdeMetni"/>
         <w:jc w:val="both"/>
       </w:pPr>
-      <w:ins w:id="89" w:author="Sina Furkan Özdemir" w:date="2021-05-18T16:03:00Z">
+      <w:ins w:id="90" w:author="Sina Furkan Özdemir" w:date="2021-05-18T16:03:00Z">
         <w:r>
           <w:t xml:space="preserve">Finally, we measure </w:t>
         </w:r>
@@ -1409,7 +1446,7 @@
           <w:t xml:space="preserve">political responsibility reporting </w:t>
         </w:r>
       </w:ins>
-      <w:ins w:id="90" w:author="Sina Furkan Özdemir" w:date="2021-05-18T16:04:00Z">
+      <w:ins w:id="91" w:author="Sina Furkan Özdemir" w:date="2021-05-18T16:04:00Z">
         <w:r>
           <w:t>with rule-based classification</w:t>
         </w:r>
@@ -1426,7 +1463,7 @@
           <w:t>the policy dictionary f</w:t>
         </w:r>
       </w:ins>
-      <w:ins w:id="91" w:author="Sina Furkan Özdemir" w:date="2021-05-18T16:05:00Z">
+      <w:ins w:id="92" w:author="Sina Furkan Özdemir" w:date="2021-05-18T16:05:00Z">
         <w:r>
           <w:t>rom [CAP or MIA] project</w:t>
         </w:r>
@@ -1440,27 +1477,27 @@
           <w:t xml:space="preserve"> In the second step</w:t>
         </w:r>
       </w:ins>
-      <w:ins w:id="92" w:author="Sina Furkan Özdemir" w:date="2021-05-18T16:06:00Z">
+      <w:ins w:id="93" w:author="Sina Furkan Özdemir" w:date="2021-05-18T16:06:00Z">
         <w:r>
           <w:t xml:space="preserve">, we exploit Part-of-Speech tagging to identify responsibility reporting. To do so, we focus on </w:t>
         </w:r>
       </w:ins>
-      <w:ins w:id="93" w:author="Sina Furkan Özdemir" w:date="2021-05-18T16:21:00Z">
+      <w:ins w:id="94" w:author="Sina Furkan Özdemir" w:date="2021-05-18T16:21:00Z">
         <w:r>
           <w:t>grammar</w:t>
         </w:r>
       </w:ins>
-      <w:ins w:id="94" w:author="Sina Furkan Özdemir" w:date="2021-05-18T16:06:00Z">
+      <w:ins w:id="95" w:author="Sina Furkan Özdemir" w:date="2021-05-18T16:06:00Z">
         <w:r>
           <w:t xml:space="preserve"> structures that indicate agency (</w:t>
         </w:r>
       </w:ins>
-      <w:ins w:id="95" w:author="Sina Furkan Özdemir" w:date="2021-05-18T16:07:00Z">
+      <w:ins w:id="96" w:author="Sina Furkan Özdemir" w:date="2021-05-18T16:07:00Z">
         <w:r>
           <w:t>an example here). We then clas</w:t>
         </w:r>
       </w:ins>
-      <w:ins w:id="96" w:author="Sina Furkan Özdemir" w:date="2021-05-18T16:08:00Z">
+      <w:ins w:id="97" w:author="Sina Furkan Özdemir" w:date="2021-05-18T16:08:00Z">
         <w:r>
           <w:t xml:space="preserve">sify tweets that contain both elements as political responsibility measure and create </w:t>
         </w:r>
@@ -1474,11 +1511,11 @@
     </w:p>
     <w:p>
       <w:pPr>
-        <w:pStyle w:val="Heading1"/>
-      </w:pPr>
-      <w:bookmarkStart w:id="97" w:name="results-and-discussion"/>
-      <w:bookmarkEnd w:id="37"/>
+        <w:pStyle w:val="Balk1"/>
+      </w:pPr>
+      <w:bookmarkStart w:id="98" w:name="results-and-discussion"/>
       <w:bookmarkEnd w:id="17"/>
+      <w:bookmarkEnd w:id="38"/>
       <w:r>
         <w:t>Results and discussion</w:t>
       </w:r>
@@ -1499,9 +1536,9 @@
     </w:p>
     <w:p>
       <w:pPr>
-        <w:pStyle w:val="Heading2"/>
-      </w:pPr>
-      <w:bookmarkStart w:id="98" w:name="X04e5f752f68e32d50535e28ba375aab410b1071"/>
+        <w:pStyle w:val="Balk2"/>
+      </w:pPr>
+      <w:bookmarkStart w:id="99" w:name="X04e5f752f68e32d50535e28ba375aab410b1071"/>
       <w:r>
         <w:lastRenderedPageBreak/>
         <w:t xml:space="preserve">Within sample </w:t>
@@ -1517,19 +1554,19 @@
     </w:p>
     <w:p>
       <w:pPr>
-        <w:pStyle w:val="Heading3"/>
-      </w:pPr>
-      <w:bookmarkStart w:id="99" w:name="ease-of-read"/>
+        <w:pStyle w:val="Balk3"/>
+      </w:pPr>
+      <w:bookmarkStart w:id="100" w:name="ease-of-read"/>
       <w:r>
         <w:t>Ease of read:</w:t>
       </w:r>
     </w:p>
     <w:p>
       <w:pPr>
-        <w:pStyle w:val="Heading3"/>
-      </w:pPr>
-      <w:bookmarkStart w:id="100" w:name="interactivity"/>
-      <w:bookmarkEnd w:id="99"/>
+        <w:pStyle w:val="Balk3"/>
+      </w:pPr>
+      <w:bookmarkStart w:id="101" w:name="interactivity"/>
+      <w:bookmarkEnd w:id="100"/>
       <w:r>
         <w:t>Interactivity:</w:t>
       </w:r>
@@ -1610,6 +1647,7 @@
         <w:t>## `</w:t>
       </w:r>
       <w:proofErr w:type="spellStart"/>
+      <w:proofErr w:type="gramStart"/>
       <w:r>
         <w:rPr>
           <w:rStyle w:val="VerbatimChar"/>
@@ -1621,7 +1659,14 @@
         <w:rPr>
           <w:rStyle w:val="VerbatimChar"/>
         </w:rPr>
-        <w:t>()` has grouped output by '</w:t>
+        <w:t>(</w:t>
+      </w:r>
+      <w:proofErr w:type="gramEnd"/>
+      <w:r>
+        <w:rPr>
+          <w:rStyle w:val="VerbatimChar"/>
+        </w:rPr>
+        <w:t>)` has grouped output by '</w:t>
       </w:r>
       <w:proofErr w:type="spellStart"/>
       <w:r>
@@ -1635,7 +1680,21 @@
         <w:rPr>
           <w:rStyle w:val="VerbatimChar"/>
         </w:rPr>
-        <w:t>'. You can override using the `.groups` argument.</w:t>
+        <w:t xml:space="preserve">'. You can override using the </w:t>
+      </w:r>
+      <w:proofErr w:type="gramStart"/>
+      <w:r>
+        <w:rPr>
+          <w:rStyle w:val="VerbatimChar"/>
+        </w:rPr>
+        <w:t>`.groups</w:t>
+      </w:r>
+      <w:proofErr w:type="gramEnd"/>
+      <w:r>
+        <w:rPr>
+          <w:rStyle w:val="VerbatimChar"/>
+        </w:rPr>
+        <w:t>` argument.</w:t>
       </w:r>
     </w:p>
     <w:p>
@@ -1711,15 +1770,24 @@
           <w:b/>
           <w:bCs/>
         </w:rPr>
-        <w:t>This is not a good graph</w:t>
-      </w:r>
-    </w:p>
-    <w:p>
-      <w:pPr>
-        <w:pStyle w:val="Heading3"/>
-      </w:pPr>
-      <w:bookmarkStart w:id="101" w:name="political-responsiblity-reporting"/>
-      <w:bookmarkEnd w:id="100"/>
+        <w:t xml:space="preserve">This is not a good </w:t>
+      </w:r>
+      <w:proofErr w:type="gramStart"/>
+      <w:r>
+        <w:rPr>
+          <w:b/>
+          <w:bCs/>
+        </w:rPr>
+        <w:t>graph</w:t>
+      </w:r>
+      <w:proofErr w:type="gramEnd"/>
+    </w:p>
+    <w:p>
+      <w:pPr>
+        <w:pStyle w:val="Balk3"/>
+      </w:pPr>
+      <w:bookmarkStart w:id="102" w:name="political-responsiblity-reporting"/>
+      <w:bookmarkEnd w:id="101"/>
       <w:r>
         <w:t xml:space="preserve">Political </w:t>
       </w:r>
@@ -1734,80 +1802,85 @@
     </w:p>
     <w:p>
       <w:pPr>
-        <w:pStyle w:val="Heading2"/>
-      </w:pPr>
-      <w:bookmarkStart w:id="102" w:name="X915bea9b2d452c7edac65d1e057c849fc4454d7"/>
-      <w:bookmarkEnd w:id="101"/>
+        <w:pStyle w:val="Balk2"/>
+      </w:pPr>
+      <w:bookmarkStart w:id="103" w:name="X915bea9b2d452c7edac65d1e057c849fc4454d7"/>
+      <w:bookmarkEnd w:id="99"/>
+      <w:bookmarkEnd w:id="102"/>
+      <w:r>
+        <w:t>Benchmarks: communication performance of the EU compared to IOs and national governments</w:t>
+      </w:r>
+    </w:p>
+    <w:p>
+      <w:pPr>
+        <w:pStyle w:val="Balk3"/>
+      </w:pPr>
+      <w:bookmarkStart w:id="104" w:name="ease-of-read-1"/>
+      <w:r>
+        <w:t xml:space="preserve">Ease of </w:t>
+      </w:r>
+      <w:proofErr w:type="gramStart"/>
+      <w:r>
+        <w:t>read</w:t>
+      </w:r>
+      <w:proofErr w:type="gramEnd"/>
+    </w:p>
+    <w:p>
+      <w:pPr>
+        <w:pStyle w:val="Balk3"/>
+      </w:pPr>
+      <w:bookmarkStart w:id="105" w:name="interactivity-1"/>
+      <w:bookmarkEnd w:id="104"/>
+      <w:r>
+        <w:t>Interactivity</w:t>
+      </w:r>
+    </w:p>
+    <w:p>
+      <w:pPr>
+        <w:pStyle w:val="Balk3"/>
+      </w:pPr>
+      <w:bookmarkStart w:id="106" w:name="political-responsiblity-reporting-1"/>
+      <w:bookmarkEnd w:id="105"/>
+      <w:r>
+        <w:t xml:space="preserve">Political </w:t>
+      </w:r>
+      <w:del w:id="107" w:author="Sina Furkan Özdemir" w:date="2021-05-18T15:52:00Z">
+        <w:r>
+          <w:delText>responsiblity</w:delText>
+        </w:r>
+      </w:del>
+      <w:ins w:id="108" w:author="Sina Furkan Özdemir" w:date="2021-05-18T15:52:00Z">
+        <w:r>
+          <w:t>responsibility</w:t>
+        </w:r>
+      </w:ins>
+      <w:r>
+        <w:t xml:space="preserve"> reporting:</w:t>
+      </w:r>
+    </w:p>
+    <w:p>
+      <w:pPr>
+        <w:pStyle w:val="Balk1"/>
+      </w:pPr>
+      <w:bookmarkStart w:id="109" w:name="conclusion"/>
       <w:bookmarkEnd w:id="98"/>
-      <w:r>
-        <w:t>Benchmarks: communication performance of the EU compared to IOs and national governments</w:t>
-      </w:r>
-    </w:p>
-    <w:p>
-      <w:pPr>
-        <w:pStyle w:val="Heading3"/>
-      </w:pPr>
-      <w:bookmarkStart w:id="103" w:name="ease-of-read-1"/>
-      <w:r>
-        <w:t>Ease of read</w:t>
-      </w:r>
-    </w:p>
-    <w:p>
-      <w:pPr>
-        <w:pStyle w:val="Heading3"/>
-      </w:pPr>
-      <w:bookmarkStart w:id="104" w:name="interactivity-1"/>
       <w:bookmarkEnd w:id="103"/>
-      <w:r>
-        <w:t>Interactivity</w:t>
-      </w:r>
-    </w:p>
-    <w:p>
-      <w:pPr>
-        <w:pStyle w:val="Heading3"/>
-      </w:pPr>
-      <w:bookmarkStart w:id="105" w:name="political-responsiblity-reporting-1"/>
-      <w:bookmarkEnd w:id="104"/>
-      <w:r>
-        <w:t xml:space="preserve">Political </w:t>
-      </w:r>
-      <w:del w:id="106" w:author="Sina Furkan Özdemir" w:date="2021-05-18T15:52:00Z">
-        <w:r>
-          <w:delText>responsiblity</w:delText>
-        </w:r>
-      </w:del>
-      <w:ins w:id="107" w:author="Sina Furkan Özdemir" w:date="2021-05-18T15:52:00Z">
-        <w:r>
-          <w:t>responsibility</w:t>
-        </w:r>
-      </w:ins>
-      <w:r>
-        <w:t xml:space="preserve"> reporting:</w:t>
-      </w:r>
-    </w:p>
-    <w:p>
-      <w:pPr>
-        <w:pStyle w:val="Heading1"/>
-      </w:pPr>
-      <w:bookmarkStart w:id="108" w:name="conclusion"/>
-      <w:bookmarkEnd w:id="105"/>
-      <w:bookmarkEnd w:id="102"/>
-      <w:bookmarkEnd w:id="97"/>
+      <w:bookmarkEnd w:id="106"/>
       <w:r>
         <w:t>Conclusion</w:t>
       </w:r>
     </w:p>
     <w:p>
       <w:pPr>
-        <w:pStyle w:val="Heading1"/>
-      </w:pPr>
-      <w:bookmarkStart w:id="109" w:name="references"/>
-      <w:bookmarkEnd w:id="108"/>
+        <w:pStyle w:val="Balk1"/>
+      </w:pPr>
+      <w:bookmarkStart w:id="110" w:name="references"/>
+      <w:bookmarkEnd w:id="109"/>
       <w:r>
         <w:t>References</w:t>
       </w:r>
-    </w:p>
-    <w:bookmarkEnd w:id="109"/>
+      <w:bookmarkEnd w:id="110"/>
+    </w:p>
     <w:sectPr>
       <w:pgSz w:w="12240" w:h="15840"/>
       <w:pgMar w:top="1440" w:right="1440" w:bottom="1440" w:left="1440" w:header="708" w:footer="708" w:gutter="0"/>
@@ -1819,22 +1892,30 @@
 
 <file path=word/comments.xml><?xml version="1.0" encoding="utf-8"?>
 <w:comments xmlns:wpc="http://schemas.microsoft.com/office/word/2010/wordprocessingCanvas" xmlns:cx="http://schemas.microsoft.com/office/drawing/2014/chartex" xmlns:cx1="http://schemas.microsoft.com/office/drawing/2015/9/8/chartex" xmlns:cx2="http://schemas.microsoft.com/office/drawing/2015/10/21/chartex" xmlns:cx3="http://schemas.microsoft.com/office/drawing/2016/5/9/chartex" xmlns:cx4="http://schemas.microsoft.com/office/drawing/2016/5/10/chartex" xmlns:cx5="http://schemas.microsoft.com/office/drawing/2016/5/11/chartex" xmlns:cx6="http://schemas.microsoft.com/office/drawing/2016/5/12/chartex" xmlns:cx7="http://schemas.microsoft.com/office/drawing/2016/5/13/chartex" xmlns:cx8="http://schemas.microsoft.com/office/drawing/2016/5/14/chartex" xmlns:mc="http://schemas.openxmlformats.org/markup-compatibility/2006" xmlns:aink="http://schemas.microsoft.com/office/drawing/2016/ink" xmlns:am3d="http://schemas.microsoft.com/office/drawing/2017/model3d" xmlns:o="urn:schemas-microsoft-com:office:office" xmlns:r="http://schemas.openxmlformats.org/officeDocument/2006/relationships" xmlns:m="http://schemas.openxmlformats.org/officeDocument/2006/math" xmlns:v="urn:schemas-microsoft-com:vml" xmlns:wp14="http://schemas.microsoft.com/office/word/2010/wordprocessingDrawing" xmlns:wp="http://schemas.openxmlformats.org/drawingml/2006/wordprocessingDrawing" xmlns:w10="urn:schemas-microsoft-com:office:word" xmlns:w="http://schemas.openxmlformats.org/wordprocessingml/2006/main" xmlns:w14="http://schemas.microsoft.com/office/word/2010/wordml" xmlns:w15="http://schemas.microsoft.com/office/word/2012/wordml" xmlns:w16cex="http://schemas.microsoft.com/office/word/2018/wordml/cex" xmlns:w16cid="http://schemas.microsoft.com/office/word/2016/wordml/cid" xmlns:w16="http://schemas.microsoft.com/office/word/2018/wordml" xmlns:w16sdtdh="http://schemas.microsoft.com/office/word/2020/wordml/sdtdatahash" xmlns:w16se="http://schemas.microsoft.com/office/word/2015/wordml/symex" xmlns:wpg="http://schemas.microsoft.com/office/word/2010/wordprocessingGroup" xmlns:wpi="http://schemas.microsoft.com/office/word/2010/wordprocessingInk" xmlns:wne="http://schemas.microsoft.com/office/word/2006/wordml" xmlns:wps="http://schemas.microsoft.com/office/word/2010/wordprocessingShape" mc:Ignorable="w14 w15 w16se w16cid w16 w16cex w16sdtdh wp14">
-  <w:comment w:id="71" w:author="Sina Furkan Özdemir" w:date="2021-05-18T16:02:00Z" w:initials="SFÖ">
-    <w:p>
-      <w:pPr>
-        <w:pStyle w:val="CommentText"/>
-      </w:pPr>
-      <w:r>
-        <w:rPr>
-          <w:rStyle w:val="CommentReference"/>
+  <w:comment w:id="72" w:author="Sina Furkan Özdemir" w:date="2021-05-18T16:02:00Z" w:initials="SFÖ">
+    <w:p>
+      <w:pPr>
+        <w:pStyle w:val="AklamaMetni"/>
+      </w:pPr>
+      <w:r>
+        <w:rPr>
+          <w:rStyle w:val="AklamaBavurusu"/>
         </w:rPr>
         <w:annotationRef/>
       </w:r>
+      <w:proofErr w:type="gramStart"/>
       <w:r>
         <w:rPr>
           <w:lang w:val="tr-TR"/>
         </w:rPr>
-        <w:t>we should probably do something with mentions as a one way interaction too.</w:t>
+        <w:t>we</w:t>
+      </w:r>
+      <w:proofErr w:type="gramEnd"/>
+      <w:r>
+        <w:rPr>
+          <w:lang w:val="tr-TR"/>
+        </w:rPr>
+        <w:t xml:space="preserve"> should probably do something with mentions as a one way interaction too.</w:t>
       </w:r>
     </w:p>
   </w:comment>
@@ -1903,11 +1984,11 @@
   <w:footnote w:id="1">
     <w:p>
       <w:pPr>
-        <w:pStyle w:val="FootnoteText"/>
-      </w:pPr>
-      <w:r>
-        <w:rPr>
-          <w:rStyle w:val="FootnoteReference"/>
+        <w:pStyle w:val="DipnotMetni"/>
+      </w:pPr>
+      <w:r>
+        <w:rPr>
+          <w:rStyle w:val="DipnotBavurusu"/>
         </w:rPr>
         <w:footnoteRef/>
       </w:r>
@@ -1919,11 +2000,11 @@
   <w:footnote w:id="2">
     <w:p>
       <w:pPr>
-        <w:pStyle w:val="FootnoteText"/>
-      </w:pPr>
-      <w:r>
-        <w:rPr>
-          <w:rStyle w:val="FootnoteReference"/>
+        <w:pStyle w:val="DipnotMetni"/>
+      </w:pPr>
+      <w:r>
+        <w:rPr>
+          <w:rStyle w:val="DipnotBavurusu"/>
         </w:rPr>
         <w:footnoteRef/>
       </w:r>
@@ -1935,15 +2016,15 @@
   <w:footnote w:id="3">
     <w:p>
       <w:pPr>
-        <w:pStyle w:val="FootnoteText"/>
-        <w:rPr>
-          <w:del w:id="42" w:author="Sina Furkan Özdemir" w:date="2021-05-18T15:31:00Z"/>
-        </w:rPr>
-      </w:pPr>
-      <w:del w:id="43" w:author="Sina Furkan Özdemir" w:date="2021-05-18T15:31:00Z">
+        <w:pStyle w:val="DipnotMetni"/>
+        <w:rPr>
+          <w:del w:id="43" w:author="Sina Furkan Özdemir" w:date="2021-05-18T15:31:00Z"/>
+        </w:rPr>
+      </w:pPr>
+      <w:del w:id="44" w:author="Sina Furkan Özdemir" w:date="2021-05-18T15:31:00Z">
         <w:r>
           <w:rPr>
-            <w:rStyle w:val="FootnoteReference"/>
+            <w:rStyle w:val="DipnotBavurusu"/>
           </w:rPr>
           <w:footnoteRef/>
         </w:r>
@@ -1963,15 +2044,15 @@
   <w:footnote w:id="4">
     <w:p>
       <w:pPr>
-        <w:pStyle w:val="FootnoteText"/>
-        <w:rPr>
-          <w:del w:id="44" w:author="Sina Furkan Özdemir" w:date="2021-05-18T15:31:00Z"/>
-        </w:rPr>
-      </w:pPr>
-      <w:del w:id="45" w:author="Sina Furkan Özdemir" w:date="2021-05-18T15:31:00Z">
+        <w:pStyle w:val="DipnotMetni"/>
+        <w:rPr>
+          <w:del w:id="45" w:author="Sina Furkan Özdemir" w:date="2021-05-18T15:31:00Z"/>
+        </w:rPr>
+      </w:pPr>
+      <w:del w:id="46" w:author="Sina Furkan Özdemir" w:date="2021-05-18T15:31:00Z">
         <w:r>
           <w:rPr>
-            <w:rStyle w:val="FootnoteReference"/>
+            <w:rStyle w:val="DipnotBavurusu"/>
           </w:rPr>
           <w:footnoteRef/>
         </w:r>
@@ -2195,6 +2276,9 @@
 <w15:people xmlns:wpc="http://schemas.microsoft.com/office/word/2010/wordprocessingCanvas" xmlns:cx="http://schemas.microsoft.com/office/drawing/2014/chartex" xmlns:cx1="http://schemas.microsoft.com/office/drawing/2015/9/8/chartex" xmlns:cx2="http://schemas.microsoft.com/office/drawing/2015/10/21/chartex" xmlns:cx3="http://schemas.microsoft.com/office/drawing/2016/5/9/chartex" xmlns:cx4="http://schemas.microsoft.com/office/drawing/2016/5/10/chartex" xmlns:cx5="http://schemas.microsoft.com/office/drawing/2016/5/11/chartex" xmlns:cx6="http://schemas.microsoft.com/office/drawing/2016/5/12/chartex" xmlns:cx7="http://schemas.microsoft.com/office/drawing/2016/5/13/chartex" xmlns:cx8="http://schemas.microsoft.com/office/drawing/2016/5/14/chartex" xmlns:mc="http://schemas.openxmlformats.org/markup-compatibility/2006" xmlns:aink="http://schemas.microsoft.com/office/drawing/2016/ink" xmlns:am3d="http://schemas.microsoft.com/office/drawing/2017/model3d" xmlns:o="urn:schemas-microsoft-com:office:office" xmlns:r="http://schemas.openxmlformats.org/officeDocument/2006/relationships" xmlns:m="http://schemas.openxmlformats.org/officeDocument/2006/math" xmlns:v="urn:schemas-microsoft-com:vml" xmlns:wp14="http://schemas.microsoft.com/office/word/2010/wordprocessingDrawing" xmlns:wp="http://schemas.openxmlformats.org/drawingml/2006/wordprocessingDrawing" xmlns:w10="urn:schemas-microsoft-com:office:word" xmlns:w="http://schemas.openxmlformats.org/wordprocessingml/2006/main" xmlns:w14="http://schemas.microsoft.com/office/word/2010/wordml" xmlns:w15="http://schemas.microsoft.com/office/word/2012/wordml" xmlns:w16cex="http://schemas.microsoft.com/office/word/2018/wordml/cex" xmlns:w16cid="http://schemas.microsoft.com/office/word/2016/wordml/cid" xmlns:w16="http://schemas.microsoft.com/office/word/2018/wordml" xmlns:w16sdtdh="http://schemas.microsoft.com/office/word/2020/wordml/sdtdatahash" xmlns:w16se="http://schemas.microsoft.com/office/word/2015/wordml/symex" xmlns:wpg="http://schemas.microsoft.com/office/word/2010/wordprocessingGroup" xmlns:wpi="http://schemas.microsoft.com/office/word/2010/wordprocessingInk" xmlns:wne="http://schemas.microsoft.com/office/word/2006/wordml" xmlns:wps="http://schemas.microsoft.com/office/word/2010/wordprocessingShape" mc:Ignorable="w14 w15 w16se w16cid w16 w16cex w16sdtdh wp14">
   <w15:person w15:author="Sina Furkan Özdemir">
     <w15:presenceInfo w15:providerId="AD" w15:userId="S::sinaoz@ntnu.no::eebcc2fc-5879-41a0-9396-a479935adea3"/>
+  </w15:person>
+  <w15:person w15:author="Sina Furkan Özdemir [2]">
+    <w15:presenceInfo w15:providerId="None" w15:userId="Sina Furkan Özdemir"/>
   </w15:person>
 </w15:people>
 </file>
@@ -2558,10 +2642,10 @@
     <w:name w:val="Normal"/>
     <w:qFormat/>
   </w:style>
-  <w:style w:type="paragraph" w:styleId="Heading1">
+  <w:style w:type="paragraph" w:styleId="Balk1">
     <w:name w:val="heading 1"/>
     <w:basedOn w:val="Normal"/>
-    <w:next w:val="BodyText"/>
+    <w:next w:val="GvdeMetni"/>
     <w:uiPriority w:val="9"/>
     <w:qFormat/>
     <w:pPr>
@@ -2579,10 +2663,10 @@
       <w:szCs w:val="32"/>
     </w:rPr>
   </w:style>
-  <w:style w:type="paragraph" w:styleId="Heading2">
+  <w:style w:type="paragraph" w:styleId="Balk2">
     <w:name w:val="heading 2"/>
     <w:basedOn w:val="Normal"/>
-    <w:next w:val="BodyText"/>
+    <w:next w:val="GvdeMetni"/>
     <w:uiPriority w:val="9"/>
     <w:unhideWhenUsed/>
     <w:qFormat/>
@@ -2601,10 +2685,10 @@
       <w:szCs w:val="28"/>
     </w:rPr>
   </w:style>
-  <w:style w:type="paragraph" w:styleId="Heading3">
+  <w:style w:type="paragraph" w:styleId="Balk3">
     <w:name w:val="heading 3"/>
     <w:basedOn w:val="Normal"/>
-    <w:next w:val="BodyText"/>
+    <w:next w:val="GvdeMetni"/>
     <w:uiPriority w:val="9"/>
     <w:unhideWhenUsed/>
     <w:qFormat/>
@@ -2621,10 +2705,10 @@
       <w:color w:val="4F81BD" w:themeColor="accent1"/>
     </w:rPr>
   </w:style>
-  <w:style w:type="paragraph" w:styleId="Heading4">
+  <w:style w:type="paragraph" w:styleId="Balk4">
     <w:name w:val="heading 4"/>
     <w:basedOn w:val="Normal"/>
-    <w:next w:val="BodyText"/>
+    <w:next w:val="GvdeMetni"/>
     <w:uiPriority w:val="9"/>
     <w:unhideWhenUsed/>
     <w:qFormat/>
@@ -2641,10 +2725,10 @@
       <w:color w:val="4F81BD" w:themeColor="accent1"/>
     </w:rPr>
   </w:style>
-  <w:style w:type="paragraph" w:styleId="Heading5">
+  <w:style w:type="paragraph" w:styleId="Balk5">
     <w:name w:val="heading 5"/>
     <w:basedOn w:val="Normal"/>
-    <w:next w:val="BodyText"/>
+    <w:next w:val="GvdeMetni"/>
     <w:uiPriority w:val="9"/>
     <w:unhideWhenUsed/>
     <w:qFormat/>
@@ -2660,10 +2744,10 @@
       <w:color w:val="4F81BD" w:themeColor="accent1"/>
     </w:rPr>
   </w:style>
-  <w:style w:type="paragraph" w:styleId="Heading6">
+  <w:style w:type="paragraph" w:styleId="Balk6">
     <w:name w:val="heading 6"/>
     <w:basedOn w:val="Normal"/>
-    <w:next w:val="BodyText"/>
+    <w:next w:val="GvdeMetni"/>
     <w:uiPriority w:val="9"/>
     <w:unhideWhenUsed/>
     <w:qFormat/>
@@ -2678,10 +2762,10 @@
       <w:color w:val="4F81BD" w:themeColor="accent1"/>
     </w:rPr>
   </w:style>
-  <w:style w:type="paragraph" w:styleId="Heading7">
+  <w:style w:type="paragraph" w:styleId="Balk7">
     <w:name w:val="heading 7"/>
     <w:basedOn w:val="Normal"/>
-    <w:next w:val="BodyText"/>
+    <w:next w:val="GvdeMetni"/>
     <w:uiPriority w:val="9"/>
     <w:unhideWhenUsed/>
     <w:qFormat/>
@@ -2696,10 +2780,10 @@
       <w:color w:val="4F81BD" w:themeColor="accent1"/>
     </w:rPr>
   </w:style>
-  <w:style w:type="paragraph" w:styleId="Heading8">
+  <w:style w:type="paragraph" w:styleId="Balk8">
     <w:name w:val="heading 8"/>
     <w:basedOn w:val="Normal"/>
-    <w:next w:val="BodyText"/>
+    <w:next w:val="GvdeMetni"/>
     <w:uiPriority w:val="9"/>
     <w:unhideWhenUsed/>
     <w:qFormat/>
@@ -2714,10 +2798,10 @@
       <w:color w:val="4F81BD" w:themeColor="accent1"/>
     </w:rPr>
   </w:style>
-  <w:style w:type="paragraph" w:styleId="Heading9">
+  <w:style w:type="paragraph" w:styleId="Balk9">
     <w:name w:val="heading 9"/>
     <w:basedOn w:val="Normal"/>
-    <w:next w:val="BodyText"/>
+    <w:next w:val="GvdeMetni"/>
     <w:uiPriority w:val="9"/>
     <w:unhideWhenUsed/>
     <w:qFormat/>
@@ -2732,12 +2816,13 @@
       <w:color w:val="4F81BD" w:themeColor="accent1"/>
     </w:rPr>
   </w:style>
-  <w:style w:type="character" w:default="1" w:styleId="DefaultParagraphFont">
+  <w:style w:type="character" w:default="1" w:styleId="VarsaylanParagrafYazTipi">
     <w:name w:val="Default Paragraph Font"/>
     <w:uiPriority w:val="1"/>
+    <w:semiHidden/>
     <w:unhideWhenUsed/>
   </w:style>
-  <w:style w:type="table" w:default="1" w:styleId="TableNormal">
+  <w:style w:type="table" w:default="1" w:styleId="NormalTablo">
     <w:name w:val="Normal Table"/>
     <w:uiPriority w:val="99"/>
     <w:semiHidden/>
@@ -2752,13 +2837,13 @@
       </w:tblCellMar>
     </w:tblPr>
   </w:style>
-  <w:style w:type="numbering" w:default="1" w:styleId="NoList">
+  <w:style w:type="numbering" w:default="1" w:styleId="ListeYok">
     <w:name w:val="No List"/>
     <w:uiPriority w:val="99"/>
     <w:semiHidden/>
     <w:unhideWhenUsed/>
   </w:style>
-  <w:style w:type="paragraph" w:styleId="BodyText">
+  <w:style w:type="paragraph" w:styleId="GvdeMetni">
     <w:name w:val="Body Text"/>
     <w:basedOn w:val="Normal"/>
     <w:qFormat/>
@@ -2768,22 +2853,22 @@
   </w:style>
   <w:style w:type="paragraph" w:customStyle="1" w:styleId="FirstParagraph">
     <w:name w:val="First Paragraph"/>
-    <w:basedOn w:val="BodyText"/>
-    <w:next w:val="BodyText"/>
+    <w:basedOn w:val="GvdeMetni"/>
+    <w:next w:val="GvdeMetni"/>
     <w:qFormat/>
   </w:style>
   <w:style w:type="paragraph" w:customStyle="1" w:styleId="Compact">
     <w:name w:val="Compact"/>
-    <w:basedOn w:val="BodyText"/>
+    <w:basedOn w:val="GvdeMetni"/>
     <w:qFormat/>
     <w:pPr>
       <w:spacing w:before="36" w:after="36"/>
     </w:pPr>
   </w:style>
-  <w:style w:type="paragraph" w:styleId="Title">
+  <w:style w:type="paragraph" w:styleId="KonuBal">
     <w:name w:val="Title"/>
     <w:basedOn w:val="Normal"/>
-    <w:next w:val="BodyText"/>
+    <w:next w:val="GvdeMetni"/>
     <w:qFormat/>
     <w:pPr>
       <w:keepNext/>
@@ -2800,10 +2885,10 @@
       <w:szCs w:val="36"/>
     </w:rPr>
   </w:style>
-  <w:style w:type="paragraph" w:styleId="Subtitle">
+  <w:style w:type="paragraph" w:styleId="Altyaz">
     <w:name w:val="Subtitle"/>
-    <w:basedOn w:val="Title"/>
-    <w:next w:val="BodyText"/>
+    <w:basedOn w:val="KonuBal"/>
+    <w:next w:val="GvdeMetni"/>
     <w:qFormat/>
     <w:pPr>
       <w:spacing w:before="240"/>
@@ -2815,7 +2900,7 @@
   </w:style>
   <w:style w:type="paragraph" w:customStyle="1" w:styleId="Author">
     <w:name w:val="Author"/>
-    <w:next w:val="BodyText"/>
+    <w:next w:val="GvdeMetni"/>
     <w:qFormat/>
     <w:pPr>
       <w:keepNext/>
@@ -2823,9 +2908,9 @@
       <w:jc w:val="center"/>
     </w:pPr>
   </w:style>
-  <w:style w:type="paragraph" w:styleId="Date">
+  <w:style w:type="paragraph" w:styleId="Tarih">
     <w:name w:val="Date"/>
-    <w:next w:val="BodyText"/>
+    <w:next w:val="GvdeMetni"/>
     <w:qFormat/>
     <w:pPr>
       <w:keepNext/>
@@ -2836,7 +2921,7 @@
   <w:style w:type="paragraph" w:customStyle="1" w:styleId="Abstract">
     <w:name w:val="Abstract"/>
     <w:basedOn w:val="Normal"/>
-    <w:next w:val="BodyText"/>
+    <w:next w:val="GvdeMetni"/>
     <w:qFormat/>
     <w:pPr>
       <w:keepNext/>
@@ -2848,15 +2933,15 @@
       <w:szCs w:val="20"/>
     </w:rPr>
   </w:style>
-  <w:style w:type="paragraph" w:styleId="Bibliography">
+  <w:style w:type="paragraph" w:styleId="Kaynaka">
     <w:name w:val="Bibliography"/>
     <w:basedOn w:val="Normal"/>
     <w:qFormat/>
   </w:style>
-  <w:style w:type="paragraph" w:styleId="BlockText">
+  <w:style w:type="paragraph" w:styleId="bekMetni">
     <w:name w:val="Block Text"/>
-    <w:basedOn w:val="BodyText"/>
-    <w:next w:val="BodyText"/>
+    <w:basedOn w:val="GvdeMetni"/>
+    <w:next w:val="GvdeMetni"/>
     <w:uiPriority w:val="9"/>
     <w:unhideWhenUsed/>
     <w:qFormat/>
@@ -2865,7 +2950,7 @@
       <w:ind w:left="480" w:right="480"/>
     </w:pPr>
   </w:style>
-  <w:style w:type="paragraph" w:styleId="FootnoteText">
+  <w:style w:type="paragraph" w:styleId="DipnotMetni">
     <w:name w:val="footnote text"/>
     <w:basedOn w:val="Normal"/>
     <w:uiPriority w:val="9"/>
@@ -2918,10 +3003,10 @@
     <w:name w:val="Definition"/>
     <w:basedOn w:val="Normal"/>
   </w:style>
-  <w:style w:type="paragraph" w:styleId="Caption">
+  <w:style w:type="paragraph" w:styleId="ResimYazs">
     <w:name w:val="caption"/>
     <w:basedOn w:val="Normal"/>
-    <w:link w:val="CaptionChar"/>
+    <w:link w:val="ResimYazsChar"/>
     <w:pPr>
       <w:spacing w:after="120"/>
     </w:pPr>
@@ -2931,14 +3016,14 @@
   </w:style>
   <w:style w:type="paragraph" w:customStyle="1" w:styleId="TableCaption">
     <w:name w:val="Table Caption"/>
-    <w:basedOn w:val="Caption"/>
+    <w:basedOn w:val="ResimYazs"/>
     <w:pPr>
       <w:keepNext/>
     </w:pPr>
   </w:style>
   <w:style w:type="paragraph" w:customStyle="1" w:styleId="ImageCaption">
     <w:name w:val="Image Caption"/>
-    <w:basedOn w:val="Caption"/>
+    <w:basedOn w:val="ResimYazs"/>
   </w:style>
   <w:style w:type="paragraph" w:customStyle="1" w:styleId="Figure">
     <w:name w:val="Figure"/>
@@ -2951,14 +3036,14 @@
       <w:keepNext/>
     </w:pPr>
   </w:style>
-  <w:style w:type="character" w:customStyle="1" w:styleId="CaptionChar">
-    <w:name w:val="Caption Char"/>
-    <w:basedOn w:val="DefaultParagraphFont"/>
-    <w:link w:val="Caption"/>
+  <w:style w:type="character" w:customStyle="1" w:styleId="ResimYazsChar">
+    <w:name w:val="Resim Yazısı Char"/>
+    <w:basedOn w:val="VarsaylanParagrafYazTipi"/>
+    <w:link w:val="ResimYazs"/>
   </w:style>
   <w:style w:type="character" w:customStyle="1" w:styleId="VerbatimChar">
     <w:name w:val="Verbatim Char"/>
-    <w:basedOn w:val="CaptionChar"/>
+    <w:basedOn w:val="ResimYazsChar"/>
     <w:link w:val="SourceCode"/>
     <w:rPr>
       <w:rFonts w:ascii="Consolas" w:hAnsi="Consolas"/>
@@ -2967,26 +3052,26 @@
   </w:style>
   <w:style w:type="character" w:customStyle="1" w:styleId="SectionNumber">
     <w:name w:val="Section Number"/>
-    <w:basedOn w:val="CaptionChar"/>
-  </w:style>
-  <w:style w:type="character" w:styleId="FootnoteReference">
+    <w:basedOn w:val="ResimYazsChar"/>
+  </w:style>
+  <w:style w:type="character" w:styleId="DipnotBavurusu">
     <w:name w:val="footnote reference"/>
-    <w:basedOn w:val="CaptionChar"/>
+    <w:basedOn w:val="ResimYazsChar"/>
     <w:rPr>
       <w:vertAlign w:val="superscript"/>
     </w:rPr>
   </w:style>
-  <w:style w:type="character" w:styleId="Hyperlink">
+  <w:style w:type="character" w:styleId="Kpr">
     <w:name w:val="Hyperlink"/>
-    <w:basedOn w:val="CaptionChar"/>
+    <w:basedOn w:val="ResimYazsChar"/>
     <w:rPr>
       <w:color w:val="4F81BD" w:themeColor="accent1"/>
     </w:rPr>
   </w:style>
-  <w:style w:type="paragraph" w:styleId="TOCHeading">
+  <w:style w:type="paragraph" w:styleId="TBal">
     <w:name w:val="TOC Heading"/>
-    <w:basedOn w:val="Heading1"/>
-    <w:next w:val="BodyText"/>
+    <w:basedOn w:val="Balk1"/>
+    <w:next w:val="GvdeMetni"/>
     <w:uiPriority w:val="39"/>
     <w:unhideWhenUsed/>
     <w:qFormat/>
@@ -3330,9 +3415,9 @@
       <w:shd w:val="clear" w:color="auto" w:fill="F8F8F8"/>
     </w:rPr>
   </w:style>
-  <w:style w:type="character" w:styleId="CommentReference">
+  <w:style w:type="character" w:styleId="AklamaBavurusu">
     <w:name w:val="annotation reference"/>
-    <w:basedOn w:val="DefaultParagraphFont"/>
+    <w:basedOn w:val="VarsaylanParagrafYazTipi"/>
     <w:semiHidden/>
     <w:unhideWhenUsed/>
     <w:rsid w:val="009309E3"/>
@@ -3341,10 +3426,10 @@
       <w:szCs w:val="16"/>
     </w:rPr>
   </w:style>
-  <w:style w:type="paragraph" w:styleId="CommentText">
+  <w:style w:type="paragraph" w:styleId="AklamaMetni">
     <w:name w:val="annotation text"/>
     <w:basedOn w:val="Normal"/>
-    <w:link w:val="CommentTextChar"/>
+    <w:link w:val="AklamaMetniChar"/>
     <w:unhideWhenUsed/>
     <w:rsid w:val="009309E3"/>
     <w:rPr>
@@ -3352,21 +3437,21 @@
       <w:szCs w:val="20"/>
     </w:rPr>
   </w:style>
-  <w:style w:type="character" w:customStyle="1" w:styleId="CommentTextChar">
-    <w:name w:val="Comment Text Char"/>
-    <w:basedOn w:val="DefaultParagraphFont"/>
-    <w:link w:val="CommentText"/>
+  <w:style w:type="character" w:customStyle="1" w:styleId="AklamaMetniChar">
+    <w:name w:val="Açıklama Metni Char"/>
+    <w:basedOn w:val="VarsaylanParagrafYazTipi"/>
+    <w:link w:val="AklamaMetni"/>
     <w:rsid w:val="009309E3"/>
     <w:rPr>
       <w:sz w:val="20"/>
       <w:szCs w:val="20"/>
     </w:rPr>
   </w:style>
-  <w:style w:type="paragraph" w:styleId="CommentSubject">
+  <w:style w:type="paragraph" w:styleId="AklamaKonusu">
     <w:name w:val="annotation subject"/>
-    <w:basedOn w:val="CommentText"/>
-    <w:next w:val="CommentText"/>
-    <w:link w:val="CommentSubjectChar"/>
+    <w:basedOn w:val="AklamaMetni"/>
+    <w:next w:val="AklamaMetni"/>
+    <w:link w:val="AklamaKonusuChar"/>
     <w:semiHidden/>
     <w:unhideWhenUsed/>
     <w:rsid w:val="009309E3"/>
@@ -3375,10 +3460,10 @@
       <w:bCs/>
     </w:rPr>
   </w:style>
-  <w:style w:type="character" w:customStyle="1" w:styleId="CommentSubjectChar">
-    <w:name w:val="Comment Subject Char"/>
-    <w:basedOn w:val="CommentTextChar"/>
-    <w:link w:val="CommentSubject"/>
+  <w:style w:type="character" w:customStyle="1" w:styleId="AklamaKonusuChar">
+    <w:name w:val="Açıklama Konusu Char"/>
+    <w:basedOn w:val="AklamaMetniChar"/>
+    <w:link w:val="AklamaKonusu"/>
     <w:semiHidden/>
     <w:rsid w:val="009309E3"/>
     <w:rPr>

</xml_diff>